<commit_message>
Add another reference implementation, timebank data and some reference reading
git-svn-id: http://svn.pling.org.uk/msc_dissertation/trunk@1645 046eaa17-6a8d-4e70-a5e5-287f5f62e04c
</commit_message>
<xml_diff>
--- a/docs/interim_report.docx
+++ b/docs/interim_report.docx
@@ -2,6 +2,7 @@
 <file path=word/document.xml><?xml version="1.0" encoding="utf-8"?>
 <w:document xmlns:ve="http://schemas.openxmlformats.org/markup-compatibility/2006" xmlns:o="urn:schemas-microsoft-com:office:office" xmlns:r="http://schemas.openxmlformats.org/officeDocument/2006/relationships" xmlns:m="http://schemas.openxmlformats.org/officeDocument/2006/math" xmlns:v="urn:schemas-microsoft-com:vml" xmlns:wp="http://schemas.openxmlformats.org/drawingml/2006/wordprocessingDrawing" xmlns:w10="urn:schemas-microsoft-com:office:word" xmlns:w="http://schemas.openxmlformats.org/wordprocessingml/2006/main" xmlns:wne="http://schemas.microsoft.com/office/word/2006/wordml">
   <w:body>
+    <w:p/>
     <w:sdt>
       <w:sdtPr>
         <w:id w:val="993277302"/>
@@ -1370,10 +1371,20 @@
         </w:rPr>
         <w:t>...</w:t>
       </w:r>
-    </w:p>
-    <w:p/>
-    <w:p/>
-    <w:p/>
+      <w:r>
+        <w:rPr>
+          <w:lang w:eastAsia="zh-TW"/>
+        </w:rPr>
+        <w:t xml:space="preserve"> maybe a page and a half</w:t>
+      </w:r>
+    </w:p>
+    <w:p>
+      <w:pPr>
+        <w:rPr>
+          <w:lang w:eastAsia="zh-TW"/>
+        </w:rPr>
+      </w:pPr>
+    </w:p>
     <w:p>
       <w:pPr>
         <w:rPr>
@@ -1434,18 +1445,387 @@
         <w:rPr>
           <w:lang w:eastAsia="zh-TW"/>
         </w:rPr>
-        <w:t>...</w:t>
+        <w:t>Background information about temporal expressions here (about 2/3rds page)</w:t>
+      </w:r>
+      <w:r>
+        <w:rPr>
+          <w:lang w:eastAsia="zh-TW"/>
+        </w:rPr>
+        <w:t>. The things themselves (events, and the canonical value) and relations between them. Talk about utility of this, why it’s desirable from a question answering pov, etc</w:t>
+      </w:r>
+    </w:p>
+    <w:p>
+      <w:pPr>
+        <w:rPr>
+          <w:lang w:eastAsia="zh-TW"/>
+        </w:rPr>
+      </w:pPr>
+      <w:r>
+        <w:rPr>
+          <w:lang w:eastAsia="zh-TW"/>
+        </w:rPr>
+        <w:t xml:space="preserve">Schilder, Katz, etc, contains some stuff about annotation. Ahn, Rantwijck blah, is probably better. </w:t>
+      </w:r>
+      <w:r>
+        <w:rPr>
+          <w:lang w:eastAsia="zh-TW"/>
+        </w:rPr>
+        <w:t xml:space="preserve">Verhagen </w:t>
+      </w:r>
+      <w:r>
+        <w:rPr>
+          <w:lang w:eastAsia="zh-TW"/>
+        </w:rPr>
+        <w:t xml:space="preserve">section 1 </w:t>
+      </w:r>
+      <w:r>
+        <w:rPr>
+          <w:lang w:eastAsia="zh-TW"/>
+        </w:rPr>
+        <w:t xml:space="preserve">contains </w:t>
+      </w:r>
+      <w:r>
+        <w:rPr>
+          <w:lang w:eastAsia="zh-TW"/>
+        </w:rPr>
+        <w:t>a good high level overview of temporal relations, with examples, etc</w:t>
+      </w:r>
+    </w:p>
+    <w:p>
+      <w:pPr>
+        <w:rPr>
+          <w:lang w:eastAsia="zh-TW"/>
+        </w:rPr>
+      </w:pPr>
+      <w:r>
+        <w:rPr>
+          <w:lang w:eastAsia="zh-TW"/>
+        </w:rPr>
+        <w:t>To investigate:</w:t>
+      </w:r>
+    </w:p>
+    <w:p>
+      <w:pPr>
+        <w:pStyle w:val="ListParagraph"/>
+        <w:numPr>
+          <w:ilvl w:val="0"/>
+          <w:numId w:val="42"/>
+        </w:numPr>
+        <w:rPr>
+          <w:lang w:eastAsia="zh-TW"/>
+        </w:rPr>
+      </w:pPr>
+      <w:r>
+        <w:rPr>
+          <w:lang w:eastAsia="zh-TW"/>
+        </w:rPr>
+        <w:t>Negri and Marseglia, 2004</w:t>
+      </w:r>
+      <w:r>
+        <w:rPr>
+          <w:lang w:eastAsia="zh-TW"/>
+        </w:rPr>
+        <w:t xml:space="preserve"> (top performing TERN system)</w:t>
+      </w:r>
+      <w:r>
+        <w:rPr>
+          <w:lang w:eastAsia="zh-TW"/>
+        </w:rPr>
+        <w:t xml:space="preserve">, also </w:t>
+      </w:r>
+      <w:r>
+        <w:rPr>
+          <w:lang w:eastAsia="zh-TW"/>
+        </w:rPr>
+        <w:t>Mani and Wilson, 2000; Saquete et</w:t>
+      </w:r>
+      <w:r>
+        <w:rPr>
+          <w:lang w:eastAsia="zh-TW"/>
+        </w:rPr>
+        <w:t xml:space="preserve"> </w:t>
+      </w:r>
+      <w:r>
+        <w:rPr>
+          <w:lang w:eastAsia="zh-TW"/>
+        </w:rPr>
+        <w:t>al., 2002; Schilder, 2004</w:t>
+      </w:r>
+      <w:r>
+        <w:rPr>
+          <w:lang w:eastAsia="zh-TW"/>
+        </w:rPr>
+        <w:t xml:space="preserve"> for rules; </w:t>
+      </w:r>
+      <w:r>
+        <w:rPr>
+          <w:lang w:eastAsia="zh-TW"/>
+        </w:rPr>
+        <w:t>Hacioglu et al., 2005;</w:t>
+      </w:r>
+      <w:r>
+        <w:rPr>
+          <w:lang w:eastAsia="zh-TW"/>
+        </w:rPr>
+        <w:t xml:space="preserve"> </w:t>
+      </w:r>
+      <w:r>
+        <w:rPr>
+          <w:lang w:eastAsia="zh-TW"/>
+        </w:rPr>
+        <w:t>Bethard and Martin, 2006</w:t>
+      </w:r>
+      <w:r>
+        <w:rPr>
+          <w:lang w:eastAsia="zh-TW"/>
+        </w:rPr>
+        <w:t xml:space="preserve"> for machine learning; </w:t>
+      </w:r>
+      <w:r>
+        <w:rPr>
+          <w:lang w:eastAsia="zh-TW"/>
+        </w:rPr>
+        <w:t>Boguraev and Ando, 2005</w:t>
+      </w:r>
+      <w:r>
+        <w:rPr>
+          <w:lang w:eastAsia="zh-TW"/>
+        </w:rPr>
+        <w:t xml:space="preserve"> FSM – refs from Ahn, etc</w:t>
+      </w:r>
+    </w:p>
+    <w:p>
+      <w:pPr>
+        <w:pStyle w:val="Heading3"/>
+        <w:rPr>
+          <w:lang w:eastAsia="zh-TW"/>
+        </w:rPr>
+      </w:pPr>
+      <w:r>
+        <w:rPr>
+          <w:lang w:eastAsia="zh-TW"/>
+        </w:rPr>
+        <w:t>T</w:t>
+      </w:r>
+      <w:r>
+        <w:rPr>
+          <w:lang w:eastAsia="zh-TW"/>
+        </w:rPr>
+        <w:t>imeML</w:t>
+      </w:r>
+    </w:p>
+    <w:p>
+      <w:r>
+        <w:rPr>
+          <w:lang w:eastAsia="zh-TW"/>
+        </w:rPr>
+        <w:t>More s</w:t>
+      </w:r>
+      <w:r>
+        <w:rPr>
+          <w:lang w:eastAsia="zh-TW"/>
+        </w:rPr>
+        <w:t>pecific information about the TimeML</w:t>
+      </w:r>
+      <w:r>
+        <w:rPr>
+          <w:lang w:eastAsia="zh-TW"/>
+        </w:rPr>
+        <w:t xml:space="preserve"> standard here (another 2/3rds of page)</w:t>
+      </w:r>
+    </w:p>
+    <w:p>
+      <w:pPr>
+        <w:rPr>
+          <w:lang w:eastAsia="zh-TW"/>
+        </w:rPr>
+      </w:pPr>
+      <w:r>
+        <w:rPr>
+          <w:lang w:eastAsia="zh-TW"/>
+        </w:rPr>
+        <w:t>James Pustejovsky, José Castaño, Robert Ingria, Roser Saurí, Robert Gaizauskas, Andrea Setzer and Graham Katz. 2003. TimeML: Robust Specification of Event and Temporal Expressions in Text. IWCS-5, Fifth International Workshop on Computational Semantics.</w:t>
+      </w:r>
+    </w:p>
+    <w:p>
+      <w:pPr>
+        <w:rPr>
+          <w:lang w:eastAsia="zh-TW"/>
+        </w:rPr>
+      </w:pPr>
+      <w:r>
+        <w:rPr>
+          <w:lang w:eastAsia="zh-TW"/>
+        </w:rPr>
+        <w:t>Also, actual TimeML spec, and the annotation guidelines</w:t>
       </w:r>
     </w:p>
     <w:p>
       <w:pPr>
         <w:pStyle w:val="Heading2"/>
       </w:pPr>
-      <w:bookmarkStart w:id="5" w:name="_Toc259525630"/>
+      <w:r>
+        <w:t>Annotating Temporal Expressions</w:t>
+      </w:r>
+    </w:p>
+    <w:p>
+      <w:r>
+        <w:t>This is probably going to be the bulk of the report, a couple of pages maybe?</w:t>
+      </w:r>
+      <w:r>
+        <w:t xml:space="preserve"> Talk about hand tagging and introduction to automated tagging techniques. Talk about current state of the art stats</w:t>
+      </w:r>
+      <w:r>
+        <w:t xml:space="preserve"> (tarsqi paper comes up with some stuff for GUTime)</w:t>
+      </w:r>
+    </w:p>
+    <w:p>
+      <w:pPr>
+        <w:pStyle w:val="Heading3"/>
+      </w:pPr>
+      <w:r>
+        <w:t>Rule-Based Tagging</w:t>
+      </w:r>
+    </w:p>
+    <w:p>
+      <w:pPr>
+        <w:rPr>
+          <w:lang w:eastAsia="zh-TW"/>
+        </w:rPr>
+      </w:pPr>
+      <w:r>
+        <w:t>Automated annotation based on hand-written rules</w:t>
+      </w:r>
+    </w:p>
+    <w:p>
+      <w:pPr>
+        <w:pStyle w:val="ListParagraph"/>
+        <w:numPr>
+          <w:ilvl w:val="0"/>
+          <w:numId w:val="43"/>
+        </w:numPr>
+      </w:pPr>
+      <w:r>
+        <w:rPr>
+          <w:lang w:eastAsia="zh-TW"/>
+        </w:rPr>
+        <w:t>Mani and Wilson 2000 (hand-written rules for expression tagging)</w:t>
+      </w:r>
+    </w:p>
+    <w:p>
+      <w:pPr>
+        <w:pStyle w:val="ListParagraph"/>
+        <w:numPr>
+          <w:ilvl w:val="0"/>
+          <w:numId w:val="43"/>
+        </w:numPr>
+      </w:pPr>
+      <w:r>
+        <w:rPr>
+          <w:lang w:eastAsia="zh-TW"/>
+        </w:rPr>
+        <w:t>T</w:t>
+      </w:r>
+      <w:r>
+        <w:rPr>
+          <w:lang w:eastAsia="zh-TW"/>
+        </w:rPr>
+        <w:t>arqas</w:t>
+      </w:r>
+    </w:p>
+    <w:p>
+      <w:pPr>
+        <w:pStyle w:val="ListParagraph"/>
+        <w:numPr>
+          <w:ilvl w:val="0"/>
+          <w:numId w:val="43"/>
+        </w:numPr>
+      </w:pPr>
+      <w:r>
+        <w:rPr>
+          <w:lang w:eastAsia="zh-TW"/>
+        </w:rPr>
+        <w:t>tarsqi</w:t>
+      </w:r>
+    </w:p>
+    <w:p>
+      <w:pPr>
+        <w:pStyle w:val="Heading3"/>
+      </w:pPr>
+      <w:r>
+        <w:t>Machine Learning</w:t>
+      </w:r>
+    </w:p>
+    <w:p>
+      <w:r>
+        <w:t>Automated annotation based on machine learning</w:t>
+      </w:r>
+    </w:p>
+    <w:p>
+      <w:pPr>
+        <w:rPr>
+          <w:lang w:eastAsia="zh-TW"/>
+        </w:rPr>
+      </w:pPr>
+      <w:r>
+        <w:rPr>
+          <w:lang w:eastAsia="zh-TW"/>
+        </w:rPr>
+        <w:t>Ahn, Rantwijck blah includes a particular architecture for machine learning which may be useful</w:t>
+      </w:r>
+    </w:p>
+    <w:p>
+      <w:pPr>
+        <w:pStyle w:val="ListParagraph"/>
+        <w:numPr>
+          <w:ilvl w:val="0"/>
+          <w:numId w:val="43"/>
+        </w:numPr>
+      </w:pPr>
+      <w:r>
+        <w:rPr>
+          <w:lang w:eastAsia="zh-TW"/>
+        </w:rPr>
+        <w:t>Mani and Wilson 2000 also includes a discussion of machine learning</w:t>
+      </w:r>
+    </w:p>
+    <w:p>
+      <w:r>
+        <w:lastRenderedPageBreak/>
+        <w:t>...somehow fit information about other taggers here</w:t>
+      </w:r>
+      <w:r>
+        <w:t>. TARSQI, has components, etc</w:t>
+      </w:r>
+    </w:p>
+    <w:p>
+      <w:pPr>
+        <w:pStyle w:val="Heading3"/>
+      </w:pPr>
       <w:r>
         <w:t>GUTime</w:t>
       </w:r>
-      <w:bookmarkEnd w:id="5"/>
+    </w:p>
+    <w:p>
+      <w:r>
+        <w:t>Talk about GUTime specifically</w:t>
+      </w:r>
+    </w:p>
+    <w:p>
+      <w:pPr>
+        <w:pStyle w:val="Heading2"/>
+      </w:pPr>
+      <w:r>
+        <w:t>Evaluating Tagger Performance</w:t>
+      </w:r>
+    </w:p>
+    <w:p>
+      <w:r>
+        <w:t>Talk about TERN and TimeBank</w:t>
+      </w:r>
+      <w:r>
+        <w:t>. TempEval is for machine learning ones, I think?? (ask Mark for any relevant papers?)</w:t>
+      </w:r>
     </w:p>
     <w:p>
       <w:pPr>
@@ -1456,62 +1836,220 @@
           <w:docGrid w:linePitch="360"/>
         </w:sectPr>
       </w:pPr>
-      <w:r>
-        <w:t>...</w:t>
-      </w:r>
     </w:p>
     <w:p>
       <w:pPr>
         <w:pStyle w:val="Heading1"/>
       </w:pPr>
-      <w:bookmarkStart w:id="6" w:name="_Ref248752996"/>
-      <w:bookmarkStart w:id="7" w:name="_Toc259525631"/>
+      <w:bookmarkStart w:id="5" w:name="_Ref248752996"/>
+      <w:bookmarkStart w:id="6" w:name="_Toc259525631"/>
       <w:r>
         <w:lastRenderedPageBreak/>
         <w:t>Work Plan</w:t>
       </w:r>
+      <w:bookmarkEnd w:id="5"/>
       <w:bookmarkEnd w:id="6"/>
+    </w:p>
+    <w:p>
+      <w:pPr>
+        <w:pStyle w:val="Heading2"/>
+      </w:pPr>
+      <w:bookmarkStart w:id="7" w:name="_Toc259525632"/>
+      <w:r>
+        <w:t>Overview</w:t>
+      </w:r>
       <w:bookmarkEnd w:id="7"/>
     </w:p>
     <w:p>
+      <w:r>
+        <w:t>High level work plan (introduction to different components, etc) about half a page</w:t>
+      </w:r>
+    </w:p>
+    <w:p>
+      <w:r>
+        <w:t>.</w:t>
+      </w:r>
+    </w:p>
+    <w:p>
+      <w:r>
+        <w:t>.</w:t>
+      </w:r>
+    </w:p>
+    <w:p>
+      <w:r>
+        <w:t>.</w:t>
+      </w:r>
+    </w:p>
+    <w:p>
+      <w:r>
+        <w:t>.</w:t>
+      </w:r>
+    </w:p>
+    <w:p>
+      <w:r>
+        <w:t>.</w:t>
+      </w:r>
+    </w:p>
+    <w:p>
+      <w:r>
+        <w:t>.</w:t>
+      </w:r>
+    </w:p>
+    <w:p>
+      <w:r>
+        <w:t>.</w:t>
+      </w:r>
+    </w:p>
+    <w:p>
+      <w:r>
+        <w:t>.</w:t>
+      </w:r>
+    </w:p>
+    <w:p>
+      <w:r>
+        <w:t>.</w:t>
+      </w:r>
+    </w:p>
+    <w:p>
+      <w:r>
+        <w:t>.</w:t>
+      </w:r>
+    </w:p>
+    <w:p>
       <w:pPr>
         <w:pStyle w:val="Heading2"/>
       </w:pPr>
-      <w:bookmarkStart w:id="8" w:name="_Toc259525632"/>
+      <w:bookmarkStart w:id="8" w:name="_Toc259525633"/>
+      <w:r>
+        <w:t>Python Tagger</w:t>
+      </w:r>
+      <w:bookmarkEnd w:id="8"/>
+      <w:r>
+        <w:t xml:space="preserve"> </w:t>
+      </w:r>
+    </w:p>
+    <w:p>
+      <w:pPr>
+        <w:pStyle w:val="Heading3"/>
+      </w:pPr>
       <w:r>
         <w:t>Overview</w:t>
       </w:r>
-      <w:bookmarkEnd w:id="8"/>
-    </w:p>
-    <w:p>
-      <w:r>
-        <w:t>...</w:t>
-      </w:r>
-    </w:p>
-    <w:p>
-      <w:pPr>
-        <w:pStyle w:val="Heading2"/>
-      </w:pPr>
-      <w:bookmarkStart w:id="9" w:name="_Toc259525633"/>
-      <w:r>
-        <w:t>Python Tagger</w:t>
-      </w:r>
-      <w:bookmarkEnd w:id="9"/>
-      <w:r>
-        <w:t xml:space="preserve"> </w:t>
-      </w:r>
-    </w:p>
-    <w:p>
-      <w:pPr>
-        <w:pStyle w:val="Heading3"/>
-      </w:pPr>
-      <w:r>
-        <w:t>Overview</w:t>
-      </w:r>
-    </w:p>
-    <w:p>
-      <w:r>
-        <w:t>...</w:t>
+    </w:p>
+    <w:p>
+      <w:r>
+        <w:t>Talk about how we’re going to port GUTime, etc</w:t>
+      </w:r>
+    </w:p>
+    <w:p>
+      <w:r>
+        <w:t>.</w:t>
+      </w:r>
+    </w:p>
+    <w:p>
+      <w:r>
+        <w:t>.</w:t>
+      </w:r>
+    </w:p>
+    <w:p>
+      <w:r>
+        <w:t>.</w:t>
+      </w:r>
+    </w:p>
+    <w:p>
+      <w:r>
+        <w:t>.</w:t>
+      </w:r>
+    </w:p>
+    <w:p>
+      <w:r>
+        <w:t>.</w:t>
+      </w:r>
+    </w:p>
+    <w:p>
+      <w:r>
+        <w:t>.</w:t>
+      </w:r>
+    </w:p>
+    <w:p>
+      <w:r>
+        <w:t>.</w:t>
+      </w:r>
+    </w:p>
+    <w:p>
+      <w:r>
+        <w:t>.</w:t>
+      </w:r>
+    </w:p>
+    <w:p>
+      <w:r>
+        <w:t>.</w:t>
+      </w:r>
+    </w:p>
+    <w:p>
+      <w:r>
+        <w:t>.</w:t>
+      </w:r>
+    </w:p>
+    <w:p>
+      <w:r>
+        <w:t>.</w:t>
+      </w:r>
+    </w:p>
+    <w:p>
+      <w:r>
+        <w:lastRenderedPageBreak/>
+        <w:t>.</w:t>
+      </w:r>
+    </w:p>
+    <w:p>
+      <w:r>
+        <w:t>.</w:t>
+      </w:r>
+    </w:p>
+    <w:p>
+      <w:r>
+        <w:t>.</w:t>
+      </w:r>
+    </w:p>
+    <w:p>
+      <w:r>
+        <w:t>.</w:t>
+      </w:r>
+    </w:p>
+    <w:p>
+      <w:r>
+        <w:t>.</w:t>
+      </w:r>
+    </w:p>
+    <w:p>
+      <w:r>
+        <w:t>.</w:t>
+      </w:r>
+    </w:p>
+    <w:p>
+      <w:r>
+        <w:t>.</w:t>
+      </w:r>
+    </w:p>
+    <w:p>
+      <w:r>
+        <w:t>.</w:t>
+      </w:r>
+    </w:p>
+    <w:p>
+      <w:r>
+        <w:t>.</w:t>
+      </w:r>
+    </w:p>
+    <w:p>
+      <w:r>
+        <w:t>.</w:t>
+      </w:r>
+    </w:p>
+    <w:p>
+      <w:r>
+        <w:t>.</w:t>
       </w:r>
     </w:p>
     <w:p>
@@ -1668,11 +2206,11 @@
       <w:pPr>
         <w:pStyle w:val="Heading2"/>
       </w:pPr>
-      <w:bookmarkStart w:id="10" w:name="_Toc259525634"/>
+      <w:bookmarkStart w:id="9" w:name="_Toc259525634"/>
       <w:r>
         <w:t>Automatic Rule Discovery</w:t>
       </w:r>
-      <w:bookmarkEnd w:id="10"/>
+      <w:bookmarkEnd w:id="9"/>
     </w:p>
     <w:p>
       <w:pPr>
@@ -1684,7 +2222,73 @@
     </w:p>
     <w:p>
       <w:r>
-        <w:t>...</w:t>
+        <w:t>Talk again (about 2/3rds of a page) about how this is going to work</w:t>
+      </w:r>
+    </w:p>
+    <w:p>
+      <w:r>
+        <w:t>.</w:t>
+      </w:r>
+    </w:p>
+    <w:p>
+      <w:r>
+        <w:t>.</w:t>
+      </w:r>
+    </w:p>
+    <w:p>
+      <w:r>
+        <w:t>.</w:t>
+      </w:r>
+    </w:p>
+    <w:p>
+      <w:r>
+        <w:t>.</w:t>
+      </w:r>
+    </w:p>
+    <w:p>
+      <w:r>
+        <w:t>.</w:t>
+      </w:r>
+    </w:p>
+    <w:p>
+      <w:r>
+        <w:t>.</w:t>
+      </w:r>
+    </w:p>
+    <w:p>
+      <w:r>
+        <w:t>.</w:t>
+      </w:r>
+    </w:p>
+    <w:p>
+      <w:r>
+        <w:t>.</w:t>
+      </w:r>
+    </w:p>
+    <w:p>
+      <w:r>
+        <w:t>.</w:t>
+      </w:r>
+    </w:p>
+    <w:p>
+      <w:r>
+        <w:lastRenderedPageBreak/>
+        <w:t>.</w:t>
+      </w:r>
+    </w:p>
+    <w:p>
+      <w:r>
+        <w:t>.</w:t>
+      </w:r>
+    </w:p>
+    <w:p>
+      <w:r>
+        <w:t>.</w:t>
+      </w:r>
+    </w:p>
+    <w:p>
+      <w:r>
+        <w:t>.</w:t>
       </w:r>
     </w:p>
     <w:p>
@@ -1794,11 +2398,11 @@
       <w:pPr>
         <w:pStyle w:val="Heading2"/>
       </w:pPr>
-      <w:bookmarkStart w:id="11" w:name="_Toc259525635"/>
+      <w:bookmarkStart w:id="10" w:name="_Toc259525635"/>
       <w:r>
         <w:t>Evaluation</w:t>
       </w:r>
-      <w:bookmarkEnd w:id="11"/>
+      <w:bookmarkEnd w:id="10"/>
     </w:p>
     <w:p>
       <w:pPr>
@@ -1810,12 +2414,65 @@
     </w:p>
     <w:p>
       <w:r>
-        <w:t>..</w:t>
-      </w:r>
+        <w:t>Talk about how the evaluation of my system is going to work (basically, as a TERN project)</w:t>
+      </w:r>
+    </w:p>
+    <w:p>
       <w:r>
         <w:t>.</w:t>
       </w:r>
     </w:p>
+    <w:p>
+      <w:r>
+        <w:t>.</w:t>
+      </w:r>
+    </w:p>
+    <w:p>
+      <w:r>
+        <w:t>.</w:t>
+      </w:r>
+    </w:p>
+    <w:p>
+      <w:r>
+        <w:t>.</w:t>
+      </w:r>
+    </w:p>
+    <w:p>
+      <w:r>
+        <w:t>.</w:t>
+      </w:r>
+    </w:p>
+    <w:p>
+      <w:r>
+        <w:t>.</w:t>
+      </w:r>
+    </w:p>
+    <w:p>
+      <w:r>
+        <w:t>.</w:t>
+      </w:r>
+    </w:p>
+    <w:p>
+      <w:r>
+        <w:t>.</w:t>
+      </w:r>
+    </w:p>
+    <w:p>
+      <w:r>
+        <w:t>.</w:t>
+      </w:r>
+    </w:p>
+    <w:p>
+      <w:r>
+        <w:t>.</w:t>
+      </w:r>
+    </w:p>
+    <w:p>
+      <w:r>
+        <w:t>.</w:t>
+      </w:r>
+    </w:p>
+    <w:p/>
     <w:p>
       <w:pPr>
         <w:pStyle w:val="Heading3"/>
@@ -1990,7 +2647,6 @@
         </w:tc>
       </w:tr>
     </w:tbl>
-    <w:p/>
     <w:p>
       <w:pPr>
         <w:sectPr>
@@ -2000,25 +2656,22 @@
           <w:docGrid w:linePitch="360"/>
         </w:sectPr>
       </w:pPr>
-      <w:r>
-        <w:br w:type="page"/>
-      </w:r>
     </w:p>
     <w:p>
       <w:pPr>
         <w:pStyle w:val="Heading2"/>
       </w:pPr>
-      <w:bookmarkStart w:id="12" w:name="_Toc259525636"/>
+      <w:bookmarkStart w:id="11" w:name="_Toc259525636"/>
       <w:r>
         <w:lastRenderedPageBreak/>
         <w:t>Timescale</w:t>
       </w:r>
-      <w:bookmarkEnd w:id="12"/>
-    </w:p>
-    <w:p>
-      <w:pPr>
-        <w:jc w:val="center"/>
-      </w:pPr>
+      <w:bookmarkEnd w:id="11"/>
+    </w:p>
+    <w:p>
+      <w:r>
+        <w:t>.</w:t>
+      </w:r>
     </w:p>
     <w:p>
       <w:pPr>
@@ -2045,7 +2698,7 @@
         </w:docPartObj>
       </w:sdtPr>
       <w:sdtContent>
-        <w:bookmarkStart w:id="13" w:name="_Toc259525637" w:displacedByCustomXml="prev"/>
+        <w:bookmarkStart w:id="12" w:name="_Toc259525637" w:displacedByCustomXml="prev"/>
         <w:p>
           <w:pPr>
             <w:pStyle w:val="Heading1"/>
@@ -2053,7 +2706,7 @@
           <w:r>
             <w:t>Bibliography</w:t>
           </w:r>
-          <w:bookmarkEnd w:id="13"/>
+          <w:bookmarkEnd w:id="12"/>
         </w:p>
         <w:sdt>
           <w:sdtPr>
@@ -2355,13 +3008,7 @@
       <w:rPr>
         <w:rStyle w:val="BookTitle"/>
       </w:rPr>
-      <w:t xml:space="preserve"> – </w:t>
-    </w:r>
-    <w:r>
-      <w:rPr>
-        <w:rStyle w:val="BookTitle"/>
-      </w:rPr>
-      <w:t>Interim Report</w:t>
+      <w:t xml:space="preserve"> – Interim Report</w:t>
     </w:r>
   </w:p>
 </w:hdr>
@@ -3598,6 +4245,119 @@
     </w:lvl>
   </w:abstractNum>
   <w:abstractNum w:abstractNumId="12">
+    <w:nsid w:val="2EF77983"/>
+    <w:multiLevelType w:val="hybridMultilevel"/>
+    <w:tmpl w:val="437C6FF0"/>
+    <w:lvl w:ilvl="0" w:tplc="08090001">
+      <w:start w:val="1"/>
+      <w:numFmt w:val="bullet"/>
+      <w:lvlText w:val=""/>
+      <w:lvlJc w:val="left"/>
+      <w:pPr>
+        <w:ind w:left="720" w:hanging="360"/>
+      </w:pPr>
+      <w:rPr>
+        <w:rFonts w:ascii="Symbol" w:hAnsi="Symbol" w:hint="default"/>
+      </w:rPr>
+    </w:lvl>
+    <w:lvl w:ilvl="1" w:tplc="08090003" w:tentative="1">
+      <w:start w:val="1"/>
+      <w:numFmt w:val="bullet"/>
+      <w:lvlText w:val="o"/>
+      <w:lvlJc w:val="left"/>
+      <w:pPr>
+        <w:ind w:left="1440" w:hanging="360"/>
+      </w:pPr>
+      <w:rPr>
+        <w:rFonts w:ascii="Courier New" w:hAnsi="Courier New" w:cs="Courier New" w:hint="default"/>
+      </w:rPr>
+    </w:lvl>
+    <w:lvl w:ilvl="2" w:tplc="08090005" w:tentative="1">
+      <w:start w:val="1"/>
+      <w:numFmt w:val="bullet"/>
+      <w:lvlText w:val=""/>
+      <w:lvlJc w:val="left"/>
+      <w:pPr>
+        <w:ind w:left="2160" w:hanging="360"/>
+      </w:pPr>
+      <w:rPr>
+        <w:rFonts w:ascii="Wingdings" w:hAnsi="Wingdings" w:hint="default"/>
+      </w:rPr>
+    </w:lvl>
+    <w:lvl w:ilvl="3" w:tplc="08090001" w:tentative="1">
+      <w:start w:val="1"/>
+      <w:numFmt w:val="bullet"/>
+      <w:lvlText w:val=""/>
+      <w:lvlJc w:val="left"/>
+      <w:pPr>
+        <w:ind w:left="2880" w:hanging="360"/>
+      </w:pPr>
+      <w:rPr>
+        <w:rFonts w:ascii="Symbol" w:hAnsi="Symbol" w:hint="default"/>
+      </w:rPr>
+    </w:lvl>
+    <w:lvl w:ilvl="4" w:tplc="08090003" w:tentative="1">
+      <w:start w:val="1"/>
+      <w:numFmt w:val="bullet"/>
+      <w:lvlText w:val="o"/>
+      <w:lvlJc w:val="left"/>
+      <w:pPr>
+        <w:ind w:left="3600" w:hanging="360"/>
+      </w:pPr>
+      <w:rPr>
+        <w:rFonts w:ascii="Courier New" w:hAnsi="Courier New" w:cs="Courier New" w:hint="default"/>
+      </w:rPr>
+    </w:lvl>
+    <w:lvl w:ilvl="5" w:tplc="08090005" w:tentative="1">
+      <w:start w:val="1"/>
+      <w:numFmt w:val="bullet"/>
+      <w:lvlText w:val=""/>
+      <w:lvlJc w:val="left"/>
+      <w:pPr>
+        <w:ind w:left="4320" w:hanging="360"/>
+      </w:pPr>
+      <w:rPr>
+        <w:rFonts w:ascii="Wingdings" w:hAnsi="Wingdings" w:hint="default"/>
+      </w:rPr>
+    </w:lvl>
+    <w:lvl w:ilvl="6" w:tplc="08090001" w:tentative="1">
+      <w:start w:val="1"/>
+      <w:numFmt w:val="bullet"/>
+      <w:lvlText w:val=""/>
+      <w:lvlJc w:val="left"/>
+      <w:pPr>
+        <w:ind w:left="5040" w:hanging="360"/>
+      </w:pPr>
+      <w:rPr>
+        <w:rFonts w:ascii="Symbol" w:hAnsi="Symbol" w:hint="default"/>
+      </w:rPr>
+    </w:lvl>
+    <w:lvl w:ilvl="7" w:tplc="08090003" w:tentative="1">
+      <w:start w:val="1"/>
+      <w:numFmt w:val="bullet"/>
+      <w:lvlText w:val="o"/>
+      <w:lvlJc w:val="left"/>
+      <w:pPr>
+        <w:ind w:left="5760" w:hanging="360"/>
+      </w:pPr>
+      <w:rPr>
+        <w:rFonts w:ascii="Courier New" w:hAnsi="Courier New" w:cs="Courier New" w:hint="default"/>
+      </w:rPr>
+    </w:lvl>
+    <w:lvl w:ilvl="8" w:tplc="08090005" w:tentative="1">
+      <w:start w:val="1"/>
+      <w:numFmt w:val="bullet"/>
+      <w:lvlText w:val=""/>
+      <w:lvlJc w:val="left"/>
+      <w:pPr>
+        <w:ind w:left="6480" w:hanging="360"/>
+      </w:pPr>
+      <w:rPr>
+        <w:rFonts w:ascii="Wingdings" w:hAnsi="Wingdings" w:hint="default"/>
+      </w:rPr>
+    </w:lvl>
+  </w:abstractNum>
+  <w:abstractNum w:abstractNumId="13">
     <w:nsid w:val="37E4656C"/>
     <w:multiLevelType w:val="hybridMultilevel"/>
     <w:tmpl w:val="7E5E71E6"/>
@@ -3683,7 +4443,7 @@
       </w:pPr>
     </w:lvl>
   </w:abstractNum>
-  <w:abstractNum w:abstractNumId="13">
+  <w:abstractNum w:abstractNumId="14">
     <w:nsid w:val="394C4FD4"/>
     <w:multiLevelType w:val="hybridMultilevel"/>
     <w:tmpl w:val="8522D508"/>
@@ -3796,7 +4556,120 @@
       </w:rPr>
     </w:lvl>
   </w:abstractNum>
-  <w:abstractNum w:abstractNumId="14">
+  <w:abstractNum w:abstractNumId="15">
+    <w:nsid w:val="446F09D1"/>
+    <w:multiLevelType w:val="hybridMultilevel"/>
+    <w:tmpl w:val="BABA107E"/>
+    <w:lvl w:ilvl="0" w:tplc="08090001">
+      <w:start w:val="1"/>
+      <w:numFmt w:val="bullet"/>
+      <w:lvlText w:val=""/>
+      <w:lvlJc w:val="left"/>
+      <w:pPr>
+        <w:ind w:left="720" w:hanging="360"/>
+      </w:pPr>
+      <w:rPr>
+        <w:rFonts w:ascii="Symbol" w:hAnsi="Symbol" w:hint="default"/>
+      </w:rPr>
+    </w:lvl>
+    <w:lvl w:ilvl="1" w:tplc="08090003" w:tentative="1">
+      <w:start w:val="1"/>
+      <w:numFmt w:val="bullet"/>
+      <w:lvlText w:val="o"/>
+      <w:lvlJc w:val="left"/>
+      <w:pPr>
+        <w:ind w:left="1440" w:hanging="360"/>
+      </w:pPr>
+      <w:rPr>
+        <w:rFonts w:ascii="Courier New" w:hAnsi="Courier New" w:cs="Courier New" w:hint="default"/>
+      </w:rPr>
+    </w:lvl>
+    <w:lvl w:ilvl="2" w:tplc="08090005" w:tentative="1">
+      <w:start w:val="1"/>
+      <w:numFmt w:val="bullet"/>
+      <w:lvlText w:val=""/>
+      <w:lvlJc w:val="left"/>
+      <w:pPr>
+        <w:ind w:left="2160" w:hanging="360"/>
+      </w:pPr>
+      <w:rPr>
+        <w:rFonts w:ascii="Wingdings" w:hAnsi="Wingdings" w:hint="default"/>
+      </w:rPr>
+    </w:lvl>
+    <w:lvl w:ilvl="3" w:tplc="08090001" w:tentative="1">
+      <w:start w:val="1"/>
+      <w:numFmt w:val="bullet"/>
+      <w:lvlText w:val=""/>
+      <w:lvlJc w:val="left"/>
+      <w:pPr>
+        <w:ind w:left="2880" w:hanging="360"/>
+      </w:pPr>
+      <w:rPr>
+        <w:rFonts w:ascii="Symbol" w:hAnsi="Symbol" w:hint="default"/>
+      </w:rPr>
+    </w:lvl>
+    <w:lvl w:ilvl="4" w:tplc="08090003" w:tentative="1">
+      <w:start w:val="1"/>
+      <w:numFmt w:val="bullet"/>
+      <w:lvlText w:val="o"/>
+      <w:lvlJc w:val="left"/>
+      <w:pPr>
+        <w:ind w:left="3600" w:hanging="360"/>
+      </w:pPr>
+      <w:rPr>
+        <w:rFonts w:ascii="Courier New" w:hAnsi="Courier New" w:cs="Courier New" w:hint="default"/>
+      </w:rPr>
+    </w:lvl>
+    <w:lvl w:ilvl="5" w:tplc="08090005" w:tentative="1">
+      <w:start w:val="1"/>
+      <w:numFmt w:val="bullet"/>
+      <w:lvlText w:val=""/>
+      <w:lvlJc w:val="left"/>
+      <w:pPr>
+        <w:ind w:left="4320" w:hanging="360"/>
+      </w:pPr>
+      <w:rPr>
+        <w:rFonts w:ascii="Wingdings" w:hAnsi="Wingdings" w:hint="default"/>
+      </w:rPr>
+    </w:lvl>
+    <w:lvl w:ilvl="6" w:tplc="08090001" w:tentative="1">
+      <w:start w:val="1"/>
+      <w:numFmt w:val="bullet"/>
+      <w:lvlText w:val=""/>
+      <w:lvlJc w:val="left"/>
+      <w:pPr>
+        <w:ind w:left="5040" w:hanging="360"/>
+      </w:pPr>
+      <w:rPr>
+        <w:rFonts w:ascii="Symbol" w:hAnsi="Symbol" w:hint="default"/>
+      </w:rPr>
+    </w:lvl>
+    <w:lvl w:ilvl="7" w:tplc="08090003" w:tentative="1">
+      <w:start w:val="1"/>
+      <w:numFmt w:val="bullet"/>
+      <w:lvlText w:val="o"/>
+      <w:lvlJc w:val="left"/>
+      <w:pPr>
+        <w:ind w:left="5760" w:hanging="360"/>
+      </w:pPr>
+      <w:rPr>
+        <w:rFonts w:ascii="Courier New" w:hAnsi="Courier New" w:cs="Courier New" w:hint="default"/>
+      </w:rPr>
+    </w:lvl>
+    <w:lvl w:ilvl="8" w:tplc="08090005" w:tentative="1">
+      <w:start w:val="1"/>
+      <w:numFmt w:val="bullet"/>
+      <w:lvlText w:val=""/>
+      <w:lvlJc w:val="left"/>
+      <w:pPr>
+        <w:ind w:left="6480" w:hanging="360"/>
+      </w:pPr>
+      <w:rPr>
+        <w:rFonts w:ascii="Wingdings" w:hAnsi="Wingdings" w:hint="default"/>
+      </w:rPr>
+    </w:lvl>
+  </w:abstractNum>
+  <w:abstractNum w:abstractNumId="16">
     <w:nsid w:val="47C170BE"/>
     <w:multiLevelType w:val="hybridMultilevel"/>
     <w:tmpl w:val="D98697E8"/>
@@ -3909,7 +4782,7 @@
       </w:rPr>
     </w:lvl>
   </w:abstractNum>
-  <w:abstractNum w:abstractNumId="15">
+  <w:abstractNum w:abstractNumId="17">
     <w:nsid w:val="4B5305E8"/>
     <w:multiLevelType w:val="multilevel"/>
     <w:tmpl w:val="6CBC0642"/>
@@ -4022,7 +4895,7 @@
       </w:pPr>
     </w:lvl>
   </w:abstractNum>
-  <w:abstractNum w:abstractNumId="16">
+  <w:abstractNum w:abstractNumId="18">
     <w:nsid w:val="4C29081F"/>
     <w:multiLevelType w:val="hybridMultilevel"/>
     <w:tmpl w:val="CA5CC178"/>
@@ -4135,7 +5008,7 @@
       </w:rPr>
     </w:lvl>
   </w:abstractNum>
-  <w:abstractNum w:abstractNumId="17">
+  <w:abstractNum w:abstractNumId="19">
     <w:nsid w:val="59F25210"/>
     <w:multiLevelType w:val="hybridMultilevel"/>
     <w:tmpl w:val="F7842216"/>
@@ -4221,7 +5094,7 @@
       </w:pPr>
     </w:lvl>
   </w:abstractNum>
-  <w:abstractNum w:abstractNumId="18">
+  <w:abstractNum w:abstractNumId="20">
     <w:nsid w:val="5BBF7B3C"/>
     <w:multiLevelType w:val="multilevel"/>
     <w:tmpl w:val="9E0A71B4"/>
@@ -4363,7 +5236,7 @@
       </w:rPr>
     </w:lvl>
   </w:abstractNum>
-  <w:abstractNum w:abstractNumId="19">
+  <w:abstractNum w:abstractNumId="21">
     <w:nsid w:val="61AB351F"/>
     <w:multiLevelType w:val="hybridMultilevel"/>
     <w:tmpl w:val="6A28ECA0"/>
@@ -4476,7 +5349,7 @@
       </w:rPr>
     </w:lvl>
   </w:abstractNum>
-  <w:abstractNum w:abstractNumId="20">
+  <w:abstractNum w:abstractNumId="22">
     <w:nsid w:val="61D750E7"/>
     <w:multiLevelType w:val="hybridMultilevel"/>
     <w:tmpl w:val="F84899C2"/>
@@ -4589,7 +5462,7 @@
       </w:rPr>
     </w:lvl>
   </w:abstractNum>
-  <w:abstractNum w:abstractNumId="21">
+  <w:abstractNum w:abstractNumId="23">
     <w:nsid w:val="62797718"/>
     <w:multiLevelType w:val="hybridMultilevel"/>
     <w:tmpl w:val="2D5684EC"/>
@@ -4675,7 +5548,7 @@
       </w:pPr>
     </w:lvl>
   </w:abstractNum>
-  <w:abstractNum w:abstractNumId="22">
+  <w:abstractNum w:abstractNumId="24">
     <w:nsid w:val="62EE1B73"/>
     <w:multiLevelType w:val="hybridMultilevel"/>
     <w:tmpl w:val="A03813B2"/>
@@ -4788,7 +5661,7 @@
       </w:rPr>
     </w:lvl>
   </w:abstractNum>
-  <w:abstractNum w:abstractNumId="23">
+  <w:abstractNum w:abstractNumId="25">
     <w:nsid w:val="646E17DF"/>
     <w:multiLevelType w:val="hybridMultilevel"/>
     <w:tmpl w:val="EC5C3E84"/>
@@ -4874,7 +5747,7 @@
       </w:pPr>
     </w:lvl>
   </w:abstractNum>
-  <w:abstractNum w:abstractNumId="24">
+  <w:abstractNum w:abstractNumId="26">
     <w:nsid w:val="68AE27D6"/>
     <w:multiLevelType w:val="multilevel"/>
     <w:tmpl w:val="88CEDC60"/>
@@ -4988,7 +5861,7 @@
       </w:rPr>
     </w:lvl>
   </w:abstractNum>
-  <w:abstractNum w:abstractNumId="25">
+  <w:abstractNum w:abstractNumId="27">
     <w:nsid w:val="69890268"/>
     <w:multiLevelType w:val="hybridMultilevel"/>
     <w:tmpl w:val="8970FB2C"/>
@@ -5101,7 +5974,7 @@
       </w:rPr>
     </w:lvl>
   </w:abstractNum>
-  <w:abstractNum w:abstractNumId="26">
+  <w:abstractNum w:abstractNumId="28">
     <w:nsid w:val="6BE618B8"/>
     <w:multiLevelType w:val="hybridMultilevel"/>
     <w:tmpl w:val="E9FAD3E6"/>
@@ -5187,7 +6060,7 @@
       </w:pPr>
     </w:lvl>
   </w:abstractNum>
-  <w:abstractNum w:abstractNumId="27">
+  <w:abstractNum w:abstractNumId="29">
     <w:nsid w:val="6CAF3B6C"/>
     <w:multiLevelType w:val="hybridMultilevel"/>
     <w:tmpl w:val="2D5684EC"/>
@@ -5273,7 +6146,7 @@
       </w:pPr>
     </w:lvl>
   </w:abstractNum>
-  <w:abstractNum w:abstractNumId="28">
+  <w:abstractNum w:abstractNumId="30">
     <w:nsid w:val="6DCC0C30"/>
     <w:multiLevelType w:val="multilevel"/>
     <w:tmpl w:val="09CC508C"/>
@@ -5359,7 +6232,7 @@
       </w:pPr>
     </w:lvl>
   </w:abstractNum>
-  <w:abstractNum w:abstractNumId="29">
+  <w:abstractNum w:abstractNumId="31">
     <w:nsid w:val="734A2073"/>
     <w:multiLevelType w:val="multilevel"/>
     <w:tmpl w:val="09CC508C"/>
@@ -5445,7 +6318,7 @@
       </w:pPr>
     </w:lvl>
   </w:abstractNum>
-  <w:abstractNum w:abstractNumId="30">
+  <w:abstractNum w:abstractNumId="32">
     <w:nsid w:val="79837AFA"/>
     <w:multiLevelType w:val="hybridMultilevel"/>
     <w:tmpl w:val="56D463F2"/>
@@ -5531,7 +6404,7 @@
       </w:pPr>
     </w:lvl>
   </w:abstractNum>
-  <w:abstractNum w:abstractNumId="31">
+  <w:abstractNum w:abstractNumId="33">
     <w:nsid w:val="7BF665E6"/>
     <w:multiLevelType w:val="multilevel"/>
     <w:tmpl w:val="88CEDC60"/>
@@ -5541,19 +6414,19 @@
     <w:abstractNumId w:val="11"/>
   </w:num>
   <w:num w:numId="2">
-    <w:abstractNumId w:val="12"/>
+    <w:abstractNumId w:val="13"/>
   </w:num>
   <w:num w:numId="3">
-    <w:abstractNumId w:val="18"/>
+    <w:abstractNumId w:val="20"/>
   </w:num>
   <w:num w:numId="4">
-    <w:abstractNumId w:val="28"/>
+    <w:abstractNumId w:val="30"/>
   </w:num>
   <w:num w:numId="5">
-    <w:abstractNumId w:val="29"/>
+    <w:abstractNumId w:val="31"/>
   </w:num>
   <w:num w:numId="6">
-    <w:abstractNumId w:val="18"/>
+    <w:abstractNumId w:val="20"/>
     <w:lvlOverride w:ilvl="0">
       <w:startOverride w:val="1"/>
     </w:lvlOverride>
@@ -5595,28 +6468,28 @@
     <w:abstractNumId w:val="2"/>
   </w:num>
   <w:num w:numId="11">
-    <w:abstractNumId w:val="13"/>
+    <w:abstractNumId w:val="14"/>
   </w:num>
   <w:num w:numId="12">
-    <w:abstractNumId w:val="17"/>
+    <w:abstractNumId w:val="19"/>
   </w:num>
   <w:num w:numId="13">
-    <w:abstractNumId w:val="25"/>
+    <w:abstractNumId w:val="27"/>
   </w:num>
   <w:num w:numId="14">
-    <w:abstractNumId w:val="14"/>
+    <w:abstractNumId w:val="16"/>
   </w:num>
   <w:num w:numId="15">
     <w:abstractNumId w:val="4"/>
   </w:num>
   <w:num w:numId="16">
-    <w:abstractNumId w:val="16"/>
+    <w:abstractNumId w:val="18"/>
   </w:num>
   <w:num w:numId="17">
     <w:abstractNumId w:val="0"/>
   </w:num>
   <w:num w:numId="18">
-    <w:abstractNumId w:val="18"/>
+    <w:abstractNumId w:val="20"/>
     <w:lvlOverride w:ilvl="0">
       <w:startOverride w:val="1"/>
     </w:lvlOverride>
@@ -5649,10 +6522,10 @@
     <w:abstractNumId w:val="3"/>
   </w:num>
   <w:num w:numId="20">
-    <w:abstractNumId w:val="24"/>
+    <w:abstractNumId w:val="26"/>
   </w:num>
   <w:num w:numId="21">
-    <w:abstractNumId w:val="31"/>
+    <w:abstractNumId w:val="33"/>
   </w:num>
   <w:num w:numId="22">
     <w:abstractNumId w:val="10"/>
@@ -5661,28 +6534,28 @@
     <w:abstractNumId w:val="9"/>
   </w:num>
   <w:num w:numId="24">
-    <w:abstractNumId w:val="26"/>
+    <w:abstractNumId w:val="28"/>
   </w:num>
   <w:num w:numId="25">
-    <w:abstractNumId w:val="20"/>
+    <w:abstractNumId w:val="22"/>
   </w:num>
   <w:num w:numId="26">
-    <w:abstractNumId w:val="21"/>
+    <w:abstractNumId w:val="23"/>
   </w:num>
   <w:num w:numId="27">
     <w:abstractNumId w:val="8"/>
   </w:num>
   <w:num w:numId="28">
-    <w:abstractNumId w:val="19"/>
+    <w:abstractNumId w:val="21"/>
   </w:num>
   <w:num w:numId="29">
-    <w:abstractNumId w:val="27"/>
+    <w:abstractNumId w:val="29"/>
   </w:num>
   <w:num w:numId="30">
-    <w:abstractNumId w:val="22"/>
+    <w:abstractNumId w:val="24"/>
   </w:num>
   <w:num w:numId="31">
-    <w:abstractNumId w:val="18"/>
+    <w:abstractNumId w:val="20"/>
     <w:lvlOverride w:ilvl="0">
       <w:startOverride w:val="17"/>
     </w:lvlOverride>
@@ -5712,7 +6585,7 @@
     </w:lvlOverride>
   </w:num>
   <w:num w:numId="32">
-    <w:abstractNumId w:val="18"/>
+    <w:abstractNumId w:val="20"/>
     <w:lvlOverride w:ilvl="0">
       <w:startOverride w:val="1"/>
     </w:lvlOverride>
@@ -5742,7 +6615,7 @@
     </w:lvlOverride>
   </w:num>
   <w:num w:numId="33">
-    <w:abstractNumId w:val="18"/>
+    <w:abstractNumId w:val="20"/>
     <w:lvlOverride w:ilvl="0">
       <w:startOverride w:val="1"/>
     </w:lvlOverride>
@@ -5772,7 +6645,7 @@
     </w:lvlOverride>
   </w:num>
   <w:num w:numId="34">
-    <w:abstractNumId w:val="18"/>
+    <w:abstractNumId w:val="20"/>
     <w:lvlOverride w:ilvl="0">
       <w:startOverride w:val="1"/>
     </w:lvlOverride>
@@ -5802,7 +6675,7 @@
     </w:lvlOverride>
   </w:num>
   <w:num w:numId="35">
-    <w:abstractNumId w:val="18"/>
+    <w:abstractNumId w:val="20"/>
     <w:lvlOverride w:ilvl="0">
       <w:startOverride w:val="1"/>
     </w:lvlOverride>
@@ -5832,7 +6705,7 @@
     </w:lvlOverride>
   </w:num>
   <w:num w:numId="36">
-    <w:abstractNumId w:val="18"/>
+    <w:abstractNumId w:val="20"/>
     <w:lvlOverride w:ilvl="0">
       <w:startOverride w:val="1"/>
     </w:lvlOverride>
@@ -5862,7 +6735,7 @@
     </w:lvlOverride>
   </w:num>
   <w:num w:numId="37">
-    <w:abstractNumId w:val="18"/>
+    <w:abstractNumId w:val="20"/>
     <w:lvlOverride w:ilvl="0">
       <w:startOverride w:val="1"/>
     </w:lvlOverride>
@@ -5895,13 +6768,19 @@
     <w:abstractNumId w:val="5"/>
   </w:num>
   <w:num w:numId="39">
-    <w:abstractNumId w:val="30"/>
+    <w:abstractNumId w:val="32"/>
   </w:num>
   <w:num w:numId="40">
+    <w:abstractNumId w:val="17"/>
+  </w:num>
+  <w:num w:numId="41">
+    <w:abstractNumId w:val="25"/>
+  </w:num>
+  <w:num w:numId="42">
     <w:abstractNumId w:val="15"/>
   </w:num>
-  <w:num w:numId="41">
-    <w:abstractNumId w:val="23"/>
+  <w:num w:numId="43">
+    <w:abstractNumId w:val="12"/>
   </w:num>
 </w:numbering>
 </file>
@@ -8332,7 +9211,7 @@
 </file>
 
 <file path=customXml/itemProps2.xml><?xml version="1.0" encoding="utf-8"?>
-<ds:datastoreItem xmlns:ds="http://schemas.openxmlformats.org/officeDocument/2006/customXml" ds:itemID="{EF1EA83C-245E-4091-B9DE-65BE23CFF719}">
+<ds:datastoreItem xmlns:ds="http://schemas.openxmlformats.org/officeDocument/2006/customXml" ds:itemID="{2236B106-0A5D-43D5-BD64-8ECA21882BAD}">
   <ds:schemaRefs>
     <ds:schemaRef ds:uri="http://schemas.openxmlformats.org/officeDocument/2006/bibliography"/>
   </ds:schemaRefs>

</xml_diff>

<commit_message>
more annotated data, and some more related literature
git-svn-id: http://svn.pling.org.uk/msc_dissertation/trunk@1646 046eaa17-6a8d-4e70-a5e5-287f5f62e04c
</commit_message>
<xml_diff>
--- a/docs/interim_report.docx
+++ b/docs/interim_report.docx
@@ -1501,97 +1501,31 @@
         <w:rPr>
           <w:lang w:eastAsia="zh-TW"/>
         </w:rPr>
-        <w:t>To investigate:</w:t>
-      </w:r>
-    </w:p>
-    <w:p>
-      <w:pPr>
-        <w:pStyle w:val="ListParagraph"/>
-        <w:numPr>
-          <w:ilvl w:val="0"/>
-          <w:numId w:val="42"/>
-        </w:numPr>
+        <w:t>Relations sometimes necessarily for disambiguation</w:t>
+      </w:r>
+      <w:r>
         <w:rPr>
           <w:lang w:eastAsia="zh-TW"/>
         </w:rPr>
-      </w:pPr>
+        <w:t>/normalisation</w:t>
+      </w:r>
       <w:r>
         <w:rPr>
           <w:lang w:eastAsia="zh-TW"/>
         </w:rPr>
-        <w:t>Negri and Marseglia, 2004</w:t>
+        <w:t xml:space="preserve"> (Mazur/Dale)</w:t>
       </w:r>
       <w:r>
         <w:rPr>
           <w:lang w:eastAsia="zh-TW"/>
         </w:rPr>
-        <w:t xml:space="preserve"> (top performing TERN system)</w:t>
+        <w:t>. Recognition = discovery; normalisation = turning into ISO thingy (read up on standard to see how relative dates are discovered)</w:t>
       </w:r>
       <w:r>
         <w:rPr>
           <w:lang w:eastAsia="zh-TW"/>
         </w:rPr>
-        <w:t xml:space="preserve">, also </w:t>
-      </w:r>
-      <w:r>
-        <w:rPr>
-          <w:lang w:eastAsia="zh-TW"/>
-        </w:rPr>
-        <w:t>Mani and Wilson, 2000; Saquete et</w:t>
-      </w:r>
-      <w:r>
-        <w:rPr>
-          <w:lang w:eastAsia="zh-TW"/>
-        </w:rPr>
-        <w:t xml:space="preserve"> </w:t>
-      </w:r>
-      <w:r>
-        <w:rPr>
-          <w:lang w:eastAsia="zh-TW"/>
-        </w:rPr>
-        <w:t>al., 2002; Schilder, 2004</w:t>
-      </w:r>
-      <w:r>
-        <w:rPr>
-          <w:lang w:eastAsia="zh-TW"/>
-        </w:rPr>
-        <w:t xml:space="preserve"> for rules; </w:t>
-      </w:r>
-      <w:r>
-        <w:rPr>
-          <w:lang w:eastAsia="zh-TW"/>
-        </w:rPr>
-        <w:t>Hacioglu et al., 2005;</w:t>
-      </w:r>
-      <w:r>
-        <w:rPr>
-          <w:lang w:eastAsia="zh-TW"/>
-        </w:rPr>
-        <w:t xml:space="preserve"> </w:t>
-      </w:r>
-      <w:r>
-        <w:rPr>
-          <w:lang w:eastAsia="zh-TW"/>
-        </w:rPr>
-        <w:t>Bethard and Martin, 2006</w:t>
-      </w:r>
-      <w:r>
-        <w:rPr>
-          <w:lang w:eastAsia="zh-TW"/>
-        </w:rPr>
-        <w:t xml:space="preserve"> for machine learning; </w:t>
-      </w:r>
-      <w:r>
-        <w:rPr>
-          <w:lang w:eastAsia="zh-TW"/>
-        </w:rPr>
-        <w:t>Boguraev and Ando, 2005</w:t>
-      </w:r>
-      <w:r>
-        <w:rPr>
-          <w:lang w:eastAsia="zh-TW"/>
-        </w:rPr>
-        <w:t xml:space="preserve"> FSM – refs from Ahn, etc</w:t>
+        <w:t>. Ahn, adafre, talks about separating recog/normalisation</w:t>
       </w:r>
     </w:p>
     <w:p>
@@ -1636,47 +1570,32 @@
     </w:p>
     <w:p>
       <w:pPr>
-        <w:rPr>
-          <w:lang w:eastAsia="zh-TW"/>
-        </w:rPr>
-      </w:pPr>
-      <w:r>
-        <w:rPr>
-          <w:lang w:eastAsia="zh-TW"/>
-        </w:rPr>
-        <w:t>James Pustejovsky, José Castaño, Robert Ingria, Roser Saurí, Robert Gaizauskas, Andrea Setzer and Graham Katz. 2003. TimeML: Robust Specification of Event and Temporal Expressions in Text. IWCS-5, Fifth International Workshop on Computational Semantics.</w:t>
+        <w:pStyle w:val="Heading2"/>
+      </w:pPr>
+      <w:r>
+        <w:t>Annotating Temporal Expressions</w:t>
       </w:r>
     </w:p>
     <w:p>
-      <w:pPr>
-        <w:rPr>
-          <w:lang w:eastAsia="zh-TW"/>
-        </w:rPr>
-      </w:pPr>
-      <w:r>
-        <w:rPr>
-          <w:lang w:eastAsia="zh-TW"/>
-        </w:rPr>
-        <w:t>Also, actual TimeML spec, and the annotation guidelines</w:t>
+      <w:r>
+        <w:t>This is probably going to be the bulk of the report, a couple of pages maybe?</w:t>
+      </w:r>
+      <w:r>
+        <w:t xml:space="preserve"> Talk about hand tagging and introduction to automated tagging techniques. Talk about current state of the art stats</w:t>
+      </w:r>
+      <w:r>
+        <w:t xml:space="preserve"> (tarsqi paper comes up with some stuff for GUTime)</w:t>
+      </w:r>
+      <w:r>
+        <w:t>.</w:t>
       </w:r>
     </w:p>
     <w:p>
-      <w:pPr>
-        <w:pStyle w:val="Heading2"/>
-      </w:pPr>
-      <w:r>
-        <w:t>Annotating Temporal Expressions</w:t>
-      </w:r>
-    </w:p>
-    <w:p>
-      <w:r>
-        <w:t>This is probably going to be the bulk of the report, a couple of pages maybe?</w:t>
-      </w:r>
-      <w:r>
-        <w:t xml:space="preserve"> Talk about hand tagging and introduction to automated tagging techniques. Talk about current state of the art stats</w:t>
-      </w:r>
-      <w:r>
-        <w:t xml:space="preserve"> (tarsqi paper comes up with some stuff for GUTime)</w:t>
+      <w:r>
+        <w:t>Setzer and gauzaukas talk about hand tagging, and the issues</w:t>
+      </w:r>
+      <w:r>
+        <w:t>. There are many annotation guidelines. We’re using TimeML 1.2.1</w:t>
       </w:r>
     </w:p>
     <w:p>
@@ -1711,6 +1630,24 @@
         </w:rPr>
         <w:t>Mani and Wilson 2000 (hand-written rules for expression tagging)</w:t>
       </w:r>
+      <w:r>
+        <w:rPr>
+          <w:lang w:eastAsia="zh-TW"/>
+        </w:rPr>
+        <w:t xml:space="preserve"> – t</w:t>
+      </w:r>
+      <w:r>
+        <w:rPr>
+          <w:lang w:eastAsia="zh-TW"/>
+        </w:rPr>
+        <w:t>emp</w:t>
+      </w:r>
+      <w:r>
+        <w:rPr>
+          <w:lang w:eastAsia="zh-TW"/>
+        </w:rPr>
+        <w:t>ex (basis of GUtime)</w:t>
+      </w:r>
     </w:p>
     <w:p>
       <w:pPr>
@@ -1732,6 +1669,12 @@
         </w:rPr>
         <w:t>arqas</w:t>
       </w:r>
+      <w:r>
+        <w:rPr>
+          <w:lang w:eastAsia="zh-TW"/>
+        </w:rPr>
+        <w:t xml:space="preserve"> (as a component)</w:t>
+      </w:r>
     </w:p>
     <w:p>
       <w:pPr>
@@ -1745,33 +1688,19 @@
         <w:rPr>
           <w:lang w:eastAsia="zh-TW"/>
         </w:rPr>
-        <w:t>tarsqi</w:t>
-      </w:r>
-    </w:p>
-    <w:p>
-      <w:pPr>
-        <w:pStyle w:val="Heading3"/>
-      </w:pPr>
-      <w:r>
-        <w:t>Machine Learning</w:t>
-      </w:r>
-    </w:p>
-    <w:p>
-      <w:r>
-        <w:t>Automated annotation based on machine learning</w:t>
-      </w:r>
-    </w:p>
-    <w:p>
-      <w:pPr>
+        <w:t>T</w:t>
+      </w:r>
+      <w:r>
         <w:rPr>
           <w:lang w:eastAsia="zh-TW"/>
         </w:rPr>
-      </w:pPr>
+        <w:t>arsqi</w:t>
+      </w:r>
       <w:r>
         <w:rPr>
           <w:lang w:eastAsia="zh-TW"/>
         </w:rPr>
-        <w:t>Ahn, Rantwijck blah includes a particular architecture for machine learning which may be useful</w:t>
+        <w:t xml:space="preserve"> (uses GUTime as a component)</w:t>
       </w:r>
     </w:p>
     <w:p>
@@ -1786,42 +1715,203 @@
         <w:rPr>
           <w:lang w:eastAsia="zh-TW"/>
         </w:rPr>
-        <w:t>Mani and Wilson 2000 also includes a discussion of machine learning</w:t>
+        <w:t>DANTE</w:t>
       </w:r>
     </w:p>
     <w:p>
-      <w:r>
-        <w:lastRenderedPageBreak/>
-        <w:t>...somehow fit information about other taggers here</w:t>
-      </w:r>
-      <w:r>
-        <w:t>. TARSQI, has components, etc</w:t>
+      <w:pPr>
+        <w:pStyle w:val="ListParagraph"/>
+        <w:numPr>
+          <w:ilvl w:val="0"/>
+          <w:numId w:val="43"/>
+        </w:numPr>
+      </w:pPr>
+      <w:r>
+        <w:rPr>
+          <w:lang w:eastAsia="zh-TW"/>
+        </w:rPr>
+        <w:t>Chronos</w:t>
       </w:r>
     </w:p>
     <w:p>
       <w:pPr>
-        <w:pStyle w:val="Heading3"/>
-      </w:pPr>
-      <w:r>
-        <w:t>GUTime</w:t>
+        <w:pStyle w:val="ListParagraph"/>
+        <w:numPr>
+          <w:ilvl w:val="0"/>
+          <w:numId w:val="43"/>
+        </w:numPr>
+      </w:pPr>
+      <w:r>
+        <w:rPr>
+          <w:lang w:eastAsia="zh-TW"/>
+        </w:rPr>
+        <w:t>Saquete</w:t>
       </w:r>
     </w:p>
     <w:p>
-      <w:r>
-        <w:t>Talk about GUTime specifically</w:t>
+      <w:pPr>
+        <w:pStyle w:val="ListParagraph"/>
+        <w:numPr>
+          <w:ilvl w:val="0"/>
+          <w:numId w:val="43"/>
+        </w:numPr>
+      </w:pPr>
+      <w:r>
+        <w:rPr>
+          <w:lang w:eastAsia="zh-TW"/>
+        </w:rPr>
+        <w:t>Mikheev, et al; Krupka, Hausman(early work)</w:t>
       </w:r>
     </w:p>
     <w:p>
       <w:pPr>
-        <w:pStyle w:val="Heading2"/>
-      </w:pPr>
-      <w:r>
-        <w:t>Evaluating Tagger Performance</w:t>
+        <w:pStyle w:val="Heading3"/>
+      </w:pPr>
+      <w:r>
+        <w:t>Machine Learning</w:t>
       </w:r>
     </w:p>
     <w:p>
       <w:r>
-        <w:t>Talk about TERN and TimeBank</w:t>
+        <w:t>Automated annotation based on machine learning</w:t>
+      </w:r>
+    </w:p>
+    <w:p>
+      <w:pPr>
+        <w:rPr>
+          <w:lang w:eastAsia="zh-TW"/>
+        </w:rPr>
+      </w:pPr>
+      <w:r>
+        <w:rPr>
+          <w:lang w:eastAsia="zh-TW"/>
+        </w:rPr>
+        <w:t>Ahn, Rantwijck blah includes a particular architecture for machine learning which may be useful</w:t>
+      </w:r>
+    </w:p>
+    <w:p>
+      <w:pPr>
+        <w:pStyle w:val="ListParagraph"/>
+        <w:numPr>
+          <w:ilvl w:val="0"/>
+          <w:numId w:val="43"/>
+        </w:numPr>
+      </w:pPr>
+      <w:r>
+        <w:rPr>
+          <w:lang w:eastAsia="zh-TW"/>
+        </w:rPr>
+        <w:t>Mani and Wilson 2000 also includes a discussion of machine learning</w:t>
+      </w:r>
+    </w:p>
+    <w:p>
+      <w:pPr>
+        <w:pStyle w:val="ListParagraph"/>
+        <w:numPr>
+          <w:ilvl w:val="0"/>
+          <w:numId w:val="43"/>
+        </w:numPr>
+      </w:pPr>
+      <w:r>
+        <w:rPr>
+          <w:lang w:eastAsia="zh-TW"/>
+        </w:rPr>
+        <w:lastRenderedPageBreak/>
+        <w:t>Kolomiyets...</w:t>
+      </w:r>
+      <w:r>
+        <w:t xml:space="preserve"> </w:t>
+      </w:r>
+    </w:p>
+    <w:p>
+      <w:pPr>
+        <w:pStyle w:val="ListParagraph"/>
+        <w:numPr>
+          <w:ilvl w:val="0"/>
+          <w:numId w:val="44"/>
+        </w:numPr>
+      </w:pPr>
+      <w:r>
+        <w:t xml:space="preserve">Hacioglu </w:t>
+      </w:r>
+      <w:r>
+        <w:t>–</w:t>
+      </w:r>
+      <w:r>
+        <w:t xml:space="preserve"> SVM</w:t>
+      </w:r>
+    </w:p>
+    <w:p>
+      <w:pPr>
+        <w:pStyle w:val="ListParagraph"/>
+        <w:numPr>
+          <w:ilvl w:val="0"/>
+          <w:numId w:val="44"/>
+        </w:numPr>
+      </w:pPr>
+      <w:r>
+        <w:t>Baldwin</w:t>
+      </w:r>
+    </w:p>
+    <w:p>
+      <w:pPr>
+        <w:pStyle w:val="ListParagraph"/>
+        <w:numPr>
+          <w:ilvl w:val="0"/>
+          <w:numId w:val="44"/>
+        </w:numPr>
+      </w:pPr>
+      <w:r>
+        <w:t>Jang, Baldwin, Mani</w:t>
+      </w:r>
+    </w:p>
+    <w:p>
+      <w:r>
+        <w:t>...somehow fit information about other taggers here</w:t>
+      </w:r>
+      <w:r>
+        <w:t>. TARSQI, has components, etc</w:t>
+      </w:r>
+    </w:p>
+    <w:p>
+      <w:pPr>
+        <w:pStyle w:val="Heading3"/>
+      </w:pPr>
+      <w:r>
+        <w:t>GUTime</w:t>
+      </w:r>
+    </w:p>
+    <w:p>
+      <w:r>
+        <w:t>Talk about GUTime specifically</w:t>
+      </w:r>
+    </w:p>
+    <w:p>
+      <w:pPr>
+        <w:pStyle w:val="Heading2"/>
+      </w:pPr>
+      <w:r>
+        <w:t>Evaluating Tagger Performance</w:t>
+      </w:r>
+    </w:p>
+    <w:p>
+      <w:r>
+        <w:t>Talk about TERN</w:t>
+      </w:r>
+      <w:r>
+        <w:t xml:space="preserve"> (need TERN dataset)</w:t>
+      </w:r>
+      <w:r>
+        <w:t xml:space="preserve">, </w:t>
+      </w:r>
+      <w:r>
+        <w:t>TimeBank</w:t>
+      </w:r>
+      <w:r>
+        <w:t xml:space="preserve"> (have 1.1 – need 1.2)</w:t>
+      </w:r>
+      <w:r>
+        <w:t>, TempEval, AQUAINT</w:t>
       </w:r>
       <w:r>
         <w:t>. TempEval is for machine learning ones, I think?? (ask Mark for any relevant papers?)</w:t>
@@ -1862,194 +1952,36 @@
     </w:p>
     <w:p>
       <w:r>
-        <w:t>High level work plan (introduction to different components, etc) about half a page</w:t>
+        <w:t>High level work plan (introduction to different com</w:t>
+      </w:r>
+      <w:r>
+        <w:t>ponents, etc) about half a page</w:t>
       </w:r>
     </w:p>
     <w:p>
-      <w:r>
-        <w:t>.</w:t>
+      <w:pPr>
+        <w:pStyle w:val="Heading2"/>
+      </w:pPr>
+      <w:bookmarkStart w:id="8" w:name="_Toc259525633"/>
+      <w:r>
+        <w:t>Python Tagger</w:t>
+      </w:r>
+      <w:bookmarkEnd w:id="8"/>
+      <w:r>
+        <w:t xml:space="preserve"> </w:t>
       </w:r>
     </w:p>
     <w:p>
-      <w:r>
-        <w:t>.</w:t>
+      <w:pPr>
+        <w:pStyle w:val="Heading3"/>
+      </w:pPr>
+      <w:r>
+        <w:t>Overview</w:t>
       </w:r>
     </w:p>
     <w:p>
       <w:r>
-        <w:t>.</w:t>
-      </w:r>
-    </w:p>
-    <w:p>
-      <w:r>
-        <w:t>.</w:t>
-      </w:r>
-    </w:p>
-    <w:p>
-      <w:r>
-        <w:t>.</w:t>
-      </w:r>
-    </w:p>
-    <w:p>
-      <w:r>
-        <w:t>.</w:t>
-      </w:r>
-    </w:p>
-    <w:p>
-      <w:r>
-        <w:t>.</w:t>
-      </w:r>
-    </w:p>
-    <w:p>
-      <w:r>
-        <w:t>.</w:t>
-      </w:r>
-    </w:p>
-    <w:p>
-      <w:r>
-        <w:t>.</w:t>
-      </w:r>
-    </w:p>
-    <w:p>
-      <w:r>
-        <w:t>.</w:t>
-      </w:r>
-    </w:p>
-    <w:p>
-      <w:pPr>
-        <w:pStyle w:val="Heading2"/>
-      </w:pPr>
-      <w:bookmarkStart w:id="8" w:name="_Toc259525633"/>
-      <w:r>
-        <w:t>Python Tagger</w:t>
-      </w:r>
-      <w:bookmarkEnd w:id="8"/>
-      <w:r>
-        <w:t xml:space="preserve"> </w:t>
-      </w:r>
-    </w:p>
-    <w:p>
-      <w:pPr>
-        <w:pStyle w:val="Heading3"/>
-      </w:pPr>
-      <w:r>
-        <w:t>Overview</w:t>
-      </w:r>
-    </w:p>
-    <w:p>
-      <w:r>
         <w:t>Talk about how we’re going to port GUTime, etc</w:t>
-      </w:r>
-    </w:p>
-    <w:p>
-      <w:r>
-        <w:t>.</w:t>
-      </w:r>
-    </w:p>
-    <w:p>
-      <w:r>
-        <w:t>.</w:t>
-      </w:r>
-    </w:p>
-    <w:p>
-      <w:r>
-        <w:t>.</w:t>
-      </w:r>
-    </w:p>
-    <w:p>
-      <w:r>
-        <w:t>.</w:t>
-      </w:r>
-    </w:p>
-    <w:p>
-      <w:r>
-        <w:t>.</w:t>
-      </w:r>
-    </w:p>
-    <w:p>
-      <w:r>
-        <w:t>.</w:t>
-      </w:r>
-    </w:p>
-    <w:p>
-      <w:r>
-        <w:t>.</w:t>
-      </w:r>
-    </w:p>
-    <w:p>
-      <w:r>
-        <w:t>.</w:t>
-      </w:r>
-    </w:p>
-    <w:p>
-      <w:r>
-        <w:t>.</w:t>
-      </w:r>
-    </w:p>
-    <w:p>
-      <w:r>
-        <w:t>.</w:t>
-      </w:r>
-    </w:p>
-    <w:p>
-      <w:r>
-        <w:t>.</w:t>
-      </w:r>
-    </w:p>
-    <w:p>
-      <w:r>
-        <w:lastRenderedPageBreak/>
-        <w:t>.</w:t>
-      </w:r>
-    </w:p>
-    <w:p>
-      <w:r>
-        <w:t>.</w:t>
-      </w:r>
-    </w:p>
-    <w:p>
-      <w:r>
-        <w:t>.</w:t>
-      </w:r>
-    </w:p>
-    <w:p>
-      <w:r>
-        <w:t>.</w:t>
-      </w:r>
-    </w:p>
-    <w:p>
-      <w:r>
-        <w:t>.</w:t>
-      </w:r>
-    </w:p>
-    <w:p>
-      <w:r>
-        <w:t>.</w:t>
-      </w:r>
-    </w:p>
-    <w:p>
-      <w:r>
-        <w:t>.</w:t>
-      </w:r>
-    </w:p>
-    <w:p>
-      <w:r>
-        <w:t>.</w:t>
-      </w:r>
-    </w:p>
-    <w:p>
-      <w:r>
-        <w:t>.</w:t>
-      </w:r>
-    </w:p>
-    <w:p>
-      <w:r>
-        <w:t>.</w:t>
-      </w:r>
-    </w:p>
-    <w:p>
-      <w:r>
-        <w:t>.</w:t>
       </w:r>
     </w:p>
     <w:p>
@@ -2226,72 +2158,6 @@
       </w:r>
     </w:p>
     <w:p>
-      <w:r>
-        <w:t>.</w:t>
-      </w:r>
-    </w:p>
-    <w:p>
-      <w:r>
-        <w:t>.</w:t>
-      </w:r>
-    </w:p>
-    <w:p>
-      <w:r>
-        <w:t>.</w:t>
-      </w:r>
-    </w:p>
-    <w:p>
-      <w:r>
-        <w:t>.</w:t>
-      </w:r>
-    </w:p>
-    <w:p>
-      <w:r>
-        <w:t>.</w:t>
-      </w:r>
-    </w:p>
-    <w:p>
-      <w:r>
-        <w:t>.</w:t>
-      </w:r>
-    </w:p>
-    <w:p>
-      <w:r>
-        <w:t>.</w:t>
-      </w:r>
-    </w:p>
-    <w:p>
-      <w:r>
-        <w:t>.</w:t>
-      </w:r>
-    </w:p>
-    <w:p>
-      <w:r>
-        <w:t>.</w:t>
-      </w:r>
-    </w:p>
-    <w:p>
-      <w:r>
-        <w:lastRenderedPageBreak/>
-        <w:t>.</w:t>
-      </w:r>
-    </w:p>
-    <w:p>
-      <w:r>
-        <w:t>.</w:t>
-      </w:r>
-    </w:p>
-    <w:p>
-      <w:r>
-        <w:t>.</w:t>
-      </w:r>
-    </w:p>
-    <w:p>
-      <w:r>
-        <w:t>.</w:t>
-      </w:r>
-    </w:p>
-    <w:p>
       <w:pPr>
         <w:pStyle w:val="Heading3"/>
       </w:pPr>
@@ -2417,62 +2283,6 @@
         <w:t>Talk about how the evaluation of my system is going to work (basically, as a TERN project)</w:t>
       </w:r>
     </w:p>
-    <w:p>
-      <w:r>
-        <w:t>.</w:t>
-      </w:r>
-    </w:p>
-    <w:p>
-      <w:r>
-        <w:t>.</w:t>
-      </w:r>
-    </w:p>
-    <w:p>
-      <w:r>
-        <w:t>.</w:t>
-      </w:r>
-    </w:p>
-    <w:p>
-      <w:r>
-        <w:t>.</w:t>
-      </w:r>
-    </w:p>
-    <w:p>
-      <w:r>
-        <w:t>.</w:t>
-      </w:r>
-    </w:p>
-    <w:p>
-      <w:r>
-        <w:t>.</w:t>
-      </w:r>
-    </w:p>
-    <w:p>
-      <w:r>
-        <w:t>.</w:t>
-      </w:r>
-    </w:p>
-    <w:p>
-      <w:r>
-        <w:t>.</w:t>
-      </w:r>
-    </w:p>
-    <w:p>
-      <w:r>
-        <w:t>.</w:t>
-      </w:r>
-    </w:p>
-    <w:p>
-      <w:r>
-        <w:t>.</w:t>
-      </w:r>
-    </w:p>
-    <w:p>
-      <w:r>
-        <w:t>.</w:t>
-      </w:r>
-    </w:p>
-    <w:p/>
     <w:p>
       <w:pPr>
         <w:pStyle w:val="Heading3"/>
@@ -2667,11 +2477,6 @@
         <w:t>Timescale</w:t>
       </w:r>
       <w:bookmarkEnd w:id="11"/>
-    </w:p>
-    <w:p>
-      <w:r>
-        <w:t>.</w:t>
-      </w:r>
     </w:p>
     <w:p>
       <w:pPr>
@@ -4247,7 +4052,7 @@
   <w:abstractNum w:abstractNumId="12">
     <w:nsid w:val="2EF77983"/>
     <w:multiLevelType w:val="hybridMultilevel"/>
-    <w:tmpl w:val="437C6FF0"/>
+    <w:tmpl w:val="0E5093B8"/>
     <w:lvl w:ilvl="0" w:tplc="08090001">
       <w:start w:val="1"/>
       <w:numFmt w:val="bullet"/>
@@ -4557,6 +4362,119 @@
     </w:lvl>
   </w:abstractNum>
   <w:abstractNum w:abstractNumId="15">
+    <w:nsid w:val="42A87A19"/>
+    <w:multiLevelType w:val="hybridMultilevel"/>
+    <w:tmpl w:val="BBF64378"/>
+    <w:lvl w:ilvl="0" w:tplc="08090001">
+      <w:start w:val="1"/>
+      <w:numFmt w:val="bullet"/>
+      <w:lvlText w:val=""/>
+      <w:lvlJc w:val="left"/>
+      <w:pPr>
+        <w:ind w:left="720" w:hanging="360"/>
+      </w:pPr>
+      <w:rPr>
+        <w:rFonts w:ascii="Symbol" w:hAnsi="Symbol" w:hint="default"/>
+      </w:rPr>
+    </w:lvl>
+    <w:lvl w:ilvl="1" w:tplc="08090003" w:tentative="1">
+      <w:start w:val="1"/>
+      <w:numFmt w:val="bullet"/>
+      <w:lvlText w:val="o"/>
+      <w:lvlJc w:val="left"/>
+      <w:pPr>
+        <w:ind w:left="1440" w:hanging="360"/>
+      </w:pPr>
+      <w:rPr>
+        <w:rFonts w:ascii="Courier New" w:hAnsi="Courier New" w:cs="Courier New" w:hint="default"/>
+      </w:rPr>
+    </w:lvl>
+    <w:lvl w:ilvl="2" w:tplc="08090005" w:tentative="1">
+      <w:start w:val="1"/>
+      <w:numFmt w:val="bullet"/>
+      <w:lvlText w:val=""/>
+      <w:lvlJc w:val="left"/>
+      <w:pPr>
+        <w:ind w:left="2160" w:hanging="360"/>
+      </w:pPr>
+      <w:rPr>
+        <w:rFonts w:ascii="Wingdings" w:hAnsi="Wingdings" w:hint="default"/>
+      </w:rPr>
+    </w:lvl>
+    <w:lvl w:ilvl="3" w:tplc="08090001" w:tentative="1">
+      <w:start w:val="1"/>
+      <w:numFmt w:val="bullet"/>
+      <w:lvlText w:val=""/>
+      <w:lvlJc w:val="left"/>
+      <w:pPr>
+        <w:ind w:left="2880" w:hanging="360"/>
+      </w:pPr>
+      <w:rPr>
+        <w:rFonts w:ascii="Symbol" w:hAnsi="Symbol" w:hint="default"/>
+      </w:rPr>
+    </w:lvl>
+    <w:lvl w:ilvl="4" w:tplc="08090003" w:tentative="1">
+      <w:start w:val="1"/>
+      <w:numFmt w:val="bullet"/>
+      <w:lvlText w:val="o"/>
+      <w:lvlJc w:val="left"/>
+      <w:pPr>
+        <w:ind w:left="3600" w:hanging="360"/>
+      </w:pPr>
+      <w:rPr>
+        <w:rFonts w:ascii="Courier New" w:hAnsi="Courier New" w:cs="Courier New" w:hint="default"/>
+      </w:rPr>
+    </w:lvl>
+    <w:lvl w:ilvl="5" w:tplc="08090005" w:tentative="1">
+      <w:start w:val="1"/>
+      <w:numFmt w:val="bullet"/>
+      <w:lvlText w:val=""/>
+      <w:lvlJc w:val="left"/>
+      <w:pPr>
+        <w:ind w:left="4320" w:hanging="360"/>
+      </w:pPr>
+      <w:rPr>
+        <w:rFonts w:ascii="Wingdings" w:hAnsi="Wingdings" w:hint="default"/>
+      </w:rPr>
+    </w:lvl>
+    <w:lvl w:ilvl="6" w:tplc="08090001" w:tentative="1">
+      <w:start w:val="1"/>
+      <w:numFmt w:val="bullet"/>
+      <w:lvlText w:val=""/>
+      <w:lvlJc w:val="left"/>
+      <w:pPr>
+        <w:ind w:left="5040" w:hanging="360"/>
+      </w:pPr>
+      <w:rPr>
+        <w:rFonts w:ascii="Symbol" w:hAnsi="Symbol" w:hint="default"/>
+      </w:rPr>
+    </w:lvl>
+    <w:lvl w:ilvl="7" w:tplc="08090003" w:tentative="1">
+      <w:start w:val="1"/>
+      <w:numFmt w:val="bullet"/>
+      <w:lvlText w:val="o"/>
+      <w:lvlJc w:val="left"/>
+      <w:pPr>
+        <w:ind w:left="5760" w:hanging="360"/>
+      </w:pPr>
+      <w:rPr>
+        <w:rFonts w:ascii="Courier New" w:hAnsi="Courier New" w:cs="Courier New" w:hint="default"/>
+      </w:rPr>
+    </w:lvl>
+    <w:lvl w:ilvl="8" w:tplc="08090005" w:tentative="1">
+      <w:start w:val="1"/>
+      <w:numFmt w:val="bullet"/>
+      <w:lvlText w:val=""/>
+      <w:lvlJc w:val="left"/>
+      <w:pPr>
+        <w:ind w:left="6480" w:hanging="360"/>
+      </w:pPr>
+      <w:rPr>
+        <w:rFonts w:ascii="Wingdings" w:hAnsi="Wingdings" w:hint="default"/>
+      </w:rPr>
+    </w:lvl>
+  </w:abstractNum>
+  <w:abstractNum w:abstractNumId="16">
     <w:nsid w:val="446F09D1"/>
     <w:multiLevelType w:val="hybridMultilevel"/>
     <w:tmpl w:val="BABA107E"/>
@@ -4669,7 +4587,7 @@
       </w:rPr>
     </w:lvl>
   </w:abstractNum>
-  <w:abstractNum w:abstractNumId="16">
+  <w:abstractNum w:abstractNumId="17">
     <w:nsid w:val="47C170BE"/>
     <w:multiLevelType w:val="hybridMultilevel"/>
     <w:tmpl w:val="D98697E8"/>
@@ -4782,7 +4700,7 @@
       </w:rPr>
     </w:lvl>
   </w:abstractNum>
-  <w:abstractNum w:abstractNumId="17">
+  <w:abstractNum w:abstractNumId="18">
     <w:nsid w:val="4B5305E8"/>
     <w:multiLevelType w:val="multilevel"/>
     <w:tmpl w:val="6CBC0642"/>
@@ -4895,7 +4813,7 @@
       </w:pPr>
     </w:lvl>
   </w:abstractNum>
-  <w:abstractNum w:abstractNumId="18">
+  <w:abstractNum w:abstractNumId="19">
     <w:nsid w:val="4C29081F"/>
     <w:multiLevelType w:val="hybridMultilevel"/>
     <w:tmpl w:val="CA5CC178"/>
@@ -5008,7 +4926,7 @@
       </w:rPr>
     </w:lvl>
   </w:abstractNum>
-  <w:abstractNum w:abstractNumId="19">
+  <w:abstractNum w:abstractNumId="20">
     <w:nsid w:val="59F25210"/>
     <w:multiLevelType w:val="hybridMultilevel"/>
     <w:tmpl w:val="F7842216"/>
@@ -5094,7 +5012,7 @@
       </w:pPr>
     </w:lvl>
   </w:abstractNum>
-  <w:abstractNum w:abstractNumId="20">
+  <w:abstractNum w:abstractNumId="21">
     <w:nsid w:val="5BBF7B3C"/>
     <w:multiLevelType w:val="multilevel"/>
     <w:tmpl w:val="9E0A71B4"/>
@@ -5236,7 +5154,7 @@
       </w:rPr>
     </w:lvl>
   </w:abstractNum>
-  <w:abstractNum w:abstractNumId="21">
+  <w:abstractNum w:abstractNumId="22">
     <w:nsid w:val="61AB351F"/>
     <w:multiLevelType w:val="hybridMultilevel"/>
     <w:tmpl w:val="6A28ECA0"/>
@@ -5349,7 +5267,7 @@
       </w:rPr>
     </w:lvl>
   </w:abstractNum>
-  <w:abstractNum w:abstractNumId="22">
+  <w:abstractNum w:abstractNumId="23">
     <w:nsid w:val="61D750E7"/>
     <w:multiLevelType w:val="hybridMultilevel"/>
     <w:tmpl w:val="F84899C2"/>
@@ -5462,7 +5380,7 @@
       </w:rPr>
     </w:lvl>
   </w:abstractNum>
-  <w:abstractNum w:abstractNumId="23">
+  <w:abstractNum w:abstractNumId="24">
     <w:nsid w:val="62797718"/>
     <w:multiLevelType w:val="hybridMultilevel"/>
     <w:tmpl w:val="2D5684EC"/>
@@ -5548,7 +5466,7 @@
       </w:pPr>
     </w:lvl>
   </w:abstractNum>
-  <w:abstractNum w:abstractNumId="24">
+  <w:abstractNum w:abstractNumId="25">
     <w:nsid w:val="62EE1B73"/>
     <w:multiLevelType w:val="hybridMultilevel"/>
     <w:tmpl w:val="A03813B2"/>
@@ -5661,7 +5579,7 @@
       </w:rPr>
     </w:lvl>
   </w:abstractNum>
-  <w:abstractNum w:abstractNumId="25">
+  <w:abstractNum w:abstractNumId="26">
     <w:nsid w:val="646E17DF"/>
     <w:multiLevelType w:val="hybridMultilevel"/>
     <w:tmpl w:val="EC5C3E84"/>
@@ -5747,7 +5665,7 @@
       </w:pPr>
     </w:lvl>
   </w:abstractNum>
-  <w:abstractNum w:abstractNumId="26">
+  <w:abstractNum w:abstractNumId="27">
     <w:nsid w:val="68AE27D6"/>
     <w:multiLevelType w:val="multilevel"/>
     <w:tmpl w:val="88CEDC60"/>
@@ -5861,7 +5779,7 @@
       </w:rPr>
     </w:lvl>
   </w:abstractNum>
-  <w:abstractNum w:abstractNumId="27">
+  <w:abstractNum w:abstractNumId="28">
     <w:nsid w:val="69890268"/>
     <w:multiLevelType w:val="hybridMultilevel"/>
     <w:tmpl w:val="8970FB2C"/>
@@ -5974,7 +5892,7 @@
       </w:rPr>
     </w:lvl>
   </w:abstractNum>
-  <w:abstractNum w:abstractNumId="28">
+  <w:abstractNum w:abstractNumId="29">
     <w:nsid w:val="6BE618B8"/>
     <w:multiLevelType w:val="hybridMultilevel"/>
     <w:tmpl w:val="E9FAD3E6"/>
@@ -6060,7 +5978,7 @@
       </w:pPr>
     </w:lvl>
   </w:abstractNum>
-  <w:abstractNum w:abstractNumId="29">
+  <w:abstractNum w:abstractNumId="30">
     <w:nsid w:val="6CAF3B6C"/>
     <w:multiLevelType w:val="hybridMultilevel"/>
     <w:tmpl w:val="2D5684EC"/>
@@ -6146,7 +6064,7 @@
       </w:pPr>
     </w:lvl>
   </w:abstractNum>
-  <w:abstractNum w:abstractNumId="30">
+  <w:abstractNum w:abstractNumId="31">
     <w:nsid w:val="6DCC0C30"/>
     <w:multiLevelType w:val="multilevel"/>
     <w:tmpl w:val="09CC508C"/>
@@ -6232,7 +6150,7 @@
       </w:pPr>
     </w:lvl>
   </w:abstractNum>
-  <w:abstractNum w:abstractNumId="31">
+  <w:abstractNum w:abstractNumId="32">
     <w:nsid w:val="734A2073"/>
     <w:multiLevelType w:val="multilevel"/>
     <w:tmpl w:val="09CC508C"/>
@@ -6318,7 +6236,7 @@
       </w:pPr>
     </w:lvl>
   </w:abstractNum>
-  <w:abstractNum w:abstractNumId="32">
+  <w:abstractNum w:abstractNumId="33">
     <w:nsid w:val="79837AFA"/>
     <w:multiLevelType w:val="hybridMultilevel"/>
     <w:tmpl w:val="56D463F2"/>
@@ -6404,7 +6322,7 @@
       </w:pPr>
     </w:lvl>
   </w:abstractNum>
-  <w:abstractNum w:abstractNumId="33">
+  <w:abstractNum w:abstractNumId="34">
     <w:nsid w:val="7BF665E6"/>
     <w:multiLevelType w:val="multilevel"/>
     <w:tmpl w:val="88CEDC60"/>
@@ -6417,16 +6335,16 @@
     <w:abstractNumId w:val="13"/>
   </w:num>
   <w:num w:numId="3">
-    <w:abstractNumId w:val="20"/>
+    <w:abstractNumId w:val="21"/>
   </w:num>
   <w:num w:numId="4">
-    <w:abstractNumId w:val="30"/>
+    <w:abstractNumId w:val="31"/>
   </w:num>
   <w:num w:numId="5">
-    <w:abstractNumId w:val="31"/>
+    <w:abstractNumId w:val="32"/>
   </w:num>
   <w:num w:numId="6">
-    <w:abstractNumId w:val="20"/>
+    <w:abstractNumId w:val="21"/>
     <w:lvlOverride w:ilvl="0">
       <w:startOverride w:val="1"/>
     </w:lvlOverride>
@@ -6471,25 +6389,25 @@
     <w:abstractNumId w:val="14"/>
   </w:num>
   <w:num w:numId="12">
-    <w:abstractNumId w:val="19"/>
+    <w:abstractNumId w:val="20"/>
   </w:num>
   <w:num w:numId="13">
-    <w:abstractNumId w:val="27"/>
+    <w:abstractNumId w:val="28"/>
   </w:num>
   <w:num w:numId="14">
-    <w:abstractNumId w:val="16"/>
+    <w:abstractNumId w:val="17"/>
   </w:num>
   <w:num w:numId="15">
     <w:abstractNumId w:val="4"/>
   </w:num>
   <w:num w:numId="16">
-    <w:abstractNumId w:val="18"/>
+    <w:abstractNumId w:val="19"/>
   </w:num>
   <w:num w:numId="17">
     <w:abstractNumId w:val="0"/>
   </w:num>
   <w:num w:numId="18">
-    <w:abstractNumId w:val="20"/>
+    <w:abstractNumId w:val="21"/>
     <w:lvlOverride w:ilvl="0">
       <w:startOverride w:val="1"/>
     </w:lvlOverride>
@@ -6522,10 +6440,10 @@
     <w:abstractNumId w:val="3"/>
   </w:num>
   <w:num w:numId="20">
-    <w:abstractNumId w:val="26"/>
+    <w:abstractNumId w:val="27"/>
   </w:num>
   <w:num w:numId="21">
-    <w:abstractNumId w:val="33"/>
+    <w:abstractNumId w:val="34"/>
   </w:num>
   <w:num w:numId="22">
     <w:abstractNumId w:val="10"/>
@@ -6534,28 +6452,28 @@
     <w:abstractNumId w:val="9"/>
   </w:num>
   <w:num w:numId="24">
-    <w:abstractNumId w:val="28"/>
+    <w:abstractNumId w:val="29"/>
   </w:num>
   <w:num w:numId="25">
-    <w:abstractNumId w:val="22"/>
+    <w:abstractNumId w:val="23"/>
   </w:num>
   <w:num w:numId="26">
-    <w:abstractNumId w:val="23"/>
+    <w:abstractNumId w:val="24"/>
   </w:num>
   <w:num w:numId="27">
     <w:abstractNumId w:val="8"/>
   </w:num>
   <w:num w:numId="28">
-    <w:abstractNumId w:val="21"/>
+    <w:abstractNumId w:val="22"/>
   </w:num>
   <w:num w:numId="29">
-    <w:abstractNumId w:val="29"/>
+    <w:abstractNumId w:val="30"/>
   </w:num>
   <w:num w:numId="30">
-    <w:abstractNumId w:val="24"/>
+    <w:abstractNumId w:val="25"/>
   </w:num>
   <w:num w:numId="31">
-    <w:abstractNumId w:val="20"/>
+    <w:abstractNumId w:val="21"/>
     <w:lvlOverride w:ilvl="0">
       <w:startOverride w:val="17"/>
     </w:lvlOverride>
@@ -6585,7 +6503,7 @@
     </w:lvlOverride>
   </w:num>
   <w:num w:numId="32">
-    <w:abstractNumId w:val="20"/>
+    <w:abstractNumId w:val="21"/>
     <w:lvlOverride w:ilvl="0">
       <w:startOverride w:val="1"/>
     </w:lvlOverride>
@@ -6615,7 +6533,7 @@
     </w:lvlOverride>
   </w:num>
   <w:num w:numId="33">
-    <w:abstractNumId w:val="20"/>
+    <w:abstractNumId w:val="21"/>
     <w:lvlOverride w:ilvl="0">
       <w:startOverride w:val="1"/>
     </w:lvlOverride>
@@ -6645,7 +6563,7 @@
     </w:lvlOverride>
   </w:num>
   <w:num w:numId="34">
-    <w:abstractNumId w:val="20"/>
+    <w:abstractNumId w:val="21"/>
     <w:lvlOverride w:ilvl="0">
       <w:startOverride w:val="1"/>
     </w:lvlOverride>
@@ -6675,7 +6593,7 @@
     </w:lvlOverride>
   </w:num>
   <w:num w:numId="35">
-    <w:abstractNumId w:val="20"/>
+    <w:abstractNumId w:val="21"/>
     <w:lvlOverride w:ilvl="0">
       <w:startOverride w:val="1"/>
     </w:lvlOverride>
@@ -6705,7 +6623,7 @@
     </w:lvlOverride>
   </w:num>
   <w:num w:numId="36">
-    <w:abstractNumId w:val="20"/>
+    <w:abstractNumId w:val="21"/>
     <w:lvlOverride w:ilvl="0">
       <w:startOverride w:val="1"/>
     </w:lvlOverride>
@@ -6735,7 +6653,7 @@
     </w:lvlOverride>
   </w:num>
   <w:num w:numId="37">
-    <w:abstractNumId w:val="20"/>
+    <w:abstractNumId w:val="21"/>
     <w:lvlOverride w:ilvl="0">
       <w:startOverride w:val="1"/>
     </w:lvlOverride>
@@ -6768,19 +6686,22 @@
     <w:abstractNumId w:val="5"/>
   </w:num>
   <w:num w:numId="39">
-    <w:abstractNumId w:val="32"/>
+    <w:abstractNumId w:val="33"/>
   </w:num>
   <w:num w:numId="40">
-    <w:abstractNumId w:val="17"/>
+    <w:abstractNumId w:val="18"/>
   </w:num>
   <w:num w:numId="41">
-    <w:abstractNumId w:val="25"/>
+    <w:abstractNumId w:val="26"/>
   </w:num>
   <w:num w:numId="42">
-    <w:abstractNumId w:val="15"/>
+    <w:abstractNumId w:val="16"/>
   </w:num>
   <w:num w:numId="43">
     <w:abstractNumId w:val="12"/>
+  </w:num>
+  <w:num w:numId="44">
+    <w:abstractNumId w:val="15"/>
   </w:num>
 </w:numbering>
 </file>
@@ -9211,7 +9132,7 @@
 </file>
 
 <file path=customXml/itemProps2.xml><?xml version="1.0" encoding="utf-8"?>
-<ds:datastoreItem xmlns:ds="http://schemas.openxmlformats.org/officeDocument/2006/customXml" ds:itemID="{2236B106-0A5D-43D5-BD64-8ECA21882BAD}">
+<ds:datastoreItem xmlns:ds="http://schemas.openxmlformats.org/officeDocument/2006/customXml" ds:itemID="{032000FC-9D7C-420E-87D1-1595C8F46EFB}">
   <ds:schemaRefs>
     <ds:schemaRef ds:uri="http://schemas.openxmlformats.org/officeDocument/2006/bibliography"/>
   </ds:schemaRefs>

</xml_diff>

<commit_message>
lit review first draft done
git-svn-id: http://svn.pling.org.uk/msc_dissertation/trunk@1651 046eaa17-6a8d-4e70-a5e5-287f5f62e04c
</commit_message>
<xml_diff>
--- a/docs/interim_report.docx
+++ b/docs/interim_report.docx
@@ -16,7 +16,7 @@
         <w:tbl>
           <w:tblPr>
             <w:tblpPr w:leftFromText="187" w:rightFromText="187" w:horzAnchor="margin" w:tblpXSpec="right" w:tblpYSpec="top"/>
-            <w:tblW w:w="3415" w:type="pct"/>
+            <w:tblW w:w="2986" w:type="pct"/>
             <w:tblBorders>
               <w:top w:val="single" w:sz="36" w:space="0" w:color="9BBB59" w:themeColor="accent3"/>
               <w:bottom w:val="single" w:sz="36" w:space="0" w:color="9BBB59" w:themeColor="accent3"/>
@@ -31,7 +31,7 @@
             <w:tblLook w:val="04A0"/>
           </w:tblPr>
           <w:tblGrid>
-            <w:gridCol w:w="6353"/>
+            <w:gridCol w:w="5555"/>
           </w:tblGrid>
           <w:tr>
             <w:trPr>
@@ -52,7 +52,7 @@
               <w:sdtContent>
                 <w:tc>
                   <w:tcPr>
-                    <w:tcW w:w="0" w:type="auto"/>
+                    <w:tcW w:w="5000" w:type="pct"/>
                   </w:tcPr>
                   <w:p>
                     <w:pPr>
@@ -83,18 +83,20 @@
             </w:trPr>
             <w:tc>
               <w:tcPr>
-                <w:tcW w:w="0" w:type="auto"/>
+                <w:tcW w:w="5000" w:type="pct"/>
               </w:tcPr>
               <w:p>
                 <w:pPr>
                   <w:pStyle w:val="NoSpacing"/>
                   <w:rPr>
+                    <w:rFonts w:asciiTheme="majorHAnsi" w:hAnsiTheme="majorHAnsi" w:cstheme="majorHAnsi"/>
                     <w:sz w:val="40"/>
                     <w:szCs w:val="40"/>
                   </w:rPr>
                 </w:pPr>
                 <w:r>
                   <w:rPr>
+                    <w:rFonts w:asciiTheme="majorHAnsi" w:hAnsiTheme="majorHAnsi" w:cstheme="majorHAnsi"/>
                     <w:sz w:val="40"/>
                     <w:szCs w:val="40"/>
                   </w:rPr>
@@ -105,6 +107,7 @@
                 <w:pPr>
                   <w:pStyle w:val="NoSpacing"/>
                   <w:rPr>
+                    <w:rFonts w:asciiTheme="majorHAnsi" w:hAnsiTheme="majorHAnsi" w:cstheme="majorHAnsi"/>
                     <w:sz w:val="40"/>
                     <w:szCs w:val="40"/>
                   </w:rPr>
@@ -114,12 +117,14 @@
                 <w:pPr>
                   <w:pStyle w:val="NoSpacing"/>
                   <w:rPr>
+                    <w:rFonts w:asciiTheme="majorHAnsi" w:hAnsiTheme="majorHAnsi" w:cstheme="majorHAnsi"/>
                     <w:sz w:val="40"/>
                     <w:szCs w:val="40"/>
                   </w:rPr>
                 </w:pPr>
                 <w:r>
                   <w:rPr>
+                    <w:rFonts w:asciiTheme="majorHAnsi" w:hAnsiTheme="majorHAnsi" w:cstheme="majorHAnsi"/>
                     <w:sz w:val="40"/>
                     <w:szCs w:val="40"/>
                   </w:rPr>
@@ -127,6 +132,7 @@
                 </w:r>
                 <w:r>
                   <w:rPr>
+                    <w:rFonts w:asciiTheme="majorHAnsi" w:hAnsiTheme="majorHAnsi" w:cstheme="majorHAnsi"/>
                     <w:sz w:val="40"/>
                     <w:szCs w:val="40"/>
                   </w:rPr>
@@ -134,6 +140,7 @@
                 </w:r>
                 <w:r>
                   <w:rPr>
+                    <w:rFonts w:asciiTheme="majorHAnsi" w:hAnsiTheme="majorHAnsi" w:cstheme="majorHAnsi"/>
                     <w:sz w:val="40"/>
                     <w:szCs w:val="40"/>
                   </w:rPr>
@@ -141,6 +148,7 @@
                 </w:r>
                 <w:r>
                   <w:rPr>
+                    <w:rFonts w:asciiTheme="majorHAnsi" w:hAnsiTheme="majorHAnsi" w:cstheme="majorHAnsi"/>
                     <w:sz w:val="40"/>
                     <w:szCs w:val="40"/>
                   </w:rPr>
@@ -155,11 +163,12 @@
             </w:trPr>
             <w:tc>
               <w:tcPr>
-                <w:tcW w:w="0" w:type="auto"/>
+                <w:tcW w:w="5000" w:type="pct"/>
               </w:tcPr>
               <w:sdt>
                 <w:sdtPr>
                   <w:rPr>
+                    <w:rFonts w:asciiTheme="majorHAnsi" w:hAnsiTheme="majorHAnsi" w:cstheme="majorHAnsi"/>
                     <w:sz w:val="28"/>
                     <w:szCs w:val="28"/>
                   </w:rPr>
@@ -174,12 +183,14 @@
                       <w:pStyle w:val="NoSpacing"/>
                       <w:jc w:val="left"/>
                       <w:rPr>
+                        <w:rFonts w:asciiTheme="majorHAnsi" w:hAnsiTheme="majorHAnsi" w:cstheme="majorHAnsi"/>
                         <w:sz w:val="28"/>
                         <w:szCs w:val="28"/>
                       </w:rPr>
                     </w:pPr>
                     <w:r>
                       <w:rPr>
+                        <w:rFonts w:asciiTheme="majorHAnsi" w:hAnsiTheme="majorHAnsi" w:cstheme="majorHAnsi"/>
                         <w:sz w:val="28"/>
                         <w:szCs w:val="28"/>
                       </w:rPr>
@@ -192,6 +203,7 @@
                 <w:pPr>
                   <w:pStyle w:val="NoSpacing"/>
                   <w:rPr>
+                    <w:rFonts w:asciiTheme="majorHAnsi" w:hAnsiTheme="majorHAnsi" w:cstheme="majorHAnsi"/>
                     <w:sz w:val="28"/>
                     <w:szCs w:val="28"/>
                   </w:rPr>
@@ -201,6 +213,7 @@
                 <w:pPr>
                   <w:pStyle w:val="NoSpacing"/>
                   <w:rPr>
+                    <w:rFonts w:asciiTheme="majorHAnsi" w:hAnsiTheme="majorHAnsi" w:cstheme="majorHAnsi"/>
                     <w:i/>
                     <w:sz w:val="28"/>
                     <w:szCs w:val="28"/>
@@ -208,6 +221,7 @@
                 </w:pPr>
                 <w:r>
                   <w:rPr>
+                    <w:rFonts w:asciiTheme="majorHAnsi" w:hAnsiTheme="majorHAnsi" w:cstheme="majorHAnsi"/>
                     <w:i/>
                     <w:sz w:val="28"/>
                     <w:szCs w:val="28"/>
@@ -216,6 +230,7 @@
                 </w:r>
                 <w:r>
                   <w:rPr>
+                    <w:rFonts w:asciiTheme="majorHAnsi" w:hAnsiTheme="majorHAnsi" w:cstheme="majorHAnsi"/>
                     <w:i/>
                     <w:sz w:val="28"/>
                     <w:szCs w:val="28"/>
@@ -268,7 +283,7 @@
       <w:pPr>
         <w:pStyle w:val="Heading1nonumbering"/>
       </w:pPr>
-      <w:bookmarkStart w:id="0" w:name="_Toc260778868"/>
+      <w:bookmarkStart w:id="0" w:name="_Toc261348253"/>
       <w:r>
         <w:lastRenderedPageBreak/>
         <w:t>Table Of Contents</w:t>
@@ -297,7 +312,7 @@
       <w:r>
         <w:fldChar w:fldCharType="separate"/>
       </w:r>
-      <w:hyperlink w:anchor="_Toc260778868" w:history="1">
+      <w:hyperlink w:anchor="_Toc261348253" w:history="1">
         <w:r>
           <w:rPr>
             <w:rStyle w:val="Hyperlink"/>
@@ -324,7 +339,7 @@
             <w:noProof/>
             <w:webHidden/>
           </w:rPr>
-          <w:instrText xml:space="preserve"> PAGEREF _Toc260778868 \h </w:instrText>
+          <w:instrText xml:space="preserve"> PAGEREF _Toc261348253 \h </w:instrText>
         </w:r>
         <w:r>
           <w:rPr>
@@ -369,7 +384,7 @@
           <w:lang w:eastAsia="en-GB" w:bidi="ar-SA"/>
         </w:rPr>
       </w:pPr>
-      <w:hyperlink w:anchor="_Toc260778869" w:history="1">
+      <w:hyperlink w:anchor="_Toc261348254" w:history="1">
         <w:r>
           <w:rPr>
             <w:rStyle w:val="Hyperlink"/>
@@ -414,7 +429,7 @@
             <w:noProof/>
             <w:webHidden/>
           </w:rPr>
-          <w:instrText xml:space="preserve"> PAGEREF _Toc260778869 \h </w:instrText>
+          <w:instrText xml:space="preserve"> PAGEREF _Toc261348254 \h </w:instrText>
         </w:r>
         <w:r>
           <w:rPr>
@@ -459,7 +474,7 @@
           <w:lang w:eastAsia="en-GB" w:bidi="ar-SA"/>
         </w:rPr>
       </w:pPr>
-      <w:hyperlink w:anchor="_Toc260778870" w:history="1">
+      <w:hyperlink w:anchor="_Toc261348255" w:history="1">
         <w:r>
           <w:rPr>
             <w:rStyle w:val="Hyperlink"/>
@@ -504,7 +519,7 @@
             <w:noProof/>
             <w:webHidden/>
           </w:rPr>
-          <w:instrText xml:space="preserve"> PAGEREF _Toc260778870 \h </w:instrText>
+          <w:instrText xml:space="preserve"> PAGEREF _Toc261348255 \h </w:instrText>
         </w:r>
         <w:r>
           <w:rPr>
@@ -549,7 +564,7 @@
           <w:lang w:eastAsia="en-GB" w:bidi="ar-SA"/>
         </w:rPr>
       </w:pPr>
-      <w:hyperlink w:anchor="_Toc260778871" w:history="1">
+      <w:hyperlink w:anchor="_Toc261348256" w:history="1">
         <w:r>
           <w:rPr>
             <w:rStyle w:val="Hyperlink"/>
@@ -594,7 +609,7 @@
             <w:noProof/>
             <w:webHidden/>
           </w:rPr>
-          <w:instrText xml:space="preserve"> PAGEREF _Toc260778871 \h </w:instrText>
+          <w:instrText xml:space="preserve"> PAGEREF _Toc261348256 \h </w:instrText>
         </w:r>
         <w:r>
           <w:rPr>
@@ -639,7 +654,7 @@
           <w:lang w:eastAsia="en-GB" w:bidi="ar-SA"/>
         </w:rPr>
       </w:pPr>
-      <w:hyperlink w:anchor="_Toc260778872" w:history="1">
+      <w:hyperlink w:anchor="_Toc261348257" w:history="1">
         <w:r>
           <w:rPr>
             <w:rStyle w:val="Hyperlink"/>
@@ -684,7 +699,7 @@
             <w:noProof/>
             <w:webHidden/>
           </w:rPr>
-          <w:instrText xml:space="preserve"> PAGEREF _Toc260778872 \h </w:instrText>
+          <w:instrText xml:space="preserve"> PAGEREF _Toc261348257 \h </w:instrText>
         </w:r>
         <w:r>
           <w:rPr>
@@ -729,7 +744,7 @@
           <w:lang w:eastAsia="en-GB" w:bidi="ar-SA"/>
         </w:rPr>
       </w:pPr>
-      <w:hyperlink w:anchor="_Toc260778873" w:history="1">
+      <w:hyperlink w:anchor="_Toc261348258" w:history="1">
         <w:r>
           <w:rPr>
             <w:rStyle w:val="Hyperlink"/>
@@ -751,7 +766,7 @@
             <w:rStyle w:val="Hyperlink"/>
             <w:noProof/>
           </w:rPr>
-          <w:t>Temporal Expression Taggers</w:t>
+          <w:t>Evaluating Tagger Performance</w:t>
         </w:r>
         <w:r>
           <w:rPr>
@@ -772,7 +787,7 @@
             <w:noProof/>
             <w:webHidden/>
           </w:rPr>
-          <w:instrText xml:space="preserve"> PAGEREF _Toc260778873 \h </w:instrText>
+          <w:instrText xml:space="preserve"> PAGEREF _Toc261348258 \h </w:instrText>
         </w:r>
         <w:r>
           <w:rPr>
@@ -817,7 +832,7 @@
           <w:lang w:eastAsia="en-GB" w:bidi="ar-SA"/>
         </w:rPr>
       </w:pPr>
-      <w:hyperlink w:anchor="_Toc260778874" w:history="1">
+      <w:hyperlink w:anchor="_Toc261348259" w:history="1">
         <w:r>
           <w:rPr>
             <w:rStyle w:val="Hyperlink"/>
@@ -839,7 +854,7 @@
             <w:rStyle w:val="Hyperlink"/>
             <w:noProof/>
           </w:rPr>
-          <w:t>Evaluating Tagger Performance</w:t>
+          <w:t>Temporal Expression Taggers</w:t>
         </w:r>
         <w:r>
           <w:rPr>
@@ -860,7 +875,7 @@
             <w:noProof/>
             <w:webHidden/>
           </w:rPr>
-          <w:instrText xml:space="preserve"> PAGEREF _Toc260778874 \h </w:instrText>
+          <w:instrText xml:space="preserve"> PAGEREF _Toc261348259 \h </w:instrText>
         </w:r>
         <w:r>
           <w:rPr>
@@ -880,7 +895,7 @@
             <w:noProof/>
             <w:webHidden/>
           </w:rPr>
-          <w:t>12</w:t>
+          <w:t>9</w:t>
         </w:r>
         <w:r>
           <w:rPr>
@@ -905,7 +920,7 @@
           <w:lang w:eastAsia="en-GB" w:bidi="ar-SA"/>
         </w:rPr>
       </w:pPr>
-      <w:hyperlink w:anchor="_Toc260778875" w:history="1">
+      <w:hyperlink w:anchor="_Toc261348260" w:history="1">
         <w:r>
           <w:rPr>
             <w:rStyle w:val="Hyperlink"/>
@@ -948,7 +963,7 @@
             <w:noProof/>
             <w:webHidden/>
           </w:rPr>
-          <w:instrText xml:space="preserve"> PAGEREF _Toc260778875 \h </w:instrText>
+          <w:instrText xml:space="preserve"> PAGEREF _Toc261348260 \h </w:instrText>
         </w:r>
         <w:r>
           <w:rPr>
@@ -968,7 +983,7 @@
             <w:noProof/>
             <w:webHidden/>
           </w:rPr>
-          <w:t>13</w:t>
+          <w:t>15</w:t>
         </w:r>
         <w:r>
           <w:rPr>
@@ -993,7 +1008,7 @@
           <w:lang w:eastAsia="en-GB" w:bidi="ar-SA"/>
         </w:rPr>
       </w:pPr>
-      <w:hyperlink w:anchor="_Toc260778876" w:history="1">
+      <w:hyperlink w:anchor="_Toc261348261" w:history="1">
         <w:r>
           <w:rPr>
             <w:rStyle w:val="Hyperlink"/>
@@ -1036,7 +1051,7 @@
             <w:noProof/>
             <w:webHidden/>
           </w:rPr>
-          <w:instrText xml:space="preserve"> PAGEREF _Toc260778876 \h </w:instrText>
+          <w:instrText xml:space="preserve"> PAGEREF _Toc261348261 \h </w:instrText>
         </w:r>
         <w:r>
           <w:rPr>
@@ -1056,7 +1071,7 @@
             <w:noProof/>
             <w:webHidden/>
           </w:rPr>
-          <w:t>14</w:t>
+          <w:t>16</w:t>
         </w:r>
         <w:r>
           <w:rPr>
@@ -1081,7 +1096,7 @@
           <w:lang w:eastAsia="en-GB" w:bidi="ar-SA"/>
         </w:rPr>
       </w:pPr>
-      <w:hyperlink w:anchor="_Toc260778877" w:history="1">
+      <w:hyperlink w:anchor="_Toc261348262" w:history="1">
         <w:r>
           <w:rPr>
             <w:rStyle w:val="Hyperlink"/>
@@ -1124,7 +1139,7 @@
             <w:noProof/>
             <w:webHidden/>
           </w:rPr>
-          <w:instrText xml:space="preserve"> PAGEREF _Toc260778877 \h </w:instrText>
+          <w:instrText xml:space="preserve"> PAGEREF _Toc261348262 \h </w:instrText>
         </w:r>
         <w:r>
           <w:rPr>
@@ -1144,7 +1159,7 @@
             <w:noProof/>
             <w:webHidden/>
           </w:rPr>
-          <w:t>14</w:t>
+          <w:t>16</w:t>
         </w:r>
         <w:r>
           <w:rPr>
@@ -1169,7 +1184,7 @@
           <w:lang w:eastAsia="en-GB" w:bidi="ar-SA"/>
         </w:rPr>
       </w:pPr>
-      <w:hyperlink w:anchor="_Toc260778878" w:history="1">
+      <w:hyperlink w:anchor="_Toc261348263" w:history="1">
         <w:r>
           <w:rPr>
             <w:rStyle w:val="Hyperlink"/>
@@ -1212,7 +1227,7 @@
             <w:noProof/>
             <w:webHidden/>
           </w:rPr>
-          <w:instrText xml:space="preserve"> PAGEREF _Toc260778878 \h </w:instrText>
+          <w:instrText xml:space="preserve"> PAGEREF _Toc261348263 \h </w:instrText>
         </w:r>
         <w:r>
           <w:rPr>
@@ -1232,7 +1247,7 @@
             <w:noProof/>
             <w:webHidden/>
           </w:rPr>
-          <w:t>14</w:t>
+          <w:t>16</w:t>
         </w:r>
         <w:r>
           <w:rPr>
@@ -1257,7 +1272,7 @@
           <w:lang w:eastAsia="en-GB" w:bidi="ar-SA"/>
         </w:rPr>
       </w:pPr>
-      <w:hyperlink w:anchor="_Toc260778879" w:history="1">
+      <w:hyperlink w:anchor="_Toc261348264" w:history="1">
         <w:r>
           <w:rPr>
             <w:rStyle w:val="Hyperlink"/>
@@ -1300,7 +1315,7 @@
             <w:noProof/>
             <w:webHidden/>
           </w:rPr>
-          <w:instrText xml:space="preserve"> PAGEREF _Toc260778879 \h </w:instrText>
+          <w:instrText xml:space="preserve"> PAGEREF _Toc261348264 \h </w:instrText>
         </w:r>
         <w:r>
           <w:rPr>
@@ -1320,7 +1335,7 @@
             <w:noProof/>
             <w:webHidden/>
           </w:rPr>
-          <w:t>14</w:t>
+          <w:t>16</w:t>
         </w:r>
         <w:r>
           <w:rPr>
@@ -1345,7 +1360,7 @@
           <w:lang w:eastAsia="en-GB" w:bidi="ar-SA"/>
         </w:rPr>
       </w:pPr>
-      <w:hyperlink w:anchor="_Toc260778880" w:history="1">
+      <w:hyperlink w:anchor="_Toc261348265" w:history="1">
         <w:r>
           <w:rPr>
             <w:rStyle w:val="Hyperlink"/>
@@ -1388,7 +1403,7 @@
             <w:noProof/>
             <w:webHidden/>
           </w:rPr>
-          <w:instrText xml:space="preserve"> PAGEREF _Toc260778880 \h </w:instrText>
+          <w:instrText xml:space="preserve"> PAGEREF _Toc261348265 \h </w:instrText>
         </w:r>
         <w:r>
           <w:rPr>
@@ -1408,7 +1423,7 @@
             <w:noProof/>
             <w:webHidden/>
           </w:rPr>
-          <w:t>14</w:t>
+          <w:t>16</w:t>
         </w:r>
         <w:r>
           <w:rPr>
@@ -1433,7 +1448,7 @@
           <w:lang w:eastAsia="en-GB" w:bidi="ar-SA"/>
         </w:rPr>
       </w:pPr>
-      <w:hyperlink w:anchor="_Toc260778881" w:history="1">
+      <w:hyperlink w:anchor="_Toc261348266" w:history="1">
         <w:r>
           <w:rPr>
             <w:rStyle w:val="Hyperlink"/>
@@ -1476,7 +1491,7 @@
             <w:noProof/>
             <w:webHidden/>
           </w:rPr>
-          <w:instrText xml:space="preserve"> PAGEREF _Toc260778881 \h </w:instrText>
+          <w:instrText xml:space="preserve"> PAGEREF _Toc261348266 \h </w:instrText>
         </w:r>
         <w:r>
           <w:rPr>
@@ -1496,7 +1511,7 @@
             <w:noProof/>
             <w:webHidden/>
           </w:rPr>
-          <w:t>15</w:t>
+          <w:t>17</w:t>
         </w:r>
         <w:r>
           <w:rPr>
@@ -1521,7 +1536,7 @@
           <w:lang w:eastAsia="en-GB" w:bidi="ar-SA"/>
         </w:rPr>
       </w:pPr>
-      <w:hyperlink w:anchor="_Toc260778882" w:history="1">
+      <w:hyperlink w:anchor="_Toc261348267" w:history="1">
         <w:r>
           <w:rPr>
             <w:rStyle w:val="Hyperlink"/>
@@ -1564,7 +1579,7 @@
             <w:noProof/>
             <w:webHidden/>
           </w:rPr>
-          <w:instrText xml:space="preserve"> PAGEREF _Toc260778882 \h </w:instrText>
+          <w:instrText xml:space="preserve"> PAGEREF _Toc261348267 \h </w:instrText>
         </w:r>
         <w:r>
           <w:rPr>
@@ -1584,7 +1599,7 @@
             <w:noProof/>
             <w:webHidden/>
           </w:rPr>
-          <w:t>16</w:t>
+          <w:t>18</w:t>
         </w:r>
         <w:r>
           <w:rPr>
@@ -1615,7 +1630,7 @@
           <w:lang w:eastAsia="zh-TW"/>
         </w:rPr>
       </w:pPr>
-      <w:bookmarkStart w:id="1" w:name="_Toc260778869"/>
+      <w:bookmarkStart w:id="1" w:name="_Toc261348254"/>
       <w:r>
         <w:rPr>
           <w:lang w:eastAsia="zh-TW"/>
@@ -1696,48 +1711,13 @@
         <w:rPr>
           <w:lang w:eastAsia="zh-TW"/>
         </w:rPr>
-        <w:t xml:space="preserve">, and the distinct, but related, tasks of recognition and normalisation refer to the identification and resolution of these expressions to some standard format in time. A more detailed overview of temporal expressions and the development of the fields of recognition and normalisation is given in section </w:t>
-      </w:r>
-      <w:r>
-        <w:rPr>
-          <w:lang w:eastAsia="zh-TW"/>
-        </w:rPr>
-        <w:fldChar w:fldCharType="begin"/>
-      </w:r>
-      <w:r>
-        <w:rPr>
-          <w:lang w:eastAsia="zh-TW"/>
-        </w:rPr>
-        <w:instrText xml:space="preserve"> REF _Ref260234775 \r \h </w:instrText>
-      </w:r>
-      <w:r>
-        <w:rPr>
-          <w:lang w:eastAsia="zh-TW"/>
-        </w:rPr>
-      </w:r>
-      <w:r>
-        <w:rPr>
-          <w:lang w:eastAsia="zh-TW"/>
-        </w:rPr>
-        <w:fldChar w:fldCharType="separate"/>
-      </w:r>
-      <w:r>
-        <w:rPr>
-          <w:lang w:eastAsia="zh-TW"/>
-        </w:rPr>
-        <w:t>2.1</w:t>
-      </w:r>
-      <w:r>
-        <w:rPr>
-          <w:lang w:eastAsia="zh-TW"/>
-        </w:rPr>
-        <w:fldChar w:fldCharType="end"/>
-      </w:r>
-      <w:r>
-        <w:rPr>
-          <w:lang w:eastAsia="zh-TW"/>
-        </w:rPr>
-        <w:t>.</w:t>
+        <w:t>, and the distinct, but related, tasks of recognition and normalisation refer to the identification and resolution of these expressions t</w:t>
+      </w:r>
+      <w:r>
+        <w:rPr>
+          <w:lang w:eastAsia="zh-TW"/>
+        </w:rPr>
+        <w:t>o some standard format in time.</w:t>
       </w:r>
     </w:p>
     <w:p>
@@ -1750,6 +1730,105 @@
         <w:rPr>
           <w:lang w:eastAsia="zh-TW"/>
         </w:rPr>
+        <w:t>Interest in temporal expressions arises from their obvious utility, both within the wider fields of linguistics and philosophy and as a task within the natural language processing field.</w:t>
+      </w:r>
+      <w:r>
+        <w:rPr>
+          <w:lang w:eastAsia="zh-TW"/>
+        </w:rPr>
+        <w:t xml:space="preserve"> Recognition and normalisation of temporal expressions in natural language text is clearly an important task for humans to be able to function in modern society (for example, correctly recognising and normalising the temporal expression in the sentence “Shall we meet next Wednesday at 6pm?”).</w:t>
+      </w:r>
+    </w:p>
+    <w:p>
+      <w:pPr>
+        <w:rPr>
+          <w:lang w:eastAsia="zh-TW"/>
+        </w:rPr>
+      </w:pPr>
+      <w:r>
+        <w:rPr>
+          <w:lang w:eastAsia="zh-TW"/>
+        </w:rPr>
+        <w:t>Temporal expressions in natural language are very rich and are often ambiguous (for example, in the phrase “midnight on Tuesday”, as midnight refers to the instant between two days, it is unclear whether this refers to the time between Monday and Tuesday, or Tuesday and Wednesday).</w:t>
+      </w:r>
+    </w:p>
+    <w:p>
+      <w:pPr>
+        <w:rPr>
+          <w:lang w:eastAsia="zh-TW"/>
+        </w:rPr>
+      </w:pPr>
+      <w:r>
+        <w:rPr>
+          <w:lang w:eastAsia="zh-TW"/>
+        </w:rPr>
+        <w:t>In the field of natural language understanding, being able to handle temporal expressions in a similar way is clearly desirable. For example, in automatic summarisation of news texts, the ability to be able to construct a chronology of events aids in this task.</w:t>
+      </w:r>
+    </w:p>
+    <w:p>
+      <w:pPr>
+        <w:rPr>
+          <w:lang w:eastAsia="zh-TW"/>
+        </w:rPr>
+      </w:pPr>
+      <w:r>
+        <w:rPr>
+          <w:lang w:eastAsia="zh-TW"/>
+        </w:rPr>
+        <w:t xml:space="preserve">A more detailed overview of temporal expressions and the development of the fields of recognition and normalisation is given in section </w:t>
+      </w:r>
+      <w:r>
+        <w:rPr>
+          <w:lang w:eastAsia="zh-TW"/>
+        </w:rPr>
+        <w:fldChar w:fldCharType="begin"/>
+      </w:r>
+      <w:r>
+        <w:rPr>
+          <w:lang w:eastAsia="zh-TW"/>
+        </w:rPr>
+        <w:instrText xml:space="preserve"> REF _Ref260234775 \r \h </w:instrText>
+      </w:r>
+      <w:r>
+        <w:rPr>
+          <w:lang w:eastAsia="zh-TW"/>
+        </w:rPr>
+      </w:r>
+      <w:r>
+        <w:rPr>
+          <w:lang w:eastAsia="zh-TW"/>
+        </w:rPr>
+        <w:fldChar w:fldCharType="separate"/>
+      </w:r>
+      <w:r>
+        <w:rPr>
+          <w:lang w:eastAsia="zh-TW"/>
+        </w:rPr>
+        <w:t>2.1</w:t>
+      </w:r>
+      <w:r>
+        <w:rPr>
+          <w:lang w:eastAsia="zh-TW"/>
+        </w:rPr>
+        <w:fldChar w:fldCharType="end"/>
+      </w:r>
+      <w:r>
+        <w:rPr>
+          <w:lang w:eastAsia="zh-TW"/>
+        </w:rPr>
+        <w:t>.</w:t>
+      </w:r>
+    </w:p>
+    <w:p>
+      <w:pPr>
+        <w:rPr>
+          <w:lang w:eastAsia="zh-TW"/>
+        </w:rPr>
+      </w:pPr>
+      <w:r>
+        <w:rPr>
+          <w:lang w:eastAsia="zh-TW"/>
+        </w:rPr>
         <w:t xml:space="preserve">A number of systems and approaches have been taken to the tasks of recognition and normalisation, a survey of which appears in section </w:t>
       </w:r>
       <w:r>
@@ -1779,7 +1858,7 @@
         <w:rPr>
           <w:lang w:eastAsia="zh-TW"/>
         </w:rPr>
-        <w:t>2.3</w:t>
+        <w:t>2.4</w:t>
       </w:r>
       <w:r>
         <w:rPr>
@@ -1933,7 +2012,7 @@
         <w:rPr>
           <w:lang w:eastAsia="zh-TW"/>
         </w:rPr>
-        <w:t>2.4</w:t>
+        <w:t>2.3</w:t>
       </w:r>
       <w:r>
         <w:rPr>
@@ -2188,7 +2267,7 @@
         </w:rPr>
       </w:pPr>
       <w:bookmarkStart w:id="2" w:name="_Ref248750473"/>
-      <w:bookmarkStart w:id="3" w:name="_Toc260778870"/>
+      <w:bookmarkStart w:id="3" w:name="_Toc261348255"/>
       <w:r>
         <w:rPr>
           <w:lang w:eastAsia="zh-TW"/>
@@ -2207,7 +2286,7 @@
         </w:rPr>
       </w:pPr>
       <w:bookmarkStart w:id="4" w:name="_Ref260234775"/>
-      <w:bookmarkStart w:id="5" w:name="_Toc260778871"/>
+      <w:bookmarkStart w:id="5" w:name="_Toc261348256"/>
       <w:r>
         <w:rPr>
           <w:lang w:eastAsia="zh-TW"/>
@@ -2939,7 +3018,7 @@
         <w:rPr>
           <w:lang w:eastAsia="zh-TW"/>
         </w:rPr>
-        <w:t>2.3</w:t>
+        <w:t>2.4</w:t>
       </w:r>
       <w:r>
         <w:rPr>
@@ -3067,7 +3146,7 @@
         </w:rPr>
       </w:pPr>
       <w:bookmarkStart w:id="6" w:name="_Ref260234932"/>
-      <w:bookmarkStart w:id="7" w:name="_Toc260778872"/>
+      <w:bookmarkStart w:id="7" w:name="_Toc261348257"/>
       <w:r>
         <w:rPr>
           <w:lang w:eastAsia="zh-TW"/>
@@ -3301,7 +3380,7 @@
               <w:noProof/>
               <w:lang w:eastAsia="zh-TW"/>
             </w:rPr>
-            <w:t>(Setzer, 2001)</w:t>
+            <w:t>(Setzer, Temporal Information in Newswire Articles: An Annotation Scheme and Corpus Study, 2001)</w:t>
           </w:r>
           <w:r>
             <w:rPr>
@@ -3368,7 +3447,7 @@
               <w:noProof/>
               <w:lang w:eastAsia="zh-TW"/>
             </w:rPr>
-            <w:t>(Setzer, 2001)</w:t>
+            <w:t>(Setzer, Temporal Information in Newswire Articles: An Annotation Scheme and Corpus Study, 2001)</w:t>
           </w:r>
           <w:r>
             <w:rPr>
@@ -3650,14 +3729,14 @@
         <w:rPr>
           <w:lang w:eastAsia="zh-TW"/>
         </w:rPr>
-        <w:t xml:space="preserve">To support further imprecision in natural language expressions that the ISO 8601 standard does not specify, TIDES, and subsequently TimeML, specify a number of replacement components which can be used as values in particular components of an ISO 8601 expression. This includes tokens such as “DT” in the hour position to represent “day time”, </w:t>
+        <w:t xml:space="preserve">To support further imprecision in natural language expressions that the ISO 8601 standard does not specify, TIDES, and subsequently TimeML, specify a number of replacement components which can be used as values in particular components of an </w:t>
       </w:r>
       <w:r>
         <w:rPr>
           <w:lang w:eastAsia="zh-TW"/>
         </w:rPr>
         <w:lastRenderedPageBreak/>
-        <w:t>“WI” in the place of month to represent “winter” and “WE” in the place of a day to represent “weekend”.</w:t>
+        <w:t>ISO 8601 expression. This includes tokens such as “DT” in the hour position to represent “day time”, “WI” in the place of month to represent “winter” and “WE” in the place of a day to represent “weekend”.</w:t>
       </w:r>
     </w:p>
     <w:p>
@@ -3988,7 +4067,13 @@
         <w:rPr>
           <w:lang w:eastAsia="zh-TW"/>
         </w:rPr>
-        <w:t>“If a human can determine a value for the temporal expression, it should be tagged”</w:t>
+        <w:t xml:space="preserve">“If a human can determine a value for the temporal </w:t>
+      </w:r>
+      <w:r>
+        <w:rPr>
+          <w:lang w:eastAsia="zh-TW"/>
+        </w:rPr>
+        <w:t>expression, it should be tagged.”</w:t>
       </w:r>
     </w:p>
     <w:p>
@@ -4006,7 +4091,19 @@
         <w:rPr>
           <w:lang w:eastAsia="zh-TW"/>
         </w:rPr>
-        <w:t>“VAL must be based on evidence internal to the document that is being annotated”</w:t>
+        <w:t>“VAL must be based on evidence internal to the document that is being annotated</w:t>
+      </w:r>
+      <w:r>
+        <w:rPr>
+          <w:lang w:eastAsia="zh-TW"/>
+        </w:rPr>
+        <w:t>.</w:t>
+      </w:r>
+      <w:r>
+        <w:rPr>
+          <w:lang w:eastAsia="zh-TW"/>
+        </w:rPr>
+        <w:t>”</w:t>
       </w:r>
     </w:p>
     <w:p>
@@ -4019,6 +4116,7 @@
         <w:rPr>
           <w:lang w:eastAsia="zh-TW"/>
         </w:rPr>
+        <w:lastRenderedPageBreak/>
         <w:t>The TIMEX2 guidelines then continue to specify a number of situations where a timex should be tagged</w:t>
       </w:r>
       <w:r>
@@ -4031,14 +4129,7 @@
         <w:rPr>
           <w:lang w:eastAsia="zh-TW"/>
         </w:rPr>
-        <w:t xml:space="preserve">, and where it should not. One rule it gives relates to proper nouns, where any temporal expression incorporated within </w:t>
-      </w:r>
-      <w:r>
-        <w:rPr>
-          <w:lang w:eastAsia="zh-TW"/>
-        </w:rPr>
-        <w:lastRenderedPageBreak/>
-        <w:t>(e.g., the terrorist group “Black September”) should not be tagged</w:t>
+        <w:t>, and where it should not. One rule it gives relates to proper nouns, where any temporal expression incorporated within (e.g., the terrorist group “Black September”) should not be tagged</w:t>
       </w:r>
       <w:r>
         <w:rPr>
@@ -4134,25 +4225,669 @@
         </w:rPr>
         <w:t>, however as this project focuses on the annotation of timexes only, they are not considered here.</w:t>
       </w:r>
+      <w:r>
+        <w:rPr>
+          <w:lang w:eastAsia="zh-TW"/>
+        </w:rPr>
+        <w:t xml:space="preserve"> </w:t>
+      </w:r>
     </w:p>
     <w:p>
       <w:pPr>
         <w:pStyle w:val="Heading2"/>
       </w:pPr>
-      <w:bookmarkStart w:id="8" w:name="_Ref260165518"/>
-      <w:bookmarkStart w:id="9" w:name="_Ref260233332"/>
-      <w:bookmarkStart w:id="10" w:name="_Ref260234853"/>
-      <w:bookmarkStart w:id="11" w:name="_Toc260778873"/>
-      <w:r>
-        <w:t>Temporal Expression</w:t>
-      </w:r>
-      <w:r>
-        <w:t xml:space="preserve"> Taggers</w:t>
+      <w:bookmarkStart w:id="8" w:name="_Ref260235702"/>
+      <w:bookmarkStart w:id="9" w:name="_Toc261348258"/>
+      <w:r>
+        <w:t>Evaluating Tagger Performance</w:t>
       </w:r>
       <w:bookmarkEnd w:id="8"/>
       <w:bookmarkEnd w:id="9"/>
+    </w:p>
+    <w:p>
+      <w:pPr>
+        <w:rPr>
+          <w:lang w:eastAsia="zh-TW"/>
+        </w:rPr>
+      </w:pPr>
+      <w:r>
+        <w:rPr>
+          <w:lang w:eastAsia="zh-TW"/>
+        </w:rPr>
+        <w:t xml:space="preserve">Contests for temporal expression recognition date back as far as the Message Understanding Conference of 1995, but only as part of a broader named entity recognition task. In 2004, the Automated Content Extraction (ACE) programme launched the Time Expression Recognition and Normalization (TERN) evaluation sub-task </w:t>
+      </w:r>
+      <w:sdt>
+        <w:sdtPr>
+          <w:rPr>
+            <w:lang w:eastAsia="zh-TW"/>
+          </w:rPr>
+          <w:id w:val="59903073"/>
+          <w:citation/>
+        </w:sdtPr>
+        <w:sdtContent>
+          <w:r>
+            <w:rPr>
+              <w:lang w:eastAsia="zh-TW"/>
+            </w:rPr>
+            <w:fldChar w:fldCharType="begin"/>
+          </w:r>
+          <w:r>
+            <w:rPr>
+              <w:lang w:eastAsia="zh-TW"/>
+            </w:rPr>
+            <w:instrText xml:space="preserve"> CITATION MIT04 \l 2057 </w:instrText>
+          </w:r>
+          <w:r>
+            <w:rPr>
+              <w:lang w:eastAsia="zh-TW"/>
+            </w:rPr>
+            <w:fldChar w:fldCharType="separate"/>
+          </w:r>
+          <w:r>
+            <w:rPr>
+              <w:noProof/>
+              <w:lang w:eastAsia="zh-TW"/>
+            </w:rPr>
+            <w:t>(MITRE, 2004)</w:t>
+          </w:r>
+          <w:r>
+            <w:rPr>
+              <w:lang w:eastAsia="zh-TW"/>
+            </w:rPr>
+            <w:fldChar w:fldCharType="end"/>
+          </w:r>
+        </w:sdtContent>
+      </w:sdt>
+      <w:r>
+        <w:rPr>
+          <w:lang w:eastAsia="zh-TW"/>
+        </w:rPr>
+        <w:t>, which focussed on two sorts of systems – those that do recognition only, and those that do recognition and normalisation.</w:t>
+      </w:r>
+    </w:p>
+    <w:p>
+      <w:pPr>
+        <w:rPr>
+          <w:lang w:eastAsia="zh-TW"/>
+        </w:rPr>
+      </w:pPr>
+      <w:r>
+        <w:rPr>
+          <w:lang w:eastAsia="zh-TW"/>
+        </w:rPr>
+        <w:t xml:space="preserve">Although both TIDES </w:t>
+      </w:r>
+      <w:sdt>
+        <w:sdtPr>
+          <w:rPr>
+            <w:lang w:eastAsia="zh-TW"/>
+          </w:rPr>
+          <w:id w:val="483411445"/>
+          <w:citation/>
+        </w:sdtPr>
+        <w:sdtContent>
+          <w:r>
+            <w:rPr>
+              <w:lang w:eastAsia="zh-TW"/>
+            </w:rPr>
+            <w:fldChar w:fldCharType="begin"/>
+          </w:r>
+          <w:r>
+            <w:rPr>
+              <w:lang w:eastAsia="zh-TW"/>
+            </w:rPr>
+            <w:instrText xml:space="preserve"> CITATION Lis01 \l 2057 </w:instrText>
+          </w:r>
+          <w:r>
+            <w:rPr>
+              <w:lang w:eastAsia="zh-TW"/>
+            </w:rPr>
+            <w:fldChar w:fldCharType="separate"/>
+          </w:r>
+          <w:r>
+            <w:rPr>
+              <w:noProof/>
+              <w:lang w:eastAsia="zh-TW"/>
+            </w:rPr>
+            <w:t>(Ferro, Mani, Sundheim, &amp; Wilson, 2001)</w:t>
+          </w:r>
+          <w:r>
+            <w:rPr>
+              <w:lang w:eastAsia="zh-TW"/>
+            </w:rPr>
+            <w:fldChar w:fldCharType="end"/>
+          </w:r>
+        </w:sdtContent>
+      </w:sdt>
+      <w:r>
+        <w:rPr>
+          <w:lang w:eastAsia="zh-TW"/>
+        </w:rPr>
+        <w:t xml:space="preserve"> and TimeML </w:t>
+      </w:r>
+      <w:sdt>
+        <w:sdtPr>
+          <w:rPr>
+            <w:lang w:eastAsia="zh-TW"/>
+          </w:rPr>
+          <w:id w:val="483411446"/>
+          <w:citation/>
+        </w:sdtPr>
+        <w:sdtContent>
+          <w:r>
+            <w:rPr>
+              <w:lang w:eastAsia="zh-TW"/>
+            </w:rPr>
+            <w:fldChar w:fldCharType="begin"/>
+          </w:r>
+          <w:r>
+            <w:rPr>
+              <w:lang w:eastAsia="zh-TW"/>
+            </w:rPr>
+            <w:instrText xml:space="preserve"> CITATION Pus03 \l 2057 </w:instrText>
+          </w:r>
+          <w:r>
+            <w:rPr>
+              <w:lang w:eastAsia="zh-TW"/>
+            </w:rPr>
+            <w:fldChar w:fldCharType="separate"/>
+          </w:r>
+          <w:r>
+            <w:rPr>
+              <w:noProof/>
+              <w:lang w:eastAsia="zh-TW"/>
+            </w:rPr>
+            <w:t>(Pustejovsky, et al., 2003)</w:t>
+          </w:r>
+          <w:r>
+            <w:rPr>
+              <w:lang w:eastAsia="zh-TW"/>
+            </w:rPr>
+            <w:fldChar w:fldCharType="end"/>
+          </w:r>
+        </w:sdtContent>
+      </w:sdt>
+      <w:r>
+        <w:rPr>
+          <w:lang w:eastAsia="zh-TW"/>
+        </w:rPr>
+        <w:t xml:space="preserve"> define annotation guidelines for the TIMEX2 and TIMEX3 tags respectively, the competitions also define additional guidelines which were used for the hand-tagging of the </w:t>
+      </w:r>
+      <w:r>
+        <w:rPr>
+          <w:lang w:eastAsia="zh-TW"/>
+        </w:rPr>
+        <w:t xml:space="preserve">gold standard </w:t>
+      </w:r>
+      <w:r>
+        <w:rPr>
+          <w:lang w:eastAsia="zh-TW"/>
+        </w:rPr>
+        <w:t xml:space="preserve">datasets. Issues with inter-annotator agreement were identified by </w:t>
+      </w:r>
+      <w:sdt>
+        <w:sdtPr>
+          <w:rPr>
+            <w:lang w:eastAsia="zh-TW"/>
+          </w:rPr>
+          <w:id w:val="10593655"/>
+          <w:citation/>
+        </w:sdtPr>
+        <w:sdtContent>
+          <w:r>
+            <w:rPr>
+              <w:lang w:eastAsia="zh-TW"/>
+            </w:rPr>
+            <w:fldChar w:fldCharType="begin"/>
+          </w:r>
+          <w:r>
+            <w:rPr>
+              <w:lang w:eastAsia="zh-TW"/>
+            </w:rPr>
+            <w:instrText xml:space="preserve"> CITATION Set012 \t  \l 2057  </w:instrText>
+          </w:r>
+          <w:r>
+            <w:rPr>
+              <w:lang w:eastAsia="zh-TW"/>
+            </w:rPr>
+            <w:fldChar w:fldCharType="separate"/>
+          </w:r>
+          <w:r>
+            <w:rPr>
+              <w:noProof/>
+              <w:lang w:eastAsia="zh-TW"/>
+            </w:rPr>
+            <w:t>(Setzer &amp; Gaizauskas, 2001)</w:t>
+          </w:r>
+          <w:r>
+            <w:rPr>
+              <w:lang w:eastAsia="zh-TW"/>
+            </w:rPr>
+            <w:fldChar w:fldCharType="end"/>
+          </w:r>
+        </w:sdtContent>
+      </w:sdt>
+      <w:r>
+        <w:rPr>
+          <w:lang w:eastAsia="zh-TW"/>
+        </w:rPr>
+        <w:t xml:space="preserve">, so the purpose of these additional guidelines </w:t>
+      </w:r>
+      <w:r>
+        <w:rPr>
+          <w:lang w:eastAsia="zh-TW"/>
+        </w:rPr>
+        <w:t>is</w:t>
+      </w:r>
+      <w:r>
+        <w:rPr>
+          <w:lang w:eastAsia="zh-TW"/>
+        </w:rPr>
+        <w:t xml:space="preserve"> to</w:t>
+      </w:r>
+      <w:r>
+        <w:rPr>
+          <w:lang w:eastAsia="zh-TW"/>
+        </w:rPr>
+        <w:t xml:space="preserve"> ensure high inter-annotator agreement.</w:t>
+      </w:r>
+    </w:p>
+    <w:p>
+      <w:pPr>
+        <w:rPr>
+          <w:lang w:eastAsia="zh-TW"/>
+        </w:rPr>
+      </w:pPr>
+      <w:r>
+        <w:rPr>
+          <w:lang w:eastAsia="zh-TW"/>
+        </w:rPr>
+        <w:t>The TERN contest defines system performance by using f-measures against different metrics of the system. The first is that of detection of temporal expressions, the second is to correctly recognise the extent of the temporal expression, and the third is to correctly normalise the temporal expression into some time. This final metric also can be subclassified into an absolute f-measure, which considers the performance of normalisation against all timexes, not just those recognised. Therefore, the absolute f-measure gives the headline metric for all parts of the system, whereas the breakdown allows performance of individual components.</w:t>
+      </w:r>
+      <w:r>
+        <w:rPr>
+          <w:lang w:eastAsia="zh-TW"/>
+        </w:rPr>
+        <w:t xml:space="preserve"> For the systems given below, we consider </w:t>
+      </w:r>
+      <w:r>
+        <w:rPr>
+          <w:lang w:eastAsia="zh-TW"/>
+        </w:rPr>
+        <w:lastRenderedPageBreak/>
+        <w:t>the recognition metric as both the recognition and extent detection tasks, and normalisation as the final, non-absolute, metric.</w:t>
+      </w:r>
+    </w:p>
+    <w:p>
+      <w:pPr>
+        <w:rPr>
+          <w:lang w:eastAsia="zh-TW"/>
+        </w:rPr>
+      </w:pPr>
+      <w:r>
+        <w:rPr>
+          <w:lang w:eastAsia="zh-TW"/>
+        </w:rPr>
+        <w:t>Using these metrics</w:t>
+      </w:r>
+      <w:r>
+        <w:rPr>
+          <w:lang w:eastAsia="zh-TW"/>
+        </w:rPr>
+        <w:t xml:space="preserve">, the best performing system for recognition is the ATEL system </w:t>
+      </w:r>
+      <w:sdt>
+        <w:sdtPr>
+          <w:rPr>
+            <w:lang w:eastAsia="zh-TW"/>
+          </w:rPr>
+          <w:id w:val="10595340"/>
+          <w:citation/>
+        </w:sdtPr>
+        <w:sdtContent>
+          <w:r>
+            <w:rPr>
+              <w:lang w:eastAsia="zh-TW"/>
+            </w:rPr>
+            <w:fldChar w:fldCharType="begin"/>
+          </w:r>
+          <w:r>
+            <w:rPr>
+              <w:lang w:eastAsia="zh-TW"/>
+            </w:rPr>
+            <w:instrText xml:space="preserve"> CITATION Hac05 \l 2057 </w:instrText>
+          </w:r>
+          <w:r>
+            <w:rPr>
+              <w:lang w:eastAsia="zh-TW"/>
+            </w:rPr>
+            <w:fldChar w:fldCharType="separate"/>
+          </w:r>
+          <w:r>
+            <w:rPr>
+              <w:noProof/>
+              <w:lang w:eastAsia="zh-TW"/>
+            </w:rPr>
+            <w:t>(Hacioglu, Chen, &amp; Douglas, 2005)</w:t>
+          </w:r>
+          <w:r>
+            <w:rPr>
+              <w:lang w:eastAsia="zh-TW"/>
+            </w:rPr>
+            <w:fldChar w:fldCharType="end"/>
+          </w:r>
+        </w:sdtContent>
+      </w:sdt>
+      <w:r>
+        <w:rPr>
+          <w:lang w:eastAsia="zh-TW"/>
+        </w:rPr>
+        <w:t xml:space="preserve">, and for normalisation, Chronos </w:t>
+      </w:r>
+      <w:sdt>
+        <w:sdtPr>
+          <w:rPr>
+            <w:lang w:eastAsia="zh-TW"/>
+          </w:rPr>
+          <w:id w:val="10595341"/>
+          <w:citation/>
+        </w:sdtPr>
+        <w:sdtContent>
+          <w:r>
+            <w:rPr>
+              <w:lang w:eastAsia="zh-TW"/>
+            </w:rPr>
+            <w:fldChar w:fldCharType="begin"/>
+          </w:r>
+          <w:r>
+            <w:rPr>
+              <w:lang w:eastAsia="zh-TW"/>
+            </w:rPr>
+            <w:instrText xml:space="preserve"> CITATION Neg04 \l 2057 </w:instrText>
+          </w:r>
+          <w:r>
+            <w:rPr>
+              <w:lang w:eastAsia="zh-TW"/>
+            </w:rPr>
+            <w:fldChar w:fldCharType="separate"/>
+          </w:r>
+          <w:r>
+            <w:rPr>
+              <w:noProof/>
+              <w:lang w:eastAsia="zh-TW"/>
+            </w:rPr>
+            <w:t>(Negri &amp; Marseglia, 2004)</w:t>
+          </w:r>
+          <w:r>
+            <w:rPr>
+              <w:lang w:eastAsia="zh-TW"/>
+            </w:rPr>
+            <w:fldChar w:fldCharType="end"/>
+          </w:r>
+        </w:sdtContent>
+      </w:sdt>
+      <w:r>
+        <w:rPr>
+          <w:lang w:eastAsia="zh-TW"/>
+        </w:rPr>
+        <w:t xml:space="preserve">. These systems, and others, are discussed </w:t>
+      </w:r>
+      <w:r>
+        <w:rPr>
+          <w:lang w:eastAsia="zh-TW"/>
+        </w:rPr>
+        <w:t xml:space="preserve">further </w:t>
+      </w:r>
+      <w:r>
+        <w:rPr>
+          <w:lang w:eastAsia="zh-TW"/>
+        </w:rPr>
+        <w:t xml:space="preserve">in section </w:t>
+      </w:r>
+      <w:r>
+        <w:rPr>
+          <w:lang w:eastAsia="zh-TW"/>
+        </w:rPr>
+        <w:fldChar w:fldCharType="begin"/>
+      </w:r>
+      <w:r>
+        <w:rPr>
+          <w:lang w:eastAsia="zh-TW"/>
+        </w:rPr>
+        <w:instrText xml:space="preserve"> REF _Ref260165518 \r \h </w:instrText>
+      </w:r>
+      <w:r>
+        <w:rPr>
+          <w:lang w:eastAsia="zh-TW"/>
+        </w:rPr>
+      </w:r>
+      <w:r>
+        <w:rPr>
+          <w:lang w:eastAsia="zh-TW"/>
+        </w:rPr>
+        <w:fldChar w:fldCharType="separate"/>
+      </w:r>
+      <w:r>
+        <w:rPr>
+          <w:lang w:eastAsia="zh-TW"/>
+        </w:rPr>
+        <w:t>2.4</w:t>
+      </w:r>
+      <w:r>
+        <w:rPr>
+          <w:lang w:eastAsia="zh-TW"/>
+        </w:rPr>
+        <w:fldChar w:fldCharType="end"/>
+      </w:r>
+      <w:r>
+        <w:rPr>
+          <w:lang w:eastAsia="zh-TW"/>
+        </w:rPr>
+        <w:t xml:space="preserve"> below.</w:t>
+      </w:r>
+    </w:p>
+    <w:p>
+      <w:r>
+        <w:t xml:space="preserve">There are few publicly available corpora annotated with TIMEX tags. </w:t>
+      </w:r>
+      <w:r>
+        <w:t xml:space="preserve">The TERN competition saw the creation of the TERN </w:t>
+      </w:r>
+      <w:r>
+        <w:t>corpus</w:t>
+      </w:r>
+      <w:r>
+        <w:t>,</w:t>
+      </w:r>
+      <w:r>
+        <w:t xml:space="preserve"> which </w:t>
+      </w:r>
+      <w:r>
+        <w:t xml:space="preserve">consists of English and Chinese text </w:t>
+      </w:r>
+      <w:r>
+        <w:t>annotated with TIMEX2 tag</w:t>
+      </w:r>
+      <w:r>
+        <w:t>s</w:t>
+      </w:r>
+      <w:r>
+        <w:t xml:space="preserve"> </w:t>
+      </w:r>
+      <w:sdt>
+        <w:sdtPr>
+          <w:id w:val="10593657"/>
+          <w:citation/>
+        </w:sdtPr>
+        <w:sdtContent>
+          <w:fldSimple w:instr=" CITATION Lis01 \l 2057 ">
+            <w:r>
+              <w:rPr>
+                <w:noProof/>
+              </w:rPr>
+              <w:t>(Ferro, Mani, Sundheim, &amp; Wilson, 2001)</w:t>
+            </w:r>
+          </w:fldSimple>
+        </w:sdtContent>
+      </w:sdt>
+      <w:r>
+        <w:t>.</w:t>
+      </w:r>
+      <w:r>
+        <w:t xml:space="preserve"> </w:t>
+      </w:r>
+      <w:r>
+        <w:t xml:space="preserve">The texts that make up the TERN corpus are drawn from news articles. </w:t>
+      </w:r>
+      <w:r>
+        <w:t>Performance on this corpus is typically used as a comparative measure between different systems.</w:t>
+      </w:r>
+    </w:p>
+    <w:p>
+      <w:r>
+        <w:t xml:space="preserve">The TimeBank corpus </w:t>
+      </w:r>
+      <w:sdt>
+        <w:sdtPr>
+          <w:id w:val="10593658"/>
+          <w:citation/>
+        </w:sdtPr>
+        <w:sdtContent>
+          <w:fldSimple w:instr=" CITATION Pus06 \l 2057 ">
+            <w:r>
+              <w:rPr>
+                <w:noProof/>
+              </w:rPr>
+              <w:t>(Pustejovsky, et al., 2006)</w:t>
+            </w:r>
+          </w:fldSimple>
+        </w:sdtContent>
+      </w:sdt>
+      <w:r>
+        <w:t xml:space="preserve"> </w:t>
+      </w:r>
+      <w:r>
+        <w:t xml:space="preserve">is a later corpus that extends the TERN corpus to use the </w:t>
+      </w:r>
+      <w:r>
+        <w:t>TimeML standard</w:t>
+      </w:r>
+      <w:r>
+        <w:t xml:space="preserve"> </w:t>
+      </w:r>
+      <w:sdt>
+        <w:sdtPr>
+          <w:id w:val="10593656"/>
+          <w:citation/>
+        </w:sdtPr>
+        <w:sdtContent>
+          <w:fldSimple w:instr=" CITATION Pus03 \l 2057 ">
+            <w:r>
+              <w:rPr>
+                <w:noProof/>
+              </w:rPr>
+              <w:t>(Pustejovsky, et al., 2003)</w:t>
+            </w:r>
+          </w:fldSimple>
+        </w:sdtContent>
+      </w:sdt>
+      <w:r>
+        <w:t>, and also includes additional documents</w:t>
+      </w:r>
+      <w:r>
+        <w:t>, still based on news texts</w:t>
+      </w:r>
+      <w:r>
+        <w:t>. Most recent contests use the TimeBank corpus as a base, although typically modify it for their specific needs (for example, in TempEval, a simplified form of TimeML was used).</w:t>
+      </w:r>
+    </w:p>
+    <w:p>
+      <w:r>
+        <w:t>A final corpus of note is the AQUAINT</w:t>
+      </w:r>
+      <w:r>
+        <w:t xml:space="preserve"> corpus</w:t>
+      </w:r>
+      <w:r>
+        <w:t xml:space="preserve"> </w:t>
+      </w:r>
+      <w:sdt>
+        <w:sdtPr>
+          <w:id w:val="10593683"/>
+          <w:citation/>
+        </w:sdtPr>
+        <w:sdtContent>
+          <w:fldSimple w:instr=" CITATION Ver08 \t  \l 2057  ">
+            <w:r>
+              <w:rPr>
+                <w:noProof/>
+              </w:rPr>
+              <w:t>(Verhagen &amp; Moszkowicz, 2008)</w:t>
+            </w:r>
+          </w:fldSimple>
+        </w:sdtContent>
+      </w:sdt>
+      <w:r>
+        <w:t>, sometimes referred to as the ‘Opinion’ corpus.</w:t>
+      </w:r>
+      <w:r>
+        <w:t xml:space="preserve"> This also uses news texts and is annotated to the same specifications of the TimeBank corpus, although the annotation effort is not as mature. Efforts are underway to merge the AQUAINT and TimeBank corpora into a new, larger corpus with a higher annotation standard.</w:t>
+      </w:r>
+    </w:p>
+    <w:p>
+      <w:r>
+        <w:t>The</w:t>
+      </w:r>
+      <w:r>
+        <w:t xml:space="preserve"> corpora </w:t>
+      </w:r>
+      <w:r>
+        <w:t>discussed</w:t>
+      </w:r>
+      <w:r>
+        <w:t xml:space="preserve"> above are not considered perfect. As </w:t>
+      </w:r>
+      <w:sdt>
+        <w:sdtPr>
+          <w:id w:val="10595342"/>
+          <w:citation/>
+        </w:sdtPr>
+        <w:sdtContent>
+          <w:fldSimple w:instr=" CITATION Set012 \t  \l 2057  ">
+            <w:r>
+              <w:rPr>
+                <w:noProof/>
+              </w:rPr>
+              <w:t>(Setzer &amp; Gaizauskas, 2001)</w:t>
+            </w:r>
+          </w:fldSimple>
+        </w:sdtContent>
+      </w:sdt>
+      <w:r>
+        <w:t xml:space="preserve"> showed, high inter-annotator agreement on temporal expressions is hard to come by. In the case of the TimeBank corpus, inter-annotator agreement for TIMEX3 tags is 0.83 for exact matches, or 0.96 for partial matches (average of precision and recall)</w:t>
+      </w:r>
+      <w:r>
+        <w:t xml:space="preserve">. Other tags are lower, but they are of limited interest for this project and are not considered. </w:t>
+      </w:r>
+    </w:p>
+    <w:p>
+      <w:pPr>
+        <w:pStyle w:val="Heading2"/>
+      </w:pPr>
+      <w:bookmarkStart w:id="10" w:name="_Ref260165518"/>
+      <w:bookmarkStart w:id="11" w:name="_Ref260233332"/>
+      <w:bookmarkStart w:id="12" w:name="_Ref260234853"/>
+      <w:bookmarkStart w:id="13" w:name="_Toc261348259"/>
+      <w:r>
+        <w:t>Temporal Expression</w:t>
+      </w:r>
+      <w:r>
+        <w:t xml:space="preserve"> Taggers</w:t>
+      </w:r>
       <w:bookmarkEnd w:id="10"/>
       <w:bookmarkEnd w:id="11"/>
+      <w:bookmarkEnd w:id="12"/>
+      <w:bookmarkEnd w:id="13"/>
     </w:p>
     <w:p>
       <w:r>
@@ -4292,7 +5027,14 @@
         <w:rPr>
           <w:lang w:eastAsia="zh-TW"/>
         </w:rPr>
-        <w:t xml:space="preserve">, but attempts have been made by linguists to make generalisations of the underlying grammar </w:t>
+        <w:t xml:space="preserve">, but attempts have been made by linguists to make generalisations of the underlying </w:t>
+      </w:r>
+      <w:r>
+        <w:rPr>
+          <w:lang w:eastAsia="zh-TW"/>
+        </w:rPr>
+        <w:lastRenderedPageBreak/>
+        <w:t xml:space="preserve">grammar </w:t>
       </w:r>
       <w:sdt>
         <w:sdtPr>
@@ -4438,14 +5180,7 @@
         <w:rPr>
           <w:lang w:eastAsia="zh-TW"/>
         </w:rPr>
-        <w:t xml:space="preserve">Machine learning systems generally all offer an advantage other rule-based systems as the tedious creation of rules is avoided, and also allows a certain amount of flexibility between </w:t>
-      </w:r>
-      <w:r>
-        <w:rPr>
-          <w:lang w:eastAsia="zh-TW"/>
-        </w:rPr>
-        <w:lastRenderedPageBreak/>
-        <w:t xml:space="preserve">languages. Some rule-based systems </w:t>
+        <w:t xml:space="preserve">Machine learning systems generally all offer an advantage other rule-based systems as the tedious creation of rules is avoided, and also allows a certain amount of flexibility between languages. Some rule-based systems </w:t>
       </w:r>
       <w:sdt>
         <w:sdtPr>
@@ -4706,43 +5441,6 @@
           <w:lang w:eastAsia="zh-TW"/>
         </w:rPr>
         <w:t xml:space="preserve"> A number of these temporal expression annotators are discussed further below.</w:t>
-      </w:r>
-    </w:p>
-    <w:p>
-      <w:pPr>
-        <w:rPr>
-          <w:lang w:eastAsia="zh-TW"/>
-        </w:rPr>
-      </w:pPr>
-      <w:r>
-        <w:rPr>
-          <w:lang w:eastAsia="zh-TW"/>
-        </w:rPr>
-        <w:t xml:space="preserve">&lt;&lt;&lt; current state of the art </w:t>
-      </w:r>
-      <w:r>
-        <w:rPr>
-          <w:lang w:eastAsia="zh-TW"/>
-        </w:rPr>
-        <w:t xml:space="preserve">stats </w:t>
-      </w:r>
-      <w:r>
-        <w:rPr>
-          <w:lang w:eastAsia="zh-TW"/>
-        </w:rPr>
-        <w:t>– tempeval-2 evaluation data could be useful</w:t>
-      </w:r>
-      <w:r>
-        <w:rPr>
-          <w:lang w:eastAsia="zh-TW"/>
-        </w:rPr>
-        <w:t>, if not DANTE contains some comparative stats</w:t>
-      </w:r>
-      <w:r>
-        <w:rPr>
-          <w:lang w:eastAsia="zh-TW"/>
-        </w:rPr>
-        <w:t xml:space="preserve"> &gt;&gt;&gt;</w:t>
       </w:r>
     </w:p>
     <w:p>
@@ -4844,7 +5542,14 @@
     </w:p>
     <w:p>
       <w:r>
-        <w:t>When evaluated against the TERN data, GUTime scores an f-measure of</w:t>
+        <w:lastRenderedPageBreak/>
+        <w:t>When evaluated against the TERN data, GUTime score</w:t>
+      </w:r>
+      <w:r>
+        <w:t xml:space="preserve">d </w:t>
+      </w:r>
+      <w:r>
+        <w:t>an f-measure of</w:t>
       </w:r>
       <w:r>
         <w:t xml:space="preserve"> 0.85 and 0.82 for TIMEX2 recognition</w:t>
@@ -4879,6 +5584,46 @@
       </w:r>
     </w:p>
     <w:p>
+      <w:r>
+        <w:t>The GUTime program</w:t>
+      </w:r>
+      <w:r>
+        <w:t xml:space="preserve"> itself has a number of deficiencies which make extending this software difficult. </w:t>
+      </w:r>
+      <w:r>
+        <w:t xml:space="preserve">The tagging aspects of TempEx are provided in a number of very large Perl functions which are driven by a Perl script. This is wrapped around by another Perl script and additional rules coded in to create GUTime. When incorporated into toolkits, such as TARSQI </w:t>
+      </w:r>
+      <w:sdt>
+        <w:sdtPr>
+          <w:id w:val="10593654"/>
+          <w:citation/>
+        </w:sdtPr>
+        <w:sdtContent>
+          <w:fldSimple w:instr=" CITATION Ver05 \l 2057 ">
+            <w:r>
+              <w:rPr>
+                <w:noProof/>
+              </w:rPr>
+              <w:t>(Verhagen, et al., 2005)</w:t>
+            </w:r>
+          </w:fldSimple>
+        </w:sdtContent>
+      </w:sdt>
+      <w:r>
+        <w:t>, there is yet again another wrapper to fit this into the toolkit. These multiple levels of wrappers are code which are designed to hide the issues with monolithic nature of the core TempEx code.</w:t>
+      </w:r>
+    </w:p>
+    <w:p>
+      <w:r>
+        <w:t>In particular, there is a very heavy coupling between the higher level tagging logic and the actual tagging rules – a single function is used which contains all the rules. Similarly, the second and third modules as outlined above are coupled together into a single module.</w:t>
+      </w:r>
+    </w:p>
+    <w:p>
+      <w:r>
+        <w:t>This program structure makes adding or changing rules difficult due to the coupling between the rules and the logic itself, and makes analysis of the rules difficult.</w:t>
+      </w:r>
+    </w:p>
+    <w:p>
       <w:pPr>
         <w:pStyle w:val="Heading3"/>
       </w:pPr>
@@ -4924,7 +5669,6 @@
     </w:p>
     <w:p>
       <w:r>
-        <w:lastRenderedPageBreak/>
         <w:t>One main difference between Chronos and GUTime is that Chronos can handle plaintext</w:t>
       </w:r>
       <w:r>
@@ -4967,6 +5711,7 @@
     </w:p>
     <w:p>
       <w:r>
+        <w:lastRenderedPageBreak/>
         <w:t xml:space="preserve">Normalisation continues in a similar way to that proposed by </w:t>
       </w:r>
       <w:sdt>
@@ -5181,8 +5926,7 @@
         <w:rPr>
           <w:lang w:eastAsia="zh-TW"/>
         </w:rPr>
-        <w:lastRenderedPageBreak/>
-        <w:t>Support Vector Machines</w:t>
+        <w:t>ATEL</w:t>
       </w:r>
     </w:p>
     <w:p>
@@ -5195,7 +5939,7 @@
         <w:rPr>
           <w:lang w:eastAsia="zh-TW"/>
         </w:rPr>
-        <w:t xml:space="preserve">The system presented in </w:t>
+        <w:t xml:space="preserve">ATEL </w:t>
       </w:r>
       <w:sdt>
         <w:sdtPr>
@@ -5252,48 +5996,12 @@
           <w:lang w:eastAsia="zh-TW"/>
         </w:rPr>
       </w:pPr>
-      <w:sdt>
-        <w:sdtPr>
-          <w:rPr>
-            <w:lang w:eastAsia="zh-TW"/>
-          </w:rPr>
-          <w:id w:val="63107309"/>
-          <w:citation/>
-        </w:sdtPr>
-        <w:sdtContent>
-          <w:r>
-            <w:rPr>
-              <w:lang w:eastAsia="zh-TW"/>
-            </w:rPr>
-            <w:fldChar w:fldCharType="begin"/>
-          </w:r>
-          <w:r>
-            <w:rPr>
-              <w:lang w:eastAsia="zh-TW"/>
-            </w:rPr>
-            <w:instrText xml:space="preserve"> CITATION Hac05 \l 2057 </w:instrText>
-          </w:r>
-          <w:r>
-            <w:rPr>
-              <w:lang w:eastAsia="zh-TW"/>
-            </w:rPr>
-            <w:fldChar w:fldCharType="separate"/>
-          </w:r>
-          <w:r>
-            <w:rPr>
-              <w:noProof/>
-              <w:lang w:eastAsia="zh-TW"/>
-            </w:rPr>
-            <w:t>(Hacioglu, Chen, &amp; Douglas, 2005)</w:t>
-          </w:r>
-          <w:r>
-            <w:rPr>
-              <w:lang w:eastAsia="zh-TW"/>
-            </w:rPr>
-            <w:fldChar w:fldCharType="end"/>
-          </w:r>
-        </w:sdtContent>
-      </w:sdt>
+      <w:r>
+        <w:rPr>
+          <w:lang w:eastAsia="zh-TW"/>
+        </w:rPr>
+        <w:t>ATEL</w:t>
+      </w:r>
       <w:r>
         <w:rPr>
           <w:lang w:eastAsia="zh-TW"/>
@@ -5386,6 +6094,7 @@
         <w:rPr>
           <w:lang w:eastAsia="zh-TW"/>
         </w:rPr>
+        <w:lastRenderedPageBreak/>
         <w:t>TimexTag</w:t>
       </w:r>
     </w:p>
@@ -5660,14 +6369,7 @@
         <w:rPr>
           <w:lang w:eastAsia="zh-TW"/>
         </w:rPr>
-        <w:t xml:space="preserve">this is determined using simple heuristics. As with other systems discussed previously, the magnitude and direction of a relative timex also needs to be determined, which in TimexTag is once again using a SVM, utilising the same feature sets </w:t>
-      </w:r>
-      <w:r>
-        <w:rPr>
-          <w:lang w:eastAsia="zh-TW"/>
-        </w:rPr>
-        <w:lastRenderedPageBreak/>
-        <w:t xml:space="preserve">as before, but also considers tense of surrounding verbs as a feature (a similar approach to </w:t>
+        <w:t xml:space="preserve">this is determined using simple heuristics. As with other systems discussed previously, the magnitude and direction of a relative timex also needs to be determined, which in TimexTag is once again using a SVM, utilising the same feature sets as before, but also considers tense of surrounding verbs as a feature (a similar approach to </w:t>
       </w:r>
       <w:sdt>
         <w:sdtPr>
@@ -5752,103 +6454,23 @@
       </w:r>
     </w:p>
     <w:p>
-      <w:r>
-        <w:t xml:space="preserve">&lt;&lt;&lt; </w:t>
-      </w:r>
-    </w:p>
-    <w:p>
-      <w:pPr>
-        <w:pStyle w:val="ListParagraph"/>
-        <w:numPr>
-          <w:ilvl w:val="0"/>
-          <w:numId w:val="43"/>
-        </w:numPr>
-      </w:pPr>
-      <w:r>
-        <w:t>Baldwin</w:t>
-      </w:r>
-      <w:r>
-        <w:t xml:space="preserve"> – rule induction</w:t>
-      </w:r>
-    </w:p>
-    <w:p>
-      <w:pPr>
-        <w:pStyle w:val="ListParagraph"/>
-        <w:numPr>
-          <w:ilvl w:val="0"/>
-          <w:numId w:val="44"/>
-        </w:numPr>
-      </w:pPr>
-      <w:r>
-        <w:t>Jang, Baldwin, Mani</w:t>
-      </w:r>
-      <w:r>
-        <w:t xml:space="preserve"> –semi-supervised rule induction</w:t>
-      </w:r>
-      <w:r>
-        <w:t xml:space="preserve"> &gt;&gt;&gt;</w:t>
-      </w:r>
-    </w:p>
-    <w:p>
-      <w:pPr>
-        <w:pStyle w:val="Heading2"/>
-      </w:pPr>
-      <w:bookmarkStart w:id="12" w:name="_Ref260235702"/>
-      <w:bookmarkStart w:id="13" w:name="_Toc260778874"/>
-      <w:r>
-        <w:t>Evaluating Tagger Performance</w:t>
-      </w:r>
-      <w:bookmarkEnd w:id="12"/>
-      <w:bookmarkEnd w:id="13"/>
-    </w:p>
-    <w:p>
-      <w:pPr>
-        <w:rPr>
-          <w:lang w:eastAsia="zh-TW"/>
-        </w:rPr>
-      </w:pPr>
-      <w:r>
-        <w:rPr>
-          <w:lang w:eastAsia="zh-TW"/>
-        </w:rPr>
-        <w:t xml:space="preserve">Contests for temporal expression recognition date back as far as the Message Understanding Conference of 1995, but only as part of a broader named entity recognition task. In 2004, the Automated Content Extraction (ACE) </w:t>
-      </w:r>
-      <w:r>
-        <w:rPr>
-          <w:lang w:eastAsia="zh-TW"/>
-        </w:rPr>
-        <w:t>programme</w:t>
-      </w:r>
-      <w:r>
-        <w:rPr>
-          <w:lang w:eastAsia="zh-TW"/>
-        </w:rPr>
-        <w:t xml:space="preserve"> launched the Time Expression Recognition and Normalization </w:t>
-      </w:r>
-      <w:r>
-        <w:rPr>
-          <w:lang w:eastAsia="zh-TW"/>
-        </w:rPr>
-        <w:t xml:space="preserve">(TERN) </w:t>
-      </w:r>
-      <w:r>
-        <w:rPr>
-          <w:lang w:eastAsia="zh-TW"/>
-        </w:rPr>
-        <w:t>evaluation sub-task</w:t>
-      </w:r>
-      <w:r>
-        <w:rPr>
-          <w:lang w:eastAsia="zh-TW"/>
-        </w:rPr>
-        <w:t xml:space="preserve"> </w:t>
+      <w:pPr>
+        <w:rPr>
+          <w:lang w:eastAsia="zh-TW"/>
+        </w:rPr>
+      </w:pPr>
+      <w:r>
+        <w:rPr>
+          <w:lang w:eastAsia="zh-TW"/>
+        </w:rPr>
+        <w:t xml:space="preserve">An alternate machine learning approach to temporal annotation is that of rule induction. </w:t>
       </w:r>
       <w:sdt>
         <w:sdtPr>
           <w:rPr>
             <w:lang w:eastAsia="zh-TW"/>
           </w:rPr>
-          <w:id w:val="59903073"/>
+          <w:id w:val="584475421"/>
           <w:citation/>
         </w:sdtPr>
         <w:sdtContent>
@@ -5862,7 +6484,7 @@
             <w:rPr>
               <w:lang w:eastAsia="zh-TW"/>
             </w:rPr>
-            <w:instrText xml:space="preserve"> CITATION MIT04 \l 2057 </w:instrText>
+            <w:instrText xml:space="preserve"> CITATION Bal02 \l 2057 </w:instrText>
           </w:r>
           <w:r>
             <w:rPr>
@@ -5875,7 +6497,7 @@
               <w:noProof/>
               <w:lang w:eastAsia="zh-TW"/>
             </w:rPr>
-            <w:t>(MITRE, 2004)</w:t>
+            <w:t>(Baldwin, 2002)</w:t>
           </w:r>
           <w:r>
             <w:rPr>
@@ -5889,7 +6511,19 @@
         <w:rPr>
           <w:lang w:eastAsia="zh-TW"/>
         </w:rPr>
-        <w:t>, which focussed on two sorts of systems – those that do recognition only, and those that do recognition and normalisation.</w:t>
+        <w:t xml:space="preserve"> presented a language-independent temporal expression annotation</w:t>
+      </w:r>
+      <w:r>
+        <w:rPr>
+          <w:lang w:eastAsia="zh-TW"/>
+        </w:rPr>
+        <w:t xml:space="preserve"> scheme that uses rule induction techniques to generate rules </w:t>
+      </w:r>
+      <w:r>
+        <w:rPr>
+          <w:lang w:eastAsia="zh-TW"/>
+        </w:rPr>
+        <w:t>from an annotated corpus.</w:t>
       </w:r>
     </w:p>
     <w:p>
@@ -5902,14 +6536,72 @@
         <w:rPr>
           <w:lang w:eastAsia="zh-TW"/>
         </w:rPr>
-        <w:t xml:space="preserve">Although both TIDES </w:t>
+        <w:t>The rule induction method implemented here first attempts to classify the incoming TIMEX tags into types (durations, references, dates and set-denoting expressions) and specificity (absolute/fully specified, relative/underspecified, and containing ‘X’ placeholders)</w:t>
+      </w:r>
+      <w:r>
+        <w:rPr>
+          <w:lang w:eastAsia="zh-TW"/>
+        </w:rPr>
+        <w:t>. Fully specified data is then processed separately, in order to discover a standard form for natural language expressions of dates which can be used with less specified expressions.</w:t>
+      </w:r>
+      <w:r>
+        <w:rPr>
+          <w:lang w:eastAsia="zh-TW"/>
+        </w:rPr>
+        <w:t xml:space="preserve"> The learning component then creates a regular expression with which to match the rule, and a set of instructions with which to evaluate the value.</w:t>
+      </w:r>
+    </w:p>
+    <w:p>
+      <w:pPr>
+        <w:rPr>
+          <w:lang w:eastAsia="zh-TW"/>
+        </w:rPr>
+      </w:pPr>
+      <w:r>
+        <w:rPr>
+          <w:lang w:eastAsia="zh-TW"/>
+        </w:rPr>
+        <w:t xml:space="preserve">This system obtained an f-measure score of </w:t>
+      </w:r>
+      <w:r>
+        <w:rPr>
+          <w:lang w:eastAsia="zh-TW"/>
+        </w:rPr>
+        <w:t xml:space="preserve">0.220 for recognition and </w:t>
+      </w:r>
+      <w:r>
+        <w:rPr>
+          <w:lang w:eastAsia="zh-TW"/>
+        </w:rPr>
+        <w:t>0.091</w:t>
+      </w:r>
+      <w:r>
+        <w:rPr>
+          <w:lang w:eastAsia="zh-TW"/>
+        </w:rPr>
+        <w:t xml:space="preserve"> for normalisation</w:t>
+      </w:r>
+      <w:r>
+        <w:rPr>
+          <w:lang w:eastAsia="zh-TW"/>
+        </w:rPr>
+        <w:t>, but this was against the French dataset, not the TERN dataset so is not directly comparable.</w:t>
+      </w:r>
+    </w:p>
+    <w:p>
+      <w:r>
+        <w:rPr>
+          <w:lang w:eastAsia="zh-TW"/>
+        </w:rPr>
+        <w:lastRenderedPageBreak/>
+        <w:t xml:space="preserve">Later work </w:t>
       </w:r>
       <w:sdt>
         <w:sdtPr>
           <w:rPr>
             <w:lang w:eastAsia="zh-TW"/>
           </w:rPr>
-          <w:id w:val="483411445"/>
+          <w:id w:val="584475422"/>
           <w:citation/>
         </w:sdtPr>
         <w:sdtContent>
@@ -5923,7 +6615,7 @@
             <w:rPr>
               <w:lang w:eastAsia="zh-TW"/>
             </w:rPr>
-            <w:instrText xml:space="preserve"> CITATION Lis01 \l 2057 </w:instrText>
+            <w:instrText xml:space="preserve"> CITATION Jan04 \l 2057 </w:instrText>
           </w:r>
           <w:r>
             <w:rPr>
@@ -5936,7 +6628,7 @@
               <w:noProof/>
               <w:lang w:eastAsia="zh-TW"/>
             </w:rPr>
-            <w:t>(Ferro, Mani, Sundheim, &amp; Wilson, 2001)</w:t>
+            <w:t>(Jang, Baldwin, &amp; Mani, 2004)</w:t>
           </w:r>
           <w:r>
             <w:rPr>
@@ -5950,14 +6642,56 @@
         <w:rPr>
           <w:lang w:eastAsia="zh-TW"/>
         </w:rPr>
-        <w:t xml:space="preserve"> and TimeML </w:t>
+        <w:t xml:space="preserve"> </w:t>
+      </w:r>
+      <w:r>
+        <w:rPr>
+          <w:lang w:eastAsia="zh-TW"/>
+        </w:rPr>
+        <w:t>build on this with</w:t>
+      </w:r>
+      <w:r>
+        <w:rPr>
+          <w:lang w:eastAsia="zh-TW"/>
+        </w:rPr>
+        <w:t xml:space="preserve"> Korean text. Here, morphological analysis and a stop list are used to match temporal expressions in a text from a dictionary. Extending the annotator to include part-of-speech information and information about temporal modifiers is identified as a technique to automatically build this dictionary.</w:t>
+      </w:r>
+      <w:r>
+        <w:rPr>
+          <w:lang w:eastAsia="zh-TW"/>
+        </w:rPr>
+        <w:t xml:space="preserve"> Normalisation of temporal expressions </w:t>
+      </w:r>
+      <w:r>
+        <w:rPr>
+          <w:lang w:eastAsia="zh-TW"/>
+        </w:rPr>
+        <w:t>is</w:t>
+      </w:r>
+      <w:r>
+        <w:rPr>
+          <w:lang w:eastAsia="zh-TW"/>
+        </w:rPr>
+        <w:t xml:space="preserve"> instead</w:t>
+      </w:r>
+      <w:r>
+        <w:rPr>
+          <w:lang w:eastAsia="zh-TW"/>
+        </w:rPr>
+        <w:t xml:space="preserve"> based on a rote-learning technique, where memorisation of relative expressions and their relative values is used</w:t>
+      </w:r>
+      <w:r>
+        <w:rPr>
+          <w:lang w:eastAsia="zh-TW"/>
+        </w:rPr>
+        <w:t xml:space="preserve">, instead of attempting to generalise these as in </w:t>
       </w:r>
       <w:sdt>
         <w:sdtPr>
           <w:rPr>
             <w:lang w:eastAsia="zh-TW"/>
           </w:rPr>
-          <w:id w:val="483411446"/>
+          <w:id w:val="584475425"/>
           <w:citation/>
         </w:sdtPr>
         <w:sdtContent>
@@ -5971,7 +6705,7 @@
             <w:rPr>
               <w:lang w:eastAsia="zh-TW"/>
             </w:rPr>
-            <w:instrText xml:space="preserve"> CITATION Pus03 \l 2057 </w:instrText>
+            <w:instrText xml:space="preserve"> CITATION Bal02 \l 2057 </w:instrText>
           </w:r>
           <w:r>
             <w:rPr>
@@ -5984,7 +6718,7 @@
               <w:noProof/>
               <w:lang w:eastAsia="zh-TW"/>
             </w:rPr>
-            <w:t>(Pustejovsky, et al., 2003)</w:t>
+            <w:t>(Baldwin, 2002)</w:t>
           </w:r>
           <w:r>
             <w:rPr>
@@ -5998,64 +6732,13 @@
         <w:rPr>
           <w:lang w:eastAsia="zh-TW"/>
         </w:rPr>
-        <w:t xml:space="preserve"> define annotation guidelines for the TIMEX2 and TIMEX3 tags res</w:t>
-      </w:r>
-      <w:r>
-        <w:rPr>
-          <w:lang w:eastAsia="zh-TW"/>
-        </w:rPr>
-        <w:t>pectively, the competitions</w:t>
-      </w:r>
-      <w:r>
-        <w:rPr>
-          <w:lang w:eastAsia="zh-TW"/>
-        </w:rPr>
-        <w:t xml:space="preserve"> also define additional guidelines which were used for the hand</w:t>
-      </w:r>
-      <w:r>
-        <w:rPr>
-          <w:lang w:eastAsia="zh-TW"/>
-        </w:rPr>
-        <w:t>-tagging of the datasets.</w:t>
-      </w:r>
-    </w:p>
-    <w:p>
-      <w:pPr>
-        <w:rPr>
-          <w:lang w:eastAsia="zh-TW"/>
-        </w:rPr>
-      </w:pPr>
-      <w:r>
-        <w:rPr>
-          <w:lang w:eastAsia="zh-TW"/>
-        </w:rPr>
-        <w:t>&lt;&lt;&lt; Talk about system performance &gt;&gt;&gt;</w:t>
-      </w:r>
-    </w:p>
-    <w:p>
-      <w:r>
-        <w:t xml:space="preserve">&lt;&lt;&lt; </w:t>
-      </w:r>
-      <w:r>
-        <w:t>Talk about TERN</w:t>
-      </w:r>
-      <w:r>
-        <w:t xml:space="preserve"> (need TERN dataset)</w:t>
-      </w:r>
-      <w:r>
-        <w:t xml:space="preserve">, </w:t>
-      </w:r>
-      <w:r>
-        <w:t>TimeBank</w:t>
-      </w:r>
-      <w:r>
-        <w:t xml:space="preserve"> (have 1.1 – need 1.2)</w:t>
-      </w:r>
-      <w:r>
-        <w:t>, TempEval, AQUAINT</w:t>
-      </w:r>
-      <w:r>
-        <w:t>. TempEval is for relations, TempEval-2 more interesting &gt;&gt;&gt;</w:t>
+        <w:t>. The scores here were considerably better, with an f-measure of 0.869 for normalisation against the Korean corpus.</w:t>
+      </w:r>
+      <w:r>
+        <w:rPr>
+          <w:lang w:eastAsia="zh-TW"/>
+        </w:rPr>
+        <w:t xml:space="preserve"> </w:t>
       </w:r>
     </w:p>
     <w:p>
@@ -6074,15 +6757,15 @@
       </w:pPr>
       <w:bookmarkStart w:id="14" w:name="_Ref260235735"/>
       <w:bookmarkStart w:id="15" w:name="_Ref260236416"/>
-      <w:bookmarkStart w:id="16" w:name="_Ref248752996"/>
-      <w:bookmarkStart w:id="17" w:name="_Toc260778875"/>
+      <w:bookmarkStart w:id="16" w:name="_Toc261348260"/>
+      <w:bookmarkStart w:id="17" w:name="_Ref248752996"/>
       <w:r>
         <w:lastRenderedPageBreak/>
         <w:t>Project Aims</w:t>
       </w:r>
       <w:bookmarkEnd w:id="14"/>
       <w:bookmarkEnd w:id="15"/>
-      <w:bookmarkEnd w:id="17"/>
+      <w:bookmarkEnd w:id="16"/>
     </w:p>
     <w:p>
       <w:pPr>
@@ -6124,6 +6807,18 @@
         </w:numPr>
       </w:pPr>
       <w:r>
+        <w:t>Separation of tagging logic and rules to allow for easy analysis of rules.</w:t>
+      </w:r>
+    </w:p>
+    <w:p>
+      <w:pPr>
+        <w:pStyle w:val="ListParagraph"/>
+        <w:numPr>
+          <w:ilvl w:val="0"/>
+          <w:numId w:val="48"/>
+        </w:numPr>
+      </w:pPr>
+      <w:r>
         <w:t>Available as both a library (for incorporation into toolkits) and stand-alone tool</w:t>
       </w:r>
     </w:p>
@@ -6181,12 +6876,12 @@
         <w:pStyle w:val="Heading1"/>
       </w:pPr>
       <w:bookmarkStart w:id="18" w:name="_Ref260236437"/>
-      <w:bookmarkStart w:id="19" w:name="_Toc260778876"/>
+      <w:bookmarkStart w:id="19" w:name="_Toc261348261"/>
       <w:r>
         <w:lastRenderedPageBreak/>
         <w:t>Work Plan</w:t>
       </w:r>
-      <w:bookmarkEnd w:id="16"/>
+      <w:bookmarkEnd w:id="17"/>
       <w:bookmarkEnd w:id="18"/>
       <w:bookmarkEnd w:id="19"/>
     </w:p>
@@ -6194,7 +6889,7 @@
       <w:pPr>
         <w:pStyle w:val="Heading2"/>
       </w:pPr>
-      <w:bookmarkStart w:id="20" w:name="_Toc260778877"/>
+      <w:bookmarkStart w:id="20" w:name="_Toc261348262"/>
       <w:r>
         <w:t>Overview</w:t>
       </w:r>
@@ -6212,7 +6907,7 @@
       <w:pPr>
         <w:pStyle w:val="Heading2"/>
       </w:pPr>
-      <w:bookmarkStart w:id="21" w:name="_Toc260778878"/>
+      <w:bookmarkStart w:id="21" w:name="_Toc261348263"/>
       <w:r>
         <w:t>Python Tagger</w:t>
       </w:r>
@@ -6388,7 +7083,7 @@
       <w:pPr>
         <w:pStyle w:val="Heading2"/>
       </w:pPr>
-      <w:bookmarkStart w:id="22" w:name="_Toc260778879"/>
+      <w:bookmarkStart w:id="22" w:name="_Toc261348264"/>
       <w:r>
         <w:t>Automatic Rule Discovery</w:t>
       </w:r>
@@ -6514,7 +7209,7 @@
       <w:pPr>
         <w:pStyle w:val="Heading2"/>
       </w:pPr>
-      <w:bookmarkStart w:id="23" w:name="_Toc260778880"/>
+      <w:bookmarkStart w:id="23" w:name="_Toc261348265"/>
       <w:r>
         <w:t>Evaluation</w:t>
       </w:r>
@@ -6721,7 +7416,7 @@
       <w:pPr>
         <w:pStyle w:val="Heading2"/>
       </w:pPr>
-      <w:bookmarkStart w:id="24" w:name="_Toc260778881"/>
+      <w:bookmarkStart w:id="24" w:name="_Toc261348266"/>
       <w:r>
         <w:lastRenderedPageBreak/>
         <w:t>Timescale</w:t>
@@ -6753,7 +7448,7 @@
         </w:docPartObj>
       </w:sdtPr>
       <w:sdtContent>
-        <w:bookmarkStart w:id="25" w:name="_Toc260778882" w:displacedByCustomXml="prev"/>
+        <w:bookmarkStart w:id="25" w:name="_Toc261348267" w:displacedByCustomXml="prev"/>
         <w:p>
           <w:pPr>
             <w:pStyle w:val="Heading1"/>
@@ -6845,6 +7540,34 @@
                 <w:rPr>
                   <w:noProof/>
                 </w:rPr>
+                <w:t xml:space="preserve">Baldwin, J. (2002). </w:t>
+              </w:r>
+              <w:r>
+                <w:rPr>
+                  <w:i/>
+                  <w:iCs/>
+                  <w:noProof/>
+                </w:rPr>
+                <w:t>Learning temporal annotation of French news.</w:t>
+              </w:r>
+              <w:r>
+                <w:rPr>
+                  <w:noProof/>
+                </w:rPr>
+                <w:t xml:space="preserve"> Washington, DC: Graduate School of Arts and Sciences, Georgetown University.</w:t>
+              </w:r>
+            </w:p>
+            <w:p>
+              <w:pPr>
+                <w:pStyle w:val="Bibliography"/>
+                <w:rPr>
+                  <w:noProof/>
+                </w:rPr>
+              </w:pPr>
+              <w:r>
+                <w:rPr>
+                  <w:noProof/>
+                </w:rPr>
                 <w:t xml:space="preserve">Ferro, L., Mani, I., Sundheim, B., &amp; Wilson, G. (2001). </w:t>
               </w:r>
               <w:r>
@@ -6901,6 +7624,34 @@
                 <w:rPr>
                   <w:noProof/>
                 </w:rPr>
+                <w:t xml:space="preserve">Hacioglu, K., Chen, Y., &amp; Douglas, B. (2005). Automatic Time Expression Labeling for English and Chinese Text. </w:t>
+              </w:r>
+              <w:r>
+                <w:rPr>
+                  <w:i/>
+                  <w:iCs/>
+                  <w:noProof/>
+                </w:rPr>
+                <w:t>Proceedings of the 6th International Conference in Computational Linguistics and Intelligent Text Processing,</w:t>
+              </w:r>
+              <w:r>
+                <w:rPr>
+                  <w:noProof/>
+                </w:rPr>
+                <w:t xml:space="preserve"> (pp. 548-559). Mexico City, Mexico: Springer.</w:t>
+              </w:r>
+            </w:p>
+            <w:p>
+              <w:pPr>
+                <w:pStyle w:val="Bibliography"/>
+                <w:rPr>
+                  <w:noProof/>
+                </w:rPr>
+              </w:pPr>
+              <w:r>
+                <w:rPr>
+                  <w:noProof/>
+                </w:rPr>
                 <w:t xml:space="preserve">IDEAlliance. (2008). </w:t>
               </w:r>
               <w:r>
@@ -6916,6 +7667,48 @@
                   <w:noProof/>
                 </w:rPr>
                 <w:t xml:space="preserve"> IDEAlliance.</w:t>
+              </w:r>
+            </w:p>
+            <w:p>
+              <w:pPr>
+                <w:pStyle w:val="Bibliography"/>
+                <w:rPr>
+                  <w:noProof/>
+                </w:rPr>
+              </w:pPr>
+              <w:r>
+                <w:rPr>
+                  <w:noProof/>
+                </w:rPr>
+                <w:t xml:space="preserve">Jang, S. B., Baldwin, J., &amp; Mani, I. (2004). Automatic TIMEX2 tagging of Korean news. </w:t>
+              </w:r>
+              <w:r>
+                <w:rPr>
+                  <w:i/>
+                  <w:iCs/>
+                  <w:noProof/>
+                </w:rPr>
+                <w:t>ACM Transactions on Asian Language Information Processing (TALIP)</w:t>
+              </w:r>
+              <w:r>
+                <w:rPr>
+                  <w:noProof/>
+                </w:rPr>
+                <w:t xml:space="preserve"> </w:t>
+              </w:r>
+              <w:r>
+                <w:rPr>
+                  <w:i/>
+                  <w:iCs/>
+                  <w:noProof/>
+                </w:rPr>
+                <w:t>, 3</w:t>
+              </w:r>
+              <w:r>
+                <w:rPr>
+                  <w:noProof/>
+                </w:rPr>
+                <w:t xml:space="preserve"> (1), 51-65.</w:t>
               </w:r>
             </w:p>
             <w:p>
@@ -6985,7 +7778,7 @@
                 <w:rPr>
                   <w:noProof/>
                 </w:rPr>
-                <w:t xml:space="preserve">Mazur, P., &amp; Dale, R. (2009). The DANTE Temporal Expression Tagger. In </w:t>
+                <w:t xml:space="preserve">Mazur, P., &amp; Dale, R. (2007). The DANTE Temporal Expression Tagger. In </w:t>
               </w:r>
               <w:r>
                 <w:rPr>
@@ -7041,6 +7834,7 @@
                 <w:rPr>
                   <w:noProof/>
                 </w:rPr>
+                <w:lastRenderedPageBreak/>
                 <w:t xml:space="preserve">MITRE. (2004). </w:t>
               </w:r>
               <w:r>
@@ -7069,6 +7863,34 @@
                 <w:rPr>
                   <w:noProof/>
                 </w:rPr>
+                <w:t xml:space="preserve">Negri, M., &amp; Marseglia, L. (2004). Recognition and Normalization of Time Expressions: ITC-irst at TERN 2004. </w:t>
+              </w:r>
+              <w:r>
+                <w:rPr>
+                  <w:i/>
+                  <w:iCs/>
+                  <w:noProof/>
+                </w:rPr>
+                <w:t>TERN 2004 Evaluation Workshop.</w:t>
+              </w:r>
+              <w:r>
+                <w:rPr>
+                  <w:noProof/>
+                </w:rPr>
+                <w:t xml:space="preserve"> </w:t>
+              </w:r>
+            </w:p>
+            <w:p>
+              <w:pPr>
+                <w:pStyle w:val="Bibliography"/>
+                <w:rPr>
+                  <w:noProof/>
+                </w:rPr>
+              </w:pPr>
+              <w:r>
+                <w:rPr>
+                  <w:noProof/>
+                </w:rPr>
                 <w:t xml:space="preserve">Pustejovsky, J., Castaño, J., Ingria, R., Saurí, R., Gaizauskas, R., Setzer, A., et al. (2003). TimeML: Robust Specification of Event and Temporal Expressions in Text. </w:t>
               </w:r>
               <w:r>
@@ -7084,6 +7906,20 @@
                   <w:noProof/>
                 </w:rPr>
                 <w:t xml:space="preserve"> .</w:t>
+              </w:r>
+            </w:p>
+            <w:p>
+              <w:pPr>
+                <w:pStyle w:val="Bibliography"/>
+                <w:rPr>
+                  <w:noProof/>
+                </w:rPr>
+              </w:pPr>
+              <w:r>
+                <w:rPr>
+                  <w:noProof/>
+                </w:rPr>
+                <w:t>Pustejovsky, J., Verhagen, M., Sauri, R., Littman, J., Gaizauskas, R., Katz, G., et al. (2006, April 17). TimeBank 1.2. Philadelphia: Linguistic Data Consortium.</w:t>
               </w:r>
             </w:p>
             <w:p>
@@ -7153,7 +7989,34 @@
                 <w:rPr>
                   <w:noProof/>
                 </w:rPr>
-                <w:lastRenderedPageBreak/>
+                <w:t xml:space="preserve">Setzer, A., &amp; Gaizauskas, R. (2001). A pilot study on annotating temporal relations in text. </w:t>
+              </w:r>
+              <w:r>
+                <w:rPr>
+                  <w:i/>
+                  <w:iCs/>
+                  <w:noProof/>
+                </w:rPr>
+                <w:t>Proceedings of the workshop on Temporal and spatial information processing</w:t>
+              </w:r>
+              <w:r>
+                <w:rPr>
+                  <w:noProof/>
+                </w:rPr>
+                <w:t xml:space="preserve"> (pp. 1-8). Association for Computational Linguistics.</w:t>
+              </w:r>
+            </w:p>
+            <w:p>
+              <w:pPr>
+                <w:pStyle w:val="Bibliography"/>
+                <w:rPr>
+                  <w:noProof/>
+                </w:rPr>
+              </w:pPr>
+              <w:r>
+                <w:rPr>
+                  <w:noProof/>
+                </w:rPr>
                 <w:t xml:space="preserve">van Rossum, G. (1995). </w:t>
               </w:r>
               <w:r>
@@ -7210,6 +8073,20 @@
                 <w:rPr>
                   <w:noProof/>
                 </w:rPr>
+                <w:t>Verhagen, M., &amp; Moszkowicz, J. (2008, January). AQUAINT TimeML 1.0 Corpus. Brandeis University.</w:t>
+              </w:r>
+            </w:p>
+            <w:p>
+              <w:pPr>
+                <w:pStyle w:val="Bibliography"/>
+                <w:rPr>
+                  <w:noProof/>
+                </w:rPr>
+              </w:pPr>
+              <w:r>
+                <w:rPr>
+                  <w:noProof/>
+                </w:rPr>
                 <w:t xml:space="preserve">Verhagen, M., Mani, I., Sauri, R., Knippen, R., Jang, S. B., Littman, J., et al. (2005). Automating temporal annotation with TARSQI. </w:t>
               </w:r>
               <w:r>
@@ -7301,7 +8178,7 @@
             <w:rPr>
               <w:noProof/>
             </w:rPr>
-            <w:t>12</w:t>
+            <w:t>18</w:t>
           </w:r>
         </w:fldSimple>
       </w:p>
@@ -7398,7 +8275,7 @@
             <w:rPr>
               <w:noProof/>
             </w:rPr>
-            <w:t>11</w:t>
+            <w:t>19</w:t>
           </w:r>
         </w:fldSimple>
       </w:p>
@@ -13993,46 +14870,12 @@
         <a:srgbClr val="800080"/>
       </a:folHlink>
     </a:clrScheme>
-    <a:fontScheme name="Office">
+    <a:fontScheme name="Office 2">
       <a:majorFont>
-        <a:latin typeface="Cambria"/>
-        <a:ea typeface=""/>
-        <a:cs typeface=""/>
-        <a:font script="Jpan" typeface="ＭＳ ゴシック"/>
-        <a:font script="Hang" typeface="맑은 고딕"/>
-        <a:font script="Hans" typeface="宋体"/>
-        <a:font script="Hant" typeface="新細明體"/>
-        <a:font script="Arab" typeface="Times New Roman"/>
-        <a:font script="Hebr" typeface="Times New Roman"/>
-        <a:font script="Thai" typeface="Angsana New"/>
-        <a:font script="Ethi" typeface="Nyala"/>
-        <a:font script="Beng" typeface="Vrinda"/>
-        <a:font script="Gujr" typeface="Shruti"/>
-        <a:font script="Khmr" typeface="MoolBoran"/>
-        <a:font script="Knda" typeface="Tunga"/>
-        <a:font script="Guru" typeface="Raavi"/>
-        <a:font script="Cans" typeface="Euphemia"/>
-        <a:font script="Cher" typeface="Plantagenet Cherokee"/>
-        <a:font script="Yiii" typeface="Microsoft Yi Baiti"/>
-        <a:font script="Tibt" typeface="Microsoft Himalaya"/>
-        <a:font script="Thaa" typeface="MV Boli"/>
-        <a:font script="Deva" typeface="Mangal"/>
-        <a:font script="Telu" typeface="Gautami"/>
-        <a:font script="Taml" typeface="Latha"/>
-        <a:font script="Syrc" typeface="Estrangelo Edessa"/>
-        <a:font script="Orya" typeface="Kalinga"/>
-        <a:font script="Mlym" typeface="Kartika"/>
-        <a:font script="Laoo" typeface="DokChampa"/>
-        <a:font script="Sinh" typeface="Iskoola Pota"/>
-        <a:font script="Mong" typeface="Mongolian Baiti"/>
-        <a:font script="Viet" typeface="Times New Roman"/>
-        <a:font script="Uigh" typeface="Microsoft Uighur"/>
-      </a:majorFont>
-      <a:minorFont>
         <a:latin typeface="Calibri"/>
         <a:ea typeface=""/>
         <a:cs typeface=""/>
-        <a:font script="Jpan" typeface="ＭＳ 明朝"/>
+        <a:font script="Jpan" typeface="HGｺﾞｼｯｸM"/>
         <a:font script="Hang" typeface="맑은 고딕"/>
         <a:font script="Hans" typeface="宋体"/>
         <a:font script="Hant" typeface="新細明體"/>
@@ -14059,7 +14902,41 @@
         <a:font script="Laoo" typeface="DokChampa"/>
         <a:font script="Sinh" typeface="Iskoola Pota"/>
         <a:font script="Mong" typeface="Mongolian Baiti"/>
-        <a:font script="Viet" typeface="Arial"/>
+        <a:font script="Viet" typeface="Tahoma"/>
+        <a:font script="Uigh" typeface="Microsoft Uighur"/>
+      </a:majorFont>
+      <a:minorFont>
+        <a:latin typeface="Cambria"/>
+        <a:ea typeface=""/>
+        <a:cs typeface=""/>
+        <a:font script="Jpan" typeface="HG明朝B"/>
+        <a:font script="Hang" typeface="맑은 고딕"/>
+        <a:font script="Hans" typeface="黑体"/>
+        <a:font script="Hant" typeface="新細明體"/>
+        <a:font script="Arab" typeface="Times New Roman"/>
+        <a:font script="Hebr" typeface="Times New Roman"/>
+        <a:font script="Thai" typeface="Angsana New"/>
+        <a:font script="Ethi" typeface="Nyala"/>
+        <a:font script="Beng" typeface="Vrinda"/>
+        <a:font script="Gujr" typeface="Shruti"/>
+        <a:font script="Khmr" typeface="MoolBoran"/>
+        <a:font script="Knda" typeface="Tunga"/>
+        <a:font script="Guru" typeface="Raavi"/>
+        <a:font script="Cans" typeface="Euphemia"/>
+        <a:font script="Cher" typeface="Plantagenet Cherokee"/>
+        <a:font script="Yiii" typeface="Microsoft Yi Baiti"/>
+        <a:font script="Tibt" typeface="Microsoft Himalaya"/>
+        <a:font script="Thaa" typeface="MV Boli"/>
+        <a:font script="Deva" typeface="Mangal"/>
+        <a:font script="Telu" typeface="Gautami"/>
+        <a:font script="Taml" typeface="Latha"/>
+        <a:font script="Syrc" typeface="Estrangelo Edessa"/>
+        <a:font script="Orya" typeface="Kalinga"/>
+        <a:font script="Mlym" typeface="Kartika"/>
+        <a:font script="Laoo" typeface="DokChampa"/>
+        <a:font script="Sinh" typeface="Iskoola Pota"/>
+        <a:font script="Mong" typeface="Mongolian Baiti"/>
+        <a:font script="Viet" typeface="Times New Roman"/>
         <a:font script="Uigh" typeface="Microsoft Uighur"/>
       </a:minorFont>
     </a:fontScheme>
@@ -14311,7 +15188,7 @@
     <b:JournalName>In Studies on the Universality of Constraint-Based Phrase Structure Grammars Gunji</b:JournalName>
     <b:Year>1996</b:Year>
     <b:Pages>1-8</b:Pages>
-    <b:RefOrder>15</b:RefOrder>
+    <b:RefOrder>20</b:RefOrder>
   </b:Source>
   <b:Source>
     <b:Tag>Mik98</b:Tag>
@@ -14339,7 +15216,7 @@
     <b:Title>Description of the LTG system used for MUC-7</b:Title>
     <b:Year>1998</b:Year>
     <b:ConferenceName>In Proceedings of 7th Message Understanding Conference (MUC-7)</b:ConferenceName>
-    <b:RefOrder>14</b:RefOrder>
+    <b:RefOrder>19</b:RefOrder>
   </b:Source>
   <b:Source>
     <b:Tag>GRK</b:Tag>
@@ -14754,7 +15631,7 @@
     <b:Year>2007</b:Year>
     <b:Publisher>Springer-Verlag</b:Publisher>
     <b:BookTitle>Human Language Technology. Challenges of the Information Society: Third Language and Technology Conference, LTC 2007, Poznan, Poland, October 5-7, 2007, Revised Selected Papers</b:BookTitle>
-    <b:RefOrder>17</b:RefOrder>
+    <b:RefOrder>21</b:RefOrder>
   </b:Source>
   <b:Source>
     <b:Tag>Hac05</b:Tag>
@@ -14785,6 +15662,166 @@
     <b:ConferenceName>Proceedings of the 6th International Conference in Computational Linguistics and Intelligent Text Processing,</b:ConferenceName>
     <b:City>Mexico City, Mexico</b:City>
     <b:Publisher>Springer</b:Publisher>
+    <b:RefOrder>15</b:RefOrder>
+  </b:Source>
+  <b:Source>
+    <b:Tag>Bal02</b:Tag>
+    <b:SourceType>Report</b:SourceType>
+    <b:Guid>{5E314C40-176C-4222-8D80-8B2D9CC87971}</b:Guid>
+    <b:LCID>0</b:LCID>
+    <b:Author>
+      <b:Author>
+        <b:NameList>
+          <b:Person>
+            <b:Last>Baldwin</b:Last>
+            <b:First>Jennifer</b:First>
+          </b:Person>
+        </b:NameList>
+      </b:Author>
+    </b:Author>
+    <b:Title>Learning temporal annotation of French news</b:Title>
+    <b:Year>2002</b:Year>
+    <b:Publisher>Graduate School of Arts and Sciences, Georgetown University</b:Publisher>
+    <b:City>Washington, DC</b:City>
+    <b:ThesisType>Master's thesis</b:ThesisType>
+    <b:RefOrder>22</b:RefOrder>
+  </b:Source>
+  <b:Source>
+    <b:Tag>Jan04</b:Tag>
+    <b:SourceType>JournalArticle</b:SourceType>
+    <b:Guid>{619B48FD-47A5-466F-8E10-9C4C38A93DF0}</b:Guid>
+    <b:LCID>0</b:LCID>
+    <b:Author>
+      <b:Author>
+        <b:NameList>
+          <b:Person>
+            <b:Last>Jang</b:Last>
+            <b:First>Seok</b:First>
+            <b:Middle>Bae</b:Middle>
+          </b:Person>
+          <b:Person>
+            <b:Last>Baldwin</b:Last>
+            <b:First>Jennifer</b:First>
+          </b:Person>
+          <b:Person>
+            <b:Last>Mani</b:Last>
+            <b:First>Inderjeet</b:First>
+          </b:Person>
+        </b:NameList>
+      </b:Author>
+    </b:Author>
+    <b:Title>Automatic TIMEX2 tagging of Korean news</b:Title>
+    <b:Year>2004</b:Year>
+    <b:JournalName>ACM Transactions on Asian Language Information Processing (TALIP)</b:JournalName>
+    <b:Pages>51-65</b:Pages>
+    <b:Volume>3</b:Volume>
+    <b:Issue>1</b:Issue>
+    <b:RefOrder>23</b:RefOrder>
+  </b:Source>
+  <b:Source>
+    <b:Tag>Set012</b:Tag>
+    <b:SourceType>ConferenceProceedings</b:SourceType>
+    <b:Guid>{A9F6FC6E-3977-4105-8981-4719DC5F4BCD}</b:Guid>
+    <b:LCID>0</b:LCID>
+    <b:Author>
+      <b:Author>
+        <b:NameList>
+          <b:Person>
+            <b:Last>Setzer</b:Last>
+            <b:First>Andrea</b:First>
+          </b:Person>
+          <b:Person>
+            <b:Last>Gaizauskas</b:Last>
+            <b:First>Robert</b:First>
+          </b:Person>
+        </b:NameList>
+      </b:Author>
+    </b:Author>
+    <b:Title>A pilot study on annotating temporal relations in text</b:Title>
+    <b:Year>2001</b:Year>
+    <b:Pages>1-8</b:Pages>
+    <b:ConferenceName>Proceedings of the workshop on Temporal and spatial information processing</b:ConferenceName>
+    <b:Publisher>Association for Computational Linguistics</b:Publisher>
+    <b:RefOrder>14</b:RefOrder>
+  </b:Source>
+  <b:Source>
+    <b:Tag>Pus06</b:Tag>
+    <b:SourceType>ElectronicSource</b:SourceType>
+    <b:Guid>{31DA9104-10F7-4554-9B9E-175168703B9C}</b:Guid>
+    <b:LCID>0</b:LCID>
+    <b:Author>
+      <b:Author>
+        <b:NameList>
+          <b:Person>
+            <b:Last>Pustejovsky</b:Last>
+            <b:First>James</b:First>
+          </b:Person>
+          <b:Person>
+            <b:Last>Verhagen</b:Last>
+            <b:First>Marc</b:First>
+          </b:Person>
+          <b:Person>
+            <b:Last>Sauri</b:Last>
+            <b:First>Roser</b:First>
+          </b:Person>
+          <b:Person>
+            <b:Last>Littman</b:Last>
+            <b:First>Jessica</b:First>
+          </b:Person>
+          <b:Person>
+            <b:Last>Gaizauskas</b:Last>
+            <b:First>Robert</b:First>
+          </b:Person>
+          <b:Person>
+            <b:Last>Katz</b:Last>
+            <b:First>Graham</b:First>
+          </b:Person>
+          <b:Person>
+            <b:Last>Mani</b:Last>
+            <b:First>Inderjeet</b:First>
+          </b:Person>
+          <b:Person>
+            <b:Last>Knippen</b:Last>
+            <b:First>Robert</b:First>
+          </b:Person>
+          <b:Person>
+            <b:Last>Setzer</b:Last>
+            <b:First>Andrea</b:First>
+          </b:Person>
+        </b:NameList>
+      </b:Author>
+    </b:Author>
+    <b:Title>TimeBank 1.2</b:Title>
+    <b:Year>2006</b:Year>
+    <b:City>Philadelphia</b:City>
+    <b:Publisher>Linguistic Data Consortium</b:Publisher>
+    <b:Month>April</b:Month>
+    <b:Day>17</b:Day>
+    <b:RefOrder>17</b:RefOrder>
+  </b:Source>
+  <b:Source>
+    <b:Tag>Ver08</b:Tag>
+    <b:SourceType>ElectronicSource</b:SourceType>
+    <b:Guid>{3387F915-B3E1-4BEF-B560-1726182C7646}</b:Guid>
+    <b:LCID>0</b:LCID>
+    <b:Author>
+      <b:Author>
+        <b:NameList>
+          <b:Person>
+            <b:Last>Verhagen</b:Last>
+            <b:First>Marc</b:First>
+          </b:Person>
+          <b:Person>
+            <b:Last>Moszkowicz</b:Last>
+            <b:First>Jessica</b:First>
+          </b:Person>
+        </b:NameList>
+      </b:Author>
+    </b:Author>
+    <b:Title>AQUAINT TimeML 1.0 Corpus</b:Title>
+    <b:Year>2008</b:Year>
+    <b:Month>January</b:Month>
+    <b:Publisher>Brandeis University</b:Publisher>
     <b:RefOrder>18</b:RefOrder>
   </b:Source>
 </b:Sources>
@@ -14799,7 +15836,7 @@
 </file>
 
 <file path=customXml/itemProps2.xml><?xml version="1.0" encoding="utf-8"?>
-<ds:datastoreItem xmlns:ds="http://schemas.openxmlformats.org/officeDocument/2006/customXml" ds:itemID="{C01F0FC8-AF36-4ED7-B848-FA6A0BA3BDA6}">
+<ds:datastoreItem xmlns:ds="http://schemas.openxmlformats.org/officeDocument/2006/customXml" ds:itemID="{5840117A-ADD4-467C-AF61-9184D1EE55D7}">
   <ds:schemaRefs>
     <ds:schemaRef ds:uri="http://schemas.openxmlformats.org/officeDocument/2006/bibliography"/>
   </ds:schemaRefs>

</xml_diff>

<commit_message>
Improvements to lit review following feedback
git-svn-id: http://svn.pling.org.uk/msc_dissertation/trunk@1652 046eaa17-6a8d-4e70-a5e5-287f5f62e04c
</commit_message>
<xml_diff>
--- a/docs/interim_report.docx
+++ b/docs/interim_report.docx
@@ -283,7 +283,7 @@
       <w:pPr>
         <w:pStyle w:val="Heading1nonumbering"/>
       </w:pPr>
-      <w:bookmarkStart w:id="0" w:name="_Toc261348253"/>
+      <w:bookmarkStart w:id="0" w:name="_Toc261608984"/>
       <w:r>
         <w:lastRenderedPageBreak/>
         <w:t>Table Of Contents</w:t>
@@ -312,7 +312,7 @@
       <w:r>
         <w:fldChar w:fldCharType="separate"/>
       </w:r>
-      <w:hyperlink w:anchor="_Toc261348253" w:history="1">
+      <w:hyperlink w:anchor="_Toc261608984" w:history="1">
         <w:r>
           <w:rPr>
             <w:rStyle w:val="Hyperlink"/>
@@ -339,7 +339,7 @@
             <w:noProof/>
             <w:webHidden/>
           </w:rPr>
-          <w:instrText xml:space="preserve"> PAGEREF _Toc261348253 \h </w:instrText>
+          <w:instrText xml:space="preserve"> PAGEREF _Toc261608984 \h </w:instrText>
         </w:r>
         <w:r>
           <w:rPr>
@@ -384,7 +384,7 @@
           <w:lang w:eastAsia="en-GB" w:bidi="ar-SA"/>
         </w:rPr>
       </w:pPr>
-      <w:hyperlink w:anchor="_Toc261348254" w:history="1">
+      <w:hyperlink w:anchor="_Toc261608985" w:history="1">
         <w:r>
           <w:rPr>
             <w:rStyle w:val="Hyperlink"/>
@@ -429,7 +429,7 @@
             <w:noProof/>
             <w:webHidden/>
           </w:rPr>
-          <w:instrText xml:space="preserve"> PAGEREF _Toc261348254 \h </w:instrText>
+          <w:instrText xml:space="preserve"> PAGEREF _Toc261608985 \h </w:instrText>
         </w:r>
         <w:r>
           <w:rPr>
@@ -474,7 +474,7 @@
           <w:lang w:eastAsia="en-GB" w:bidi="ar-SA"/>
         </w:rPr>
       </w:pPr>
-      <w:hyperlink w:anchor="_Toc261348255" w:history="1">
+      <w:hyperlink w:anchor="_Toc261608986" w:history="1">
         <w:r>
           <w:rPr>
             <w:rStyle w:val="Hyperlink"/>
@@ -519,7 +519,7 @@
             <w:noProof/>
             <w:webHidden/>
           </w:rPr>
-          <w:instrText xml:space="preserve"> PAGEREF _Toc261348255 \h </w:instrText>
+          <w:instrText xml:space="preserve"> PAGEREF _Toc261608986 \h </w:instrText>
         </w:r>
         <w:r>
           <w:rPr>
@@ -564,7 +564,7 @@
           <w:lang w:eastAsia="en-GB" w:bidi="ar-SA"/>
         </w:rPr>
       </w:pPr>
-      <w:hyperlink w:anchor="_Toc261348256" w:history="1">
+      <w:hyperlink w:anchor="_Toc261608987" w:history="1">
         <w:r>
           <w:rPr>
             <w:rStyle w:val="Hyperlink"/>
@@ -609,7 +609,7 @@
             <w:noProof/>
             <w:webHidden/>
           </w:rPr>
-          <w:instrText xml:space="preserve"> PAGEREF _Toc261348256 \h </w:instrText>
+          <w:instrText xml:space="preserve"> PAGEREF _Toc261608987 \h </w:instrText>
         </w:r>
         <w:r>
           <w:rPr>
@@ -654,7 +654,7 @@
           <w:lang w:eastAsia="en-GB" w:bidi="ar-SA"/>
         </w:rPr>
       </w:pPr>
-      <w:hyperlink w:anchor="_Toc261348257" w:history="1">
+      <w:hyperlink w:anchor="_Toc261608988" w:history="1">
         <w:r>
           <w:rPr>
             <w:rStyle w:val="Hyperlink"/>
@@ -699,7 +699,7 @@
             <w:noProof/>
             <w:webHidden/>
           </w:rPr>
-          <w:instrText xml:space="preserve"> PAGEREF _Toc261348257 \h </w:instrText>
+          <w:instrText xml:space="preserve"> PAGEREF _Toc261608988 \h </w:instrText>
         </w:r>
         <w:r>
           <w:rPr>
@@ -744,7 +744,7 @@
           <w:lang w:eastAsia="en-GB" w:bidi="ar-SA"/>
         </w:rPr>
       </w:pPr>
-      <w:hyperlink w:anchor="_Toc261348258" w:history="1">
+      <w:hyperlink w:anchor="_Toc261608989" w:history="1">
         <w:r>
           <w:rPr>
             <w:rStyle w:val="Hyperlink"/>
@@ -787,7 +787,7 @@
             <w:noProof/>
             <w:webHidden/>
           </w:rPr>
-          <w:instrText xml:space="preserve"> PAGEREF _Toc261348258 \h </w:instrText>
+          <w:instrText xml:space="preserve"> PAGEREF _Toc261608989 \h </w:instrText>
         </w:r>
         <w:r>
           <w:rPr>
@@ -832,7 +832,7 @@
           <w:lang w:eastAsia="en-GB" w:bidi="ar-SA"/>
         </w:rPr>
       </w:pPr>
-      <w:hyperlink w:anchor="_Toc261348259" w:history="1">
+      <w:hyperlink w:anchor="_Toc261608990" w:history="1">
         <w:r>
           <w:rPr>
             <w:rStyle w:val="Hyperlink"/>
@@ -875,7 +875,7 @@
             <w:noProof/>
             <w:webHidden/>
           </w:rPr>
-          <w:instrText xml:space="preserve"> PAGEREF _Toc261348259 \h </w:instrText>
+          <w:instrText xml:space="preserve"> PAGEREF _Toc261608990 \h </w:instrText>
         </w:r>
         <w:r>
           <w:rPr>
@@ -920,7 +920,7 @@
           <w:lang w:eastAsia="en-GB" w:bidi="ar-SA"/>
         </w:rPr>
       </w:pPr>
-      <w:hyperlink w:anchor="_Toc261348260" w:history="1">
+      <w:hyperlink w:anchor="_Toc261608991" w:history="1">
         <w:r>
           <w:rPr>
             <w:rStyle w:val="Hyperlink"/>
@@ -963,7 +963,7 @@
             <w:noProof/>
             <w:webHidden/>
           </w:rPr>
-          <w:instrText xml:space="preserve"> PAGEREF _Toc261348260 \h </w:instrText>
+          <w:instrText xml:space="preserve"> PAGEREF _Toc261608991 \h </w:instrText>
         </w:r>
         <w:r>
           <w:rPr>
@@ -1008,7 +1008,7 @@
           <w:lang w:eastAsia="en-GB" w:bidi="ar-SA"/>
         </w:rPr>
       </w:pPr>
-      <w:hyperlink w:anchor="_Toc261348261" w:history="1">
+      <w:hyperlink w:anchor="_Toc261608992" w:history="1">
         <w:r>
           <w:rPr>
             <w:rStyle w:val="Hyperlink"/>
@@ -1051,7 +1051,7 @@
             <w:noProof/>
             <w:webHidden/>
           </w:rPr>
-          <w:instrText xml:space="preserve"> PAGEREF _Toc261348261 \h </w:instrText>
+          <w:instrText xml:space="preserve"> PAGEREF _Toc261608992 \h </w:instrText>
         </w:r>
         <w:r>
           <w:rPr>
@@ -1096,7 +1096,7 @@
           <w:lang w:eastAsia="en-GB" w:bidi="ar-SA"/>
         </w:rPr>
       </w:pPr>
-      <w:hyperlink w:anchor="_Toc261348262" w:history="1">
+      <w:hyperlink w:anchor="_Toc261608993" w:history="1">
         <w:r>
           <w:rPr>
             <w:rStyle w:val="Hyperlink"/>
@@ -1139,7 +1139,7 @@
             <w:noProof/>
             <w:webHidden/>
           </w:rPr>
-          <w:instrText xml:space="preserve"> PAGEREF _Toc261348262 \h </w:instrText>
+          <w:instrText xml:space="preserve"> PAGEREF _Toc261608993 \h </w:instrText>
         </w:r>
         <w:r>
           <w:rPr>
@@ -1184,7 +1184,7 @@
           <w:lang w:eastAsia="en-GB" w:bidi="ar-SA"/>
         </w:rPr>
       </w:pPr>
-      <w:hyperlink w:anchor="_Toc261348263" w:history="1">
+      <w:hyperlink w:anchor="_Toc261608994" w:history="1">
         <w:r>
           <w:rPr>
             <w:rStyle w:val="Hyperlink"/>
@@ -1227,7 +1227,7 @@
             <w:noProof/>
             <w:webHidden/>
           </w:rPr>
-          <w:instrText xml:space="preserve"> PAGEREF _Toc261348263 \h </w:instrText>
+          <w:instrText xml:space="preserve"> PAGEREF _Toc261608994 \h </w:instrText>
         </w:r>
         <w:r>
           <w:rPr>
@@ -1272,7 +1272,7 @@
           <w:lang w:eastAsia="en-GB" w:bidi="ar-SA"/>
         </w:rPr>
       </w:pPr>
-      <w:hyperlink w:anchor="_Toc261348264" w:history="1">
+      <w:hyperlink w:anchor="_Toc261608995" w:history="1">
         <w:r>
           <w:rPr>
             <w:rStyle w:val="Hyperlink"/>
@@ -1315,7 +1315,7 @@
             <w:noProof/>
             <w:webHidden/>
           </w:rPr>
-          <w:instrText xml:space="preserve"> PAGEREF _Toc261348264 \h </w:instrText>
+          <w:instrText xml:space="preserve"> PAGEREF _Toc261608995 \h </w:instrText>
         </w:r>
         <w:r>
           <w:rPr>
@@ -1360,7 +1360,7 @@
           <w:lang w:eastAsia="en-GB" w:bidi="ar-SA"/>
         </w:rPr>
       </w:pPr>
-      <w:hyperlink w:anchor="_Toc261348265" w:history="1">
+      <w:hyperlink w:anchor="_Toc261608996" w:history="1">
         <w:r>
           <w:rPr>
             <w:rStyle w:val="Hyperlink"/>
@@ -1403,7 +1403,7 @@
             <w:noProof/>
             <w:webHidden/>
           </w:rPr>
-          <w:instrText xml:space="preserve"> PAGEREF _Toc261348265 \h </w:instrText>
+          <w:instrText xml:space="preserve"> PAGEREF _Toc261608996 \h </w:instrText>
         </w:r>
         <w:r>
           <w:rPr>
@@ -1448,7 +1448,7 @@
           <w:lang w:eastAsia="en-GB" w:bidi="ar-SA"/>
         </w:rPr>
       </w:pPr>
-      <w:hyperlink w:anchor="_Toc261348266" w:history="1">
+      <w:hyperlink w:anchor="_Toc261608997" w:history="1">
         <w:r>
           <w:rPr>
             <w:rStyle w:val="Hyperlink"/>
@@ -1491,7 +1491,7 @@
             <w:noProof/>
             <w:webHidden/>
           </w:rPr>
-          <w:instrText xml:space="preserve"> PAGEREF _Toc261348266 \h </w:instrText>
+          <w:instrText xml:space="preserve"> PAGEREF _Toc261608997 \h </w:instrText>
         </w:r>
         <w:r>
           <w:rPr>
@@ -1536,7 +1536,7 @@
           <w:lang w:eastAsia="en-GB" w:bidi="ar-SA"/>
         </w:rPr>
       </w:pPr>
-      <w:hyperlink w:anchor="_Toc261348267" w:history="1">
+      <w:hyperlink w:anchor="_Toc261608998" w:history="1">
         <w:r>
           <w:rPr>
             <w:rStyle w:val="Hyperlink"/>
@@ -1579,7 +1579,7 @@
             <w:noProof/>
             <w:webHidden/>
           </w:rPr>
-          <w:instrText xml:space="preserve"> PAGEREF _Toc261348267 \h </w:instrText>
+          <w:instrText xml:space="preserve"> PAGEREF _Toc261608998 \h </w:instrText>
         </w:r>
         <w:r>
           <w:rPr>
@@ -1630,7 +1630,7 @@
           <w:lang w:eastAsia="zh-TW"/>
         </w:rPr>
       </w:pPr>
-      <w:bookmarkStart w:id="1" w:name="_Toc261348254"/>
+      <w:bookmarkStart w:id="1" w:name="_Toc261608985"/>
       <w:r>
         <w:rPr>
           <w:lang w:eastAsia="zh-TW"/>
@@ -2267,7 +2267,7 @@
         </w:rPr>
       </w:pPr>
       <w:bookmarkStart w:id="2" w:name="_Ref248750473"/>
-      <w:bookmarkStart w:id="3" w:name="_Toc261348255"/>
+      <w:bookmarkStart w:id="3" w:name="_Toc261608986"/>
       <w:r>
         <w:rPr>
           <w:lang w:eastAsia="zh-TW"/>
@@ -2286,7 +2286,7 @@
         </w:rPr>
       </w:pPr>
       <w:bookmarkStart w:id="4" w:name="_Ref260234775"/>
-      <w:bookmarkStart w:id="5" w:name="_Toc261348256"/>
+      <w:bookmarkStart w:id="5" w:name="_Toc261608987"/>
       <w:r>
         <w:rPr>
           <w:lang w:eastAsia="zh-TW"/>
@@ -2856,31 +2856,61 @@
         <w:rPr>
           <w:lang w:eastAsia="zh-TW"/>
         </w:rPr>
-        <w:t>was a prominent</w:t>
-      </w:r>
-      <w:r>
-        <w:rPr>
-          <w:lang w:eastAsia="zh-TW"/>
-        </w:rPr>
-        <w:t>,</w:t>
-      </w:r>
-      <w:r>
-        <w:rPr>
-          <w:lang w:eastAsia="zh-TW"/>
-        </w:rPr>
-        <w:t xml:space="preserve"> early system which</w:t>
-      </w:r>
-      <w:r>
-        <w:rPr>
-          <w:lang w:eastAsia="zh-TW"/>
-        </w:rPr>
-        <w:t xml:space="preserve"> used a rule-based system for normalisati</w:t>
-      </w:r>
-      <w:r>
-        <w:rPr>
-          <w:lang w:eastAsia="zh-TW"/>
-        </w:rPr>
-        <w:t>on based on establishing tense.</w:t>
+        <w:t>introduced</w:t>
+      </w:r>
+      <w:r>
+        <w:rPr>
+          <w:lang w:eastAsia="zh-TW"/>
+        </w:rPr>
+        <w:t xml:space="preserve"> </w:t>
+      </w:r>
+      <w:r>
+        <w:rPr>
+          <w:lang w:eastAsia="zh-TW"/>
+        </w:rPr>
+        <w:t>a prominent</w:t>
+      </w:r>
+      <w:r>
+        <w:rPr>
+          <w:lang w:eastAsia="zh-TW"/>
+        </w:rPr>
+        <w:t xml:space="preserve"> system which</w:t>
+      </w:r>
+      <w:r>
+        <w:rPr>
+          <w:lang w:eastAsia="zh-TW"/>
+        </w:rPr>
+        <w:t xml:space="preserve"> used a rule-based system for</w:t>
+      </w:r>
+      <w:r>
+        <w:rPr>
+          <w:lang w:eastAsia="zh-TW"/>
+        </w:rPr>
+        <w:t xml:space="preserve"> recognition and </w:t>
+      </w:r>
+      <w:r>
+        <w:rPr>
+          <w:lang w:eastAsia="zh-TW"/>
+        </w:rPr>
+        <w:t>normalisati</w:t>
+      </w:r>
+      <w:r>
+        <w:rPr>
+          <w:lang w:eastAsia="zh-TW"/>
+        </w:rPr>
+        <w:t>on</w:t>
+      </w:r>
+      <w:r>
+        <w:rPr>
+          <w:lang w:eastAsia="zh-TW"/>
+        </w:rPr>
+        <w:t xml:space="preserve"> using the technique of</w:t>
+      </w:r>
+      <w:r>
+        <w:rPr>
+          <w:lang w:eastAsia="zh-TW"/>
+        </w:rPr>
+        <w:t xml:space="preserve"> establishing tense.</w:t>
       </w:r>
       <w:r>
         <w:rPr>
@@ -3146,7 +3176,7 @@
         </w:rPr>
       </w:pPr>
       <w:bookmarkStart w:id="6" w:name="_Ref260234932"/>
-      <w:bookmarkStart w:id="7" w:name="_Toc261348257"/>
+      <w:bookmarkStart w:id="7" w:name="_Toc261608988"/>
       <w:r>
         <w:rPr>
           <w:lang w:eastAsia="zh-TW"/>
@@ -3367,7 +3397,7 @@
             <w:rPr>
               <w:lang w:eastAsia="zh-TW"/>
             </w:rPr>
-            <w:instrText xml:space="preserve"> CITATION Set01 \l 2057 </w:instrText>
+            <w:instrText xml:space="preserve"> CITATION Set01 \t  \l 2057  </w:instrText>
           </w:r>
           <w:r>
             <w:rPr>
@@ -3380,7 +3410,7 @@
               <w:noProof/>
               <w:lang w:eastAsia="zh-TW"/>
             </w:rPr>
-            <w:t>(Setzer, Temporal Information in Newswire Articles: An Annotation Scheme and Corpus Study, 2001)</w:t>
+            <w:t>(Setzer, 2001)</w:t>
           </w:r>
           <w:r>
             <w:rPr>
@@ -3434,7 +3464,7 @@
             <w:rPr>
               <w:lang w:eastAsia="zh-TW"/>
             </w:rPr>
-            <w:instrText xml:space="preserve"> CITATION Set01 \l 2057 </w:instrText>
+            <w:instrText xml:space="preserve"> CITATION Set01 \t  \l 2057  </w:instrText>
           </w:r>
           <w:r>
             <w:rPr>
@@ -3447,7 +3477,7 @@
               <w:noProof/>
               <w:lang w:eastAsia="zh-TW"/>
             </w:rPr>
-            <w:t>(Setzer, Temporal Information in Newswire Articles: An Annotation Scheme and Corpus Study, 2001)</w:t>
+            <w:t>(Setzer, 2001)</w:t>
           </w:r>
           <w:r>
             <w:rPr>
@@ -3593,6 +3623,390 @@
     </w:p>
     <w:p>
       <w:pPr>
+        <w:keepNext/>
+        <w:pBdr>
+          <w:top w:val="single" w:sz="4" w:space="1" w:color="auto"/>
+          <w:left w:val="single" w:sz="4" w:space="4" w:color="auto"/>
+          <w:bottom w:val="single" w:sz="4" w:space="1" w:color="auto"/>
+          <w:right w:val="single" w:sz="4" w:space="4" w:color="auto"/>
+        </w:pBdr>
+        <w:spacing w:after="0" w:line="240" w:lineRule="auto"/>
+        <w:jc w:val="left"/>
+        <w:rPr>
+          <w:rFonts w:ascii="Verdana" w:eastAsia="Times New Roman" w:hAnsi="Verdana" w:cs="Times New Roman"/>
+          <w:sz w:val="20"/>
+          <w:lang w:eastAsia="en-GB" w:bidi="ar-SA"/>
+        </w:rPr>
+      </w:pPr>
+      <w:r>
+        <w:rPr>
+          <w:rFonts w:ascii="Verdana" w:eastAsia="Times New Roman" w:hAnsi="Verdana" w:cs="Times New Roman"/>
+          <w:bCs/>
+          <w:sz w:val="20"/>
+          <w:lang w:eastAsia="en-GB" w:bidi="ar-SA"/>
+        </w:rPr>
+        <w:t>INDEPENDENCE, Mo. _ The North Atlantic Treaty Organization embraced</w:t>
+      </w:r>
+      <w:r>
+        <w:rPr>
+          <w:rFonts w:ascii="Verdana" w:eastAsia="Times New Roman" w:hAnsi="Verdana" w:cs="Times New Roman"/>
+          <w:sz w:val="20"/>
+          <w:lang w:eastAsia="en-GB" w:bidi="ar-SA"/>
+        </w:rPr>
+        <w:t xml:space="preserve"> </w:t>
+      </w:r>
+      <w:r>
+        <w:rPr>
+          <w:rFonts w:ascii="Verdana" w:eastAsia="Times New Roman" w:hAnsi="Verdana" w:cs="Times New Roman"/>
+          <w:bCs/>
+          <w:sz w:val="20"/>
+          <w:lang w:eastAsia="en-GB" w:bidi="ar-SA"/>
+        </w:rPr>
+        <w:t>three of its former rivals, the Czech Republic, Hungary and Poland on</w:t>
+      </w:r>
+      <w:r>
+        <w:rPr>
+          <w:rFonts w:ascii="Verdana" w:eastAsia="Times New Roman" w:hAnsi="Verdana" w:cs="Times New Roman"/>
+          <w:sz w:val="20"/>
+          <w:lang w:eastAsia="en-GB" w:bidi="ar-SA"/>
+        </w:rPr>
+        <w:t xml:space="preserve"> </w:t>
+      </w:r>
+      <w:r>
+        <w:rPr>
+          <w:rFonts w:ascii="Verdana" w:eastAsia="Times New Roman" w:hAnsi="Verdana" w:cs="Times New Roman"/>
+          <w:color w:val="0000FF"/>
+          <w:sz w:val="20"/>
+          <w:lang w:eastAsia="en-GB" w:bidi="ar-SA"/>
+        </w:rPr>
+        <w:t>&lt;</w:t>
+      </w:r>
+      <w:r>
+        <w:rPr>
+          <w:rFonts w:ascii="Verdana" w:eastAsia="Times New Roman" w:hAnsi="Verdana" w:cs="Times New Roman"/>
+          <w:color w:val="990000"/>
+          <w:sz w:val="20"/>
+          <w:lang w:eastAsia="en-GB" w:bidi="ar-SA"/>
+        </w:rPr>
+        <w:t>TIMEX3 tid</w:t>
+      </w:r>
+      <w:r>
+        <w:rPr>
+          <w:rFonts w:ascii="Verdana" w:eastAsia="Times New Roman" w:hAnsi="Verdana" w:cs="Times New Roman"/>
+          <w:color w:val="0000FF"/>
+          <w:sz w:val="20"/>
+          <w:lang w:eastAsia="en-GB" w:bidi="ar-SA"/>
+        </w:rPr>
+        <w:t>="</w:t>
+      </w:r>
+      <w:r>
+        <w:rPr>
+          <w:rFonts w:ascii="Verdana" w:eastAsia="Times New Roman" w:hAnsi="Verdana" w:cs="Times New Roman"/>
+          <w:b/>
+          <w:bCs/>
+          <w:sz w:val="20"/>
+          <w:lang w:eastAsia="en-GB" w:bidi="ar-SA"/>
+        </w:rPr>
+        <w:t>t3</w:t>
+      </w:r>
+      <w:r>
+        <w:rPr>
+          <w:rFonts w:ascii="Verdana" w:eastAsia="Times New Roman" w:hAnsi="Verdana" w:cs="Times New Roman"/>
+          <w:color w:val="0000FF"/>
+          <w:sz w:val="20"/>
+          <w:lang w:eastAsia="en-GB" w:bidi="ar-SA"/>
+        </w:rPr>
+        <w:t>"</w:t>
+      </w:r>
+      <w:r>
+        <w:rPr>
+          <w:rFonts w:ascii="Verdana" w:eastAsia="Times New Roman" w:hAnsi="Verdana" w:cs="Times New Roman"/>
+          <w:color w:val="990000"/>
+          <w:sz w:val="20"/>
+          <w:lang w:eastAsia="en-GB" w:bidi="ar-SA"/>
+        </w:rPr>
+        <w:t xml:space="preserve"> type</w:t>
+      </w:r>
+      <w:r>
+        <w:rPr>
+          <w:rFonts w:ascii="Verdana" w:eastAsia="Times New Roman" w:hAnsi="Verdana" w:cs="Times New Roman"/>
+          <w:color w:val="0000FF"/>
+          <w:sz w:val="20"/>
+          <w:lang w:eastAsia="en-GB" w:bidi="ar-SA"/>
+        </w:rPr>
+        <w:t>="</w:t>
+      </w:r>
+      <w:r>
+        <w:rPr>
+          <w:rFonts w:ascii="Verdana" w:eastAsia="Times New Roman" w:hAnsi="Verdana" w:cs="Times New Roman"/>
+          <w:b/>
+          <w:bCs/>
+          <w:sz w:val="20"/>
+          <w:lang w:eastAsia="en-GB" w:bidi="ar-SA"/>
+        </w:rPr>
+        <w:t>DATE</w:t>
+      </w:r>
+      <w:r>
+        <w:rPr>
+          <w:rFonts w:ascii="Verdana" w:eastAsia="Times New Roman" w:hAnsi="Verdana" w:cs="Times New Roman"/>
+          <w:color w:val="0000FF"/>
+          <w:sz w:val="20"/>
+          <w:lang w:eastAsia="en-GB" w:bidi="ar-SA"/>
+        </w:rPr>
+        <w:t>"</w:t>
+      </w:r>
+      <w:r>
+        <w:rPr>
+          <w:rFonts w:ascii="Verdana" w:eastAsia="Times New Roman" w:hAnsi="Verdana" w:cs="Times New Roman"/>
+          <w:color w:val="990000"/>
+          <w:sz w:val="20"/>
+          <w:lang w:eastAsia="en-GB" w:bidi="ar-SA"/>
+        </w:rPr>
+        <w:t xml:space="preserve"> functionInDocument</w:t>
+      </w:r>
+      <w:r>
+        <w:rPr>
+          <w:rFonts w:ascii="Verdana" w:eastAsia="Times New Roman" w:hAnsi="Verdana" w:cs="Times New Roman"/>
+          <w:color w:val="0000FF"/>
+          <w:sz w:val="20"/>
+          <w:lang w:eastAsia="en-GB" w:bidi="ar-SA"/>
+        </w:rPr>
+        <w:t>="</w:t>
+      </w:r>
+      <w:r>
+        <w:rPr>
+          <w:rFonts w:ascii="Verdana" w:eastAsia="Times New Roman" w:hAnsi="Verdana" w:cs="Times New Roman"/>
+          <w:b/>
+          <w:bCs/>
+          <w:sz w:val="20"/>
+          <w:lang w:eastAsia="en-GB" w:bidi="ar-SA"/>
+        </w:rPr>
+        <w:t>NONE</w:t>
+      </w:r>
+      <w:r>
+        <w:rPr>
+          <w:rFonts w:ascii="Verdana" w:eastAsia="Times New Roman" w:hAnsi="Verdana" w:cs="Times New Roman"/>
+          <w:color w:val="0000FF"/>
+          <w:sz w:val="20"/>
+          <w:lang w:eastAsia="en-GB" w:bidi="ar-SA"/>
+        </w:rPr>
+        <w:t>"</w:t>
+      </w:r>
+      <w:r>
+        <w:rPr>
+          <w:rFonts w:ascii="Verdana" w:eastAsia="Times New Roman" w:hAnsi="Verdana" w:cs="Times New Roman"/>
+          <w:color w:val="990000"/>
+          <w:sz w:val="20"/>
+          <w:lang w:eastAsia="en-GB" w:bidi="ar-SA"/>
+        </w:rPr>
+        <w:t xml:space="preserve"> temporalFunction</w:t>
+      </w:r>
+      <w:r>
+        <w:rPr>
+          <w:rFonts w:ascii="Verdana" w:eastAsia="Times New Roman" w:hAnsi="Verdana" w:cs="Times New Roman"/>
+          <w:color w:val="0000FF"/>
+          <w:sz w:val="20"/>
+          <w:lang w:eastAsia="en-GB" w:bidi="ar-SA"/>
+        </w:rPr>
+        <w:t>="</w:t>
+      </w:r>
+      <w:r>
+        <w:rPr>
+          <w:rFonts w:ascii="Verdana" w:eastAsia="Times New Roman" w:hAnsi="Verdana" w:cs="Times New Roman"/>
+          <w:b/>
+          <w:bCs/>
+          <w:sz w:val="20"/>
+          <w:lang w:eastAsia="en-GB" w:bidi="ar-SA"/>
+        </w:rPr>
+        <w:t>true</w:t>
+      </w:r>
+      <w:r>
+        <w:rPr>
+          <w:rFonts w:ascii="Verdana" w:eastAsia="Times New Roman" w:hAnsi="Verdana" w:cs="Times New Roman"/>
+          <w:color w:val="0000FF"/>
+          <w:sz w:val="20"/>
+          <w:lang w:eastAsia="en-GB" w:bidi="ar-SA"/>
+        </w:rPr>
+        <w:t>"</w:t>
+      </w:r>
+      <w:r>
+        <w:rPr>
+          <w:rFonts w:ascii="Verdana" w:eastAsia="Times New Roman" w:hAnsi="Verdana" w:cs="Times New Roman"/>
+          <w:color w:val="990000"/>
+          <w:sz w:val="20"/>
+          <w:lang w:eastAsia="en-GB" w:bidi="ar-SA"/>
+        </w:rPr>
+        <w:t xml:space="preserve"> value</w:t>
+      </w:r>
+      <w:r>
+        <w:rPr>
+          <w:rFonts w:ascii="Verdana" w:eastAsia="Times New Roman" w:hAnsi="Verdana" w:cs="Times New Roman"/>
+          <w:color w:val="0000FF"/>
+          <w:sz w:val="20"/>
+          <w:lang w:eastAsia="en-GB" w:bidi="ar-SA"/>
+        </w:rPr>
+        <w:t>="</w:t>
+      </w:r>
+      <w:r>
+        <w:rPr>
+          <w:rFonts w:ascii="Verdana" w:eastAsia="Times New Roman" w:hAnsi="Verdana" w:cs="Times New Roman"/>
+          <w:b/>
+          <w:bCs/>
+          <w:sz w:val="20"/>
+          <w:lang w:eastAsia="en-GB" w:bidi="ar-SA"/>
+        </w:rPr>
+        <w:t>1999-03-12</w:t>
+      </w:r>
+      <w:r>
+        <w:rPr>
+          <w:rFonts w:ascii="Verdana" w:eastAsia="Times New Roman" w:hAnsi="Verdana" w:cs="Times New Roman"/>
+          <w:color w:val="0000FF"/>
+          <w:sz w:val="20"/>
+          <w:lang w:eastAsia="en-GB" w:bidi="ar-SA"/>
+        </w:rPr>
+        <w:t>"&gt;</w:t>
+      </w:r>
+      <w:r>
+        <w:rPr>
+          <w:rFonts w:ascii="Verdana" w:eastAsia="Times New Roman" w:hAnsi="Verdana" w:cs="Times New Roman"/>
+          <w:b/>
+          <w:bCs/>
+          <w:sz w:val="20"/>
+          <w:lang w:eastAsia="en-GB" w:bidi="ar-SA"/>
+        </w:rPr>
+        <w:t>Friday</w:t>
+      </w:r>
+      <w:r>
+        <w:rPr>
+          <w:rFonts w:ascii="Verdana" w:eastAsia="Times New Roman" w:hAnsi="Verdana" w:cs="Times New Roman"/>
+          <w:color w:val="0000FF"/>
+          <w:sz w:val="20"/>
+          <w:lang w:eastAsia="en-GB" w:bidi="ar-SA"/>
+        </w:rPr>
+        <w:t>&lt;/</w:t>
+      </w:r>
+      <w:r>
+        <w:rPr>
+          <w:rFonts w:ascii="Verdana" w:eastAsia="Times New Roman" w:hAnsi="Verdana" w:cs="Times New Roman"/>
+          <w:color w:val="990000"/>
+          <w:sz w:val="20"/>
+          <w:lang w:eastAsia="en-GB" w:bidi="ar-SA"/>
+        </w:rPr>
+        <w:t>TIMEX3</w:t>
+      </w:r>
+      <w:r>
+        <w:rPr>
+          <w:rFonts w:ascii="Verdana" w:eastAsia="Times New Roman" w:hAnsi="Verdana" w:cs="Times New Roman"/>
+          <w:color w:val="0000FF"/>
+          <w:sz w:val="20"/>
+          <w:lang w:eastAsia="en-GB" w:bidi="ar-SA"/>
+        </w:rPr>
+        <w:t>&gt;</w:t>
+      </w:r>
+      <w:r>
+        <w:rPr>
+          <w:rFonts w:ascii="Verdana" w:eastAsia="Times New Roman" w:hAnsi="Verdana" w:cs="Times New Roman"/>
+          <w:bCs/>
+          <w:sz w:val="20"/>
+          <w:lang w:eastAsia="en-GB" w:bidi="ar-SA"/>
+        </w:rPr>
+        <w:t>, formally ending the Soviet domination of those nations that began after World War II</w:t>
+      </w:r>
+      <w:r>
+        <w:rPr>
+          <w:rFonts w:ascii="Verdana" w:eastAsia="Times New Roman" w:hAnsi="Verdana" w:cs="Times New Roman"/>
+          <w:sz w:val="20"/>
+          <w:lang w:eastAsia="en-GB" w:bidi="ar-SA"/>
+        </w:rPr>
+        <w:t xml:space="preserve"> </w:t>
+      </w:r>
+      <w:r>
+        <w:rPr>
+          <w:rFonts w:ascii="Verdana" w:eastAsia="Times New Roman" w:hAnsi="Verdana" w:cs="Times New Roman"/>
+          <w:bCs/>
+          <w:sz w:val="20"/>
+          <w:lang w:eastAsia="en-GB" w:bidi="ar-SA"/>
+        </w:rPr>
+        <w:t>and opening</w:t>
+      </w:r>
+      <w:r>
+        <w:rPr>
+          <w:rFonts w:ascii="Verdana" w:eastAsia="Times New Roman" w:hAnsi="Verdana" w:cs="Times New Roman"/>
+          <w:sz w:val="20"/>
+          <w:lang w:eastAsia="en-GB" w:bidi="ar-SA"/>
+        </w:rPr>
+        <w:t xml:space="preserve"> </w:t>
+      </w:r>
+      <w:r>
+        <w:rPr>
+          <w:rFonts w:ascii="Verdana" w:eastAsia="Times New Roman" w:hAnsi="Verdana" w:cs="Times New Roman"/>
+          <w:bCs/>
+          <w:sz w:val="20"/>
+          <w:lang w:eastAsia="en-GB" w:bidi="ar-SA"/>
+        </w:rPr>
+        <w:t>a new path for the military alliance.</w:t>
+      </w:r>
+      <w:r>
+        <w:rPr>
+          <w:rFonts w:ascii="Verdana" w:eastAsia="Times New Roman" w:hAnsi="Verdana" w:cs="Times New Roman"/>
+          <w:b/>
+          <w:bCs/>
+          <w:sz w:val="20"/>
+          <w:lang w:eastAsia="en-GB" w:bidi="ar-SA"/>
+        </w:rPr>
+        <w:br/>
+      </w:r>
+    </w:p>
+    <w:p>
+      <w:pPr>
+        <w:pStyle w:val="Caption"/>
+        <w:pBdr>
+          <w:top w:val="single" w:sz="4" w:space="1" w:color="auto"/>
+          <w:left w:val="single" w:sz="4" w:space="4" w:color="auto"/>
+          <w:bottom w:val="single" w:sz="4" w:space="1" w:color="auto"/>
+          <w:right w:val="single" w:sz="4" w:space="4" w:color="auto"/>
+        </w:pBdr>
+        <w:jc w:val="left"/>
+        <w:rPr>
+          <w:lang w:eastAsia="zh-TW"/>
+        </w:rPr>
+      </w:pPr>
+      <w:r>
+        <w:t xml:space="preserve">Sample </w:t>
+      </w:r>
+      <w:fldSimple w:instr=" SEQ Sample \* ARABIC ">
+        <w:r>
+          <w:rPr>
+            <w:noProof/>
+          </w:rPr>
+          <w:t>1</w:t>
+        </w:r>
+      </w:fldSimple>
+      <w:r>
+        <w:t xml:space="preserve"> - A sample TIMEX3 tag from the AQUAINT corpus</w:t>
+      </w:r>
+      <w:r>
+        <w:t xml:space="preserve"> </w:t>
+      </w:r>
+      <w:sdt>
+        <w:sdtPr>
+          <w:id w:val="99561089"/>
+          <w:citation/>
+        </w:sdtPr>
+        <w:sdtContent>
+          <w:fldSimple w:instr=" CITATION Ver08 \t  \l 2057  ">
+            <w:r>
+              <w:rPr>
+                <w:noProof/>
+              </w:rPr>
+              <w:t>(Verhagen &amp; Moszkowicz, 2008)</w:t>
+            </w:r>
+          </w:fldSimple>
+        </w:sdtContent>
+      </w:sdt>
+    </w:p>
+    <w:p>
+      <w:pPr>
         <w:rPr>
           <w:lang w:eastAsia="zh-TW"/>
         </w:rPr>
@@ -3729,14 +4143,8 @@
         <w:rPr>
           <w:lang w:eastAsia="zh-TW"/>
         </w:rPr>
-        <w:t xml:space="preserve">To support further imprecision in natural language expressions that the ISO 8601 standard does not specify, TIDES, and subsequently TimeML, specify a number of replacement components which can be used as values in particular components of an </w:t>
-      </w:r>
-      <w:r>
-        <w:rPr>
-          <w:lang w:eastAsia="zh-TW"/>
-        </w:rPr>
         <w:lastRenderedPageBreak/>
-        <w:t>ISO 8601 expression. This includes tokens such as “DT” in the hour position to represent “day time”, “WI” in the place of month to represent “winter” and “WE” in the place of a day to represent “weekend”.</w:t>
+        <w:t>To support further imprecision in natural language expressions that the ISO 8601 standard does not specify, TIDES, and subsequently TimeML, specify a number of replacement components which can be used as values in particular components of an ISO 8601 expression. This includes tokens such as “DT” in the hour position to represent “day time”, “WI” in the place of month to represent “winter” and “WE” in the place of a day to represent “weekend”.</w:t>
       </w:r>
     </w:p>
     <w:p>
@@ -4091,6 +4499,7 @@
         <w:rPr>
           <w:lang w:eastAsia="zh-TW"/>
         </w:rPr>
+        <w:lastRenderedPageBreak/>
         <w:t>“VAL must be based on evidence internal to the document that is being annotated</w:t>
       </w:r>
       <w:r>
@@ -4116,7 +4525,6 @@
         <w:rPr>
           <w:lang w:eastAsia="zh-TW"/>
         </w:rPr>
-        <w:lastRenderedPageBreak/>
         <w:t>The TIMEX2 guidelines then continue to specify a number of situations where a timex should be tagged</w:t>
       </w:r>
       <w:r>
@@ -4237,7 +4645,7 @@
         <w:pStyle w:val="Heading2"/>
       </w:pPr>
       <w:bookmarkStart w:id="8" w:name="_Ref260235702"/>
-      <w:bookmarkStart w:id="9" w:name="_Toc261348258"/>
+      <w:bookmarkStart w:id="9" w:name="_Toc261608989"/>
       <w:r>
         <w:t>Evaluating Tagger Performance</w:t>
       </w:r>
@@ -4502,20 +4910,63 @@
         <w:rPr>
           <w:lang w:eastAsia="zh-TW"/>
         </w:rPr>
-        <w:t>The TERN contest defines system performance by using f-measures against different metrics of the system. The first is that of detection of temporal expressions, the second is to correctly recognise the extent of the temporal expression, and the third is to correctly normalise the temporal expression into some time. This final metric also can be subclassified into an absolute f-measure, which considers the performance of normalisation against all timexes, not just those recognised. Therefore, the absolute f-measure gives the headline metric for all parts of the system, whereas the breakdown allows performance of individual components.</w:t>
-      </w:r>
-      <w:r>
-        <w:rPr>
-          <w:lang w:eastAsia="zh-TW"/>
-        </w:rPr>
-        <w:t xml:space="preserve"> For the systems given below, we consider </w:t>
-      </w:r>
+        <w:t xml:space="preserve">The TERN contest defines system performance by using f-measures against different metrics of the system. </w:t>
+      </w:r>
+      <w:r>
+        <w:rPr>
+          <w:lang w:eastAsia="zh-TW"/>
+        </w:rPr>
+        <w:t xml:space="preserve">An f-measure, sometimes referred to as an F1 score, is the harmonic mean of precision and recall. </w:t>
+      </w:r>
+      <w:r>
+        <w:rPr>
+          <w:lang w:eastAsia="zh-TW"/>
+        </w:rPr>
+        <w:t xml:space="preserve">Precision is a measure of relevance – that is, of all the identified timexes or normalised values, </w:t>
+      </w:r>
+      <w:r>
+        <w:rPr>
+          <w:lang w:eastAsia="zh-TW"/>
+        </w:rPr>
+        <w:t>what proportion</w:t>
+      </w:r>
+      <w:r>
+        <w:rPr>
+          <w:lang w:eastAsia="zh-TW"/>
+        </w:rPr>
+        <w:t xml:space="preserve"> of those are </w:t>
+      </w:r>
+      <w:r>
+        <w:rPr>
+          <w:lang w:eastAsia="zh-TW"/>
+        </w:rPr>
+        <w:t xml:space="preserve">true positives or </w:t>
+      </w:r>
+      <w:r>
+        <w:rPr>
+          <w:lang w:eastAsia="zh-TW"/>
+        </w:rPr>
+        <w:t>accurate. Recall is a measure of retrieval – that is, of all the possible timexes or normalised values in the document, what proportion of these were identified.</w:t>
+      </w:r>
+    </w:p>
+    <w:p>
+      <w:pPr>
+        <w:rPr>
+          <w:lang w:eastAsia="zh-TW"/>
+        </w:rPr>
+      </w:pPr>
       <w:r>
         <w:rPr>
           <w:lang w:eastAsia="zh-TW"/>
         </w:rPr>
         <w:lastRenderedPageBreak/>
-        <w:t>the recognition metric as both the recognition and extent detection tasks, and normalisation as the final, non-absolute, metric.</w:t>
+        <w:t>The first is that of detection of temporal expressions, the second is to correctly recognise the extent of the temporal expression, and the third is to correctly normalise the temporal expression into some time. This final metric also can be subclassified into an absolute f-measure, which considers the performance of normalisation against all timexes, not just those recognised. Therefore, the absolute f-measure gives the headline metric for all parts of the system, whereas the breakdown allows performance of individual components.</w:t>
+      </w:r>
+      <w:r>
+        <w:rPr>
+          <w:lang w:eastAsia="zh-TW"/>
+        </w:rPr>
+        <w:t xml:space="preserve"> For the systems given below, we consider the recognition metric as both the recognition and extent detection tasks, and normalisation as the final, non-absolute, metric.</w:t>
       </w:r>
     </w:p>
     <w:p>
@@ -4671,7 +5122,7 @@
         <w:rPr>
           <w:lang w:eastAsia="zh-TW"/>
         </w:rPr>
-        <w:t>2.4</w:t>
+        <w:t>2.5</w:t>
       </w:r>
       <w:r>
         <w:rPr>
@@ -4684,6 +5135,20 @@
           <w:lang w:eastAsia="zh-TW"/>
         </w:rPr>
         <w:t xml:space="preserve"> below.</w:t>
+      </w:r>
+    </w:p>
+    <w:p>
+      <w:pPr>
+        <w:pStyle w:val="Heading2"/>
+        <w:rPr>
+          <w:lang w:eastAsia="zh-TW"/>
+        </w:rPr>
+      </w:pPr>
+      <w:r>
+        <w:rPr>
+          <w:lang w:eastAsia="zh-TW"/>
+        </w:rPr>
+        <w:t>Corpora</w:t>
       </w:r>
     </w:p>
     <w:p>
@@ -4877,7 +5342,7 @@
       <w:bookmarkStart w:id="10" w:name="_Ref260165518"/>
       <w:bookmarkStart w:id="11" w:name="_Ref260233332"/>
       <w:bookmarkStart w:id="12" w:name="_Ref260234853"/>
-      <w:bookmarkStart w:id="13" w:name="_Toc261348259"/>
+      <w:bookmarkStart w:id="13" w:name="_Toc261608990"/>
       <w:r>
         <w:t>Temporal Expression</w:t>
       </w:r>
@@ -4935,7 +5400,11 @@
         </w:sdtContent>
       </w:sdt>
       <w:r>
-        <w:t>. In both systems, grammars were provided for the named entity recognisers and the time expressions simply recognised. No normalisation was performed in these early systems.</w:t>
+        <w:t xml:space="preserve">. In both </w:t>
+      </w:r>
+      <w:r>
+        <w:lastRenderedPageBreak/>
+        <w:t>systems, grammars were provided for the named entity recognisers and the time expressions simply recognised. No normalisation was performed in these early systems.</w:t>
       </w:r>
     </w:p>
     <w:p>
@@ -5027,14 +5496,7 @@
         <w:rPr>
           <w:lang w:eastAsia="zh-TW"/>
         </w:rPr>
-        <w:t xml:space="preserve">, but attempts have been made by linguists to make generalisations of the underlying </w:t>
-      </w:r>
-      <w:r>
-        <w:rPr>
-          <w:lang w:eastAsia="zh-TW"/>
-        </w:rPr>
-        <w:lastRenderedPageBreak/>
-        <w:t xml:space="preserve">grammar </w:t>
+        <w:t xml:space="preserve">, but attempts have been made by linguists to make generalisations of the underlying grammar </w:t>
       </w:r>
       <w:sdt>
         <w:sdtPr>
@@ -5504,7 +5966,11 @@
     </w:p>
     <w:p>
       <w:r>
-        <w:t>The second module deals with the normalisation of self-contained expressions, and then a third module, called the “discourse processing module” deals with relative expressions. For relative times, a reference time is established, either from the context of the surrounding sentences, or from the document creation date, and then rules handle temporal expressions representing offsets from this date – first computing the magnitude of the offset (e.g., “month”, “week”, etc), and then the direction, either from direct indicators (e.g., “last Thursday”) or from the tense of the sentence (“600,000 barrels were loaded on Thursday”).</w:t>
+        <w:t xml:space="preserve">The second module deals with the normalisation of self-contained expressions, and then a third module, called the “discourse processing module” deals with relative expressions. For relative times, a reference time is established, either from the context of the surrounding sentences, or from the document creation date, and then rules handle </w:t>
+      </w:r>
+      <w:r>
+        <w:lastRenderedPageBreak/>
+        <w:t>temporal expressions representing offsets from this date – first computing the magnitude of the offset (e.g., “month”, “week”, etc), and then the direction, either from direct indicators (e.g., “last Thursday”) or from the tense of the sentence (“600,000 barrels were loaded on Thursday”).</w:t>
       </w:r>
       <w:r>
         <w:t xml:space="preserve"> </w:t>
@@ -5542,7 +6008,6 @@
     </w:p>
     <w:p>
       <w:r>
-        <w:lastRenderedPageBreak/>
         <w:t>When evaluated against the TERN data, GUTime score</w:t>
       </w:r>
       <w:r>
@@ -5695,7 +6160,11 @@
         <w:t xml:space="preserve">Additional rules also exist handle conflicts between possible multiple tagging which in GUTime, this is handled by an implicit rule ordering. </w:t>
       </w:r>
       <w:r>
-        <w:t>This is also in contrast to GUTime, which has a clear separation of components, whereas Chronos appears to have a heavier coupling and a more integrated system.</w:t>
+        <w:t xml:space="preserve">This is also in contrast to GUTime, which has a clear separation of </w:t>
+      </w:r>
+      <w:r>
+        <w:lastRenderedPageBreak/>
+        <w:t>components, whereas Chronos appears to have a heavier coupling and a more integrated system.</w:t>
       </w:r>
       <w:r>
         <w:t xml:space="preserve"> This recognition phase results in an intermediate representation, which is an extension of the TIMEX2 standard, which provides the metadata detected in the recognition phase as additional attributes to a tag.</w:t>
@@ -5711,7 +6180,6 @@
     </w:p>
     <w:p>
       <w:r>
-        <w:lastRenderedPageBreak/>
         <w:t xml:space="preserve">Normalisation continues in a similar way to that proposed by </w:t>
       </w:r>
       <w:sdt>
@@ -6043,6 +6511,7 @@
         <w:rPr>
           <w:lang w:eastAsia="zh-TW"/>
         </w:rPr>
+        <w:lastRenderedPageBreak/>
         <w:t>Each word is associated with a number of features in a sliding window, and a support vector machine classifier is used to classify tokens, expanding the possible classifications to include classes like ‘((*’ and ‘*)))’ to allow for embedded expressions.</w:t>
       </w:r>
     </w:p>
@@ -6094,7 +6563,6 @@
         <w:rPr>
           <w:lang w:eastAsia="zh-TW"/>
         </w:rPr>
-        <w:lastRenderedPageBreak/>
         <w:t>TimexTag</w:t>
       </w:r>
     </w:p>
@@ -6542,7 +7010,14 @@
         <w:rPr>
           <w:lang w:eastAsia="zh-TW"/>
         </w:rPr>
-        <w:t>. Fully specified data is then processed separately, in order to discover a standard form for natural language expressions of dates which can be used with less specified expressions.</w:t>
+        <w:t xml:space="preserve">. Fully specified data is then processed separately, in order to discover a </w:t>
+      </w:r>
+      <w:r>
+        <w:rPr>
+          <w:lang w:eastAsia="zh-TW"/>
+        </w:rPr>
+        <w:lastRenderedPageBreak/>
+        <w:t>standard form for natural language expressions of dates which can be used with less specified expressions.</w:t>
       </w:r>
       <w:r>
         <w:rPr>
@@ -6593,7 +7068,6 @@
         <w:rPr>
           <w:lang w:eastAsia="zh-TW"/>
         </w:rPr>
-        <w:lastRenderedPageBreak/>
         <w:t xml:space="preserve">Later work </w:t>
       </w:r>
       <w:sdt>
@@ -6757,15 +7231,15 @@
       </w:pPr>
       <w:bookmarkStart w:id="14" w:name="_Ref260235735"/>
       <w:bookmarkStart w:id="15" w:name="_Ref260236416"/>
-      <w:bookmarkStart w:id="16" w:name="_Toc261348260"/>
-      <w:bookmarkStart w:id="17" w:name="_Ref248752996"/>
+      <w:bookmarkStart w:id="16" w:name="_Ref248752996"/>
+      <w:bookmarkStart w:id="17" w:name="_Toc261608991"/>
       <w:r>
         <w:lastRenderedPageBreak/>
         <w:t>Project Aims</w:t>
       </w:r>
       <w:bookmarkEnd w:id="14"/>
       <w:bookmarkEnd w:id="15"/>
-      <w:bookmarkEnd w:id="16"/>
+      <w:bookmarkEnd w:id="17"/>
     </w:p>
     <w:p>
       <w:pPr>
@@ -6876,12 +7350,12 @@
         <w:pStyle w:val="Heading1"/>
       </w:pPr>
       <w:bookmarkStart w:id="18" w:name="_Ref260236437"/>
-      <w:bookmarkStart w:id="19" w:name="_Toc261348261"/>
+      <w:bookmarkStart w:id="19" w:name="_Toc261608992"/>
       <w:r>
         <w:lastRenderedPageBreak/>
         <w:t>Work Plan</w:t>
       </w:r>
-      <w:bookmarkEnd w:id="17"/>
+      <w:bookmarkEnd w:id="16"/>
       <w:bookmarkEnd w:id="18"/>
       <w:bookmarkEnd w:id="19"/>
     </w:p>
@@ -6889,7 +7363,7 @@
       <w:pPr>
         <w:pStyle w:val="Heading2"/>
       </w:pPr>
-      <w:bookmarkStart w:id="20" w:name="_Toc261348262"/>
+      <w:bookmarkStart w:id="20" w:name="_Toc261608993"/>
       <w:r>
         <w:t>Overview</w:t>
       </w:r>
@@ -6907,7 +7381,7 @@
       <w:pPr>
         <w:pStyle w:val="Heading2"/>
       </w:pPr>
-      <w:bookmarkStart w:id="21" w:name="_Toc261348263"/>
+      <w:bookmarkStart w:id="21" w:name="_Toc261608994"/>
       <w:r>
         <w:t>Python Tagger</w:t>
       </w:r>
@@ -7083,7 +7557,7 @@
       <w:pPr>
         <w:pStyle w:val="Heading2"/>
       </w:pPr>
-      <w:bookmarkStart w:id="22" w:name="_Toc261348264"/>
+      <w:bookmarkStart w:id="22" w:name="_Toc261608995"/>
       <w:r>
         <w:t>Automatic Rule Discovery</w:t>
       </w:r>
@@ -7209,7 +7683,7 @@
       <w:pPr>
         <w:pStyle w:val="Heading2"/>
       </w:pPr>
-      <w:bookmarkStart w:id="23" w:name="_Toc261348265"/>
+      <w:bookmarkStart w:id="23" w:name="_Toc261608996"/>
       <w:r>
         <w:t>Evaluation</w:t>
       </w:r>
@@ -7416,7 +7890,7 @@
       <w:pPr>
         <w:pStyle w:val="Heading2"/>
       </w:pPr>
-      <w:bookmarkStart w:id="24" w:name="_Toc261348266"/>
+      <w:bookmarkStart w:id="24" w:name="_Toc261608997"/>
       <w:r>
         <w:lastRenderedPageBreak/>
         <w:t>Timescale</w:t>
@@ -7448,7 +7922,7 @@
         </w:docPartObj>
       </w:sdtPr>
       <w:sdtContent>
-        <w:bookmarkStart w:id="25" w:name="_Toc261348267" w:displacedByCustomXml="prev"/>
+        <w:bookmarkStart w:id="25" w:name="_Toc261608998" w:displacedByCustomXml="prev"/>
         <w:p>
           <w:pPr>
             <w:pStyle w:val="Heading1"/>
@@ -8178,7 +8652,7 @@
             <w:rPr>
               <w:noProof/>
             </w:rPr>
-            <w:t>18</w:t>
+            <w:t>8</w:t>
           </w:r>
         </w:fldSimple>
       </w:p>
@@ -8275,7 +8749,7 @@
             <w:rPr>
               <w:noProof/>
             </w:rPr>
-            <w:t>19</w:t>
+            <w:t>7</w:t>
           </w:r>
         </w:fldSimple>
       </w:p>
@@ -15542,7 +16016,7 @@
     <b:Title>Publishing Requirements for Industry Standard Metadata</b:Title>
     <b:Year>2008</b:Year>
     <b:Publisher>IDEAlliance</b:Publisher>
-    <b:RefOrder>12</b:RefOrder>
+    <b:RefOrder>13</b:RefOrder>
   </b:Source>
   <b:Source>
     <b:Tag>Sau</b:Tag>
@@ -15581,7 +16055,7 @@
     </b:Author>
     <b:Title>TimeML Annotation Guidelines Version 1.2.1</b:Title>
     <b:Year>2006</b:Year>
-    <b:RefOrder>13</b:RefOrder>
+    <b:RefOrder>14</b:RefOrder>
   </b:Source>
   <b:Source>
     <b:Tag>Neg04</b:Tag>
@@ -15605,7 +16079,7 @@
     <b:Title>Recognition and Normalization of Time Expressions: ITC-irst at TERN 2004</b:Title>
     <b:Year>2004</b:Year>
     <b:ConferenceName>TERN 2004 Evaluation Workshop</b:ConferenceName>
-    <b:RefOrder>16</b:RefOrder>
+    <b:RefOrder>17</b:RefOrder>
   </b:Source>
   <b:Source>
     <b:Tag>Maz09</b:Tag>
@@ -15662,7 +16136,7 @@
     <b:ConferenceName>Proceedings of the 6th International Conference in Computational Linguistics and Intelligent Text Processing,</b:ConferenceName>
     <b:City>Mexico City, Mexico</b:City>
     <b:Publisher>Springer</b:Publisher>
-    <b:RefOrder>15</b:RefOrder>
+    <b:RefOrder>16</b:RefOrder>
   </b:Source>
   <b:Source>
     <b:Tag>Bal02</b:Tag>
@@ -15742,7 +16216,7 @@
     <b:Pages>1-8</b:Pages>
     <b:ConferenceName>Proceedings of the workshop on Temporal and spatial information processing</b:ConferenceName>
     <b:Publisher>Association for Computational Linguistics</b:Publisher>
-    <b:RefOrder>14</b:RefOrder>
+    <b:RefOrder>15</b:RefOrder>
   </b:Source>
   <b:Source>
     <b:Tag>Pus06</b:Tag>
@@ -15797,7 +16271,7 @@
     <b:Publisher>Linguistic Data Consortium</b:Publisher>
     <b:Month>April</b:Month>
     <b:Day>17</b:Day>
-    <b:RefOrder>17</b:RefOrder>
+    <b:RefOrder>18</b:RefOrder>
   </b:Source>
   <b:Source>
     <b:Tag>Ver08</b:Tag>
@@ -15822,7 +16296,7 @@
     <b:Year>2008</b:Year>
     <b:Month>January</b:Month>
     <b:Publisher>Brandeis University</b:Publisher>
-    <b:RefOrder>18</b:RefOrder>
+    <b:RefOrder>12</b:RefOrder>
   </b:Source>
 </b:Sources>
 </file>
@@ -15836,7 +16310,7 @@
 </file>
 
 <file path=customXml/itemProps2.xml><?xml version="1.0" encoding="utf-8"?>
-<ds:datastoreItem xmlns:ds="http://schemas.openxmlformats.org/officeDocument/2006/customXml" ds:itemID="{5840117A-ADD4-467C-AF61-9184D1EE55D7}">
+<ds:datastoreItem xmlns:ds="http://schemas.openxmlformats.org/officeDocument/2006/customXml" ds:itemID="{FA2C7ED6-187C-4DCC-B3D3-870649A9892C}">
   <ds:schemaRefs>
     <ds:schemaRef ds:uri="http://schemas.openxmlformats.org/officeDocument/2006/bibliography"/>
   </ds:schemaRefs>

</xml_diff>

<commit_message>
Final draft of interim reprot
git-svn-id: http://svn.pling.org.uk/msc_dissertation/trunk@1654 046eaa17-6a8d-4e70-a5e5-287f5f62e04c
</commit_message>
<xml_diff>
--- a/docs/interim_report.docx
+++ b/docs/interim_report.docx
@@ -305,7 +305,7 @@
       <w:r>
         <w:fldChar w:fldCharType="separate"/>
       </w:r>
-      <w:hyperlink w:anchor="_Toc261793364" w:history="1">
+      <w:hyperlink w:anchor="_Toc261811031" w:history="1">
         <w:r>
           <w:rPr>
             <w:rStyle w:val="Hyperlink"/>
@@ -350,7 +350,7 @@
             <w:noProof/>
             <w:webHidden/>
           </w:rPr>
-          <w:instrText xml:space="preserve"> PAGEREF _Toc261793364 \h </w:instrText>
+          <w:instrText xml:space="preserve"> PAGEREF _Toc261811031 \h </w:instrText>
         </w:r>
         <w:r>
           <w:rPr>
@@ -395,7 +395,7 @@
           <w:lang w:eastAsia="en-GB" w:bidi="ar-SA"/>
         </w:rPr>
       </w:pPr>
-      <w:hyperlink w:anchor="_Toc261793365" w:history="1">
+      <w:hyperlink w:anchor="_Toc261811032" w:history="1">
         <w:r>
           <w:rPr>
             <w:rStyle w:val="Hyperlink"/>
@@ -440,7 +440,7 @@
             <w:noProof/>
             <w:webHidden/>
           </w:rPr>
-          <w:instrText xml:space="preserve"> PAGEREF _Toc261793365 \h </w:instrText>
+          <w:instrText xml:space="preserve"> PAGEREF _Toc261811032 \h </w:instrText>
         </w:r>
         <w:r>
           <w:rPr>
@@ -485,7 +485,7 @@
           <w:lang w:eastAsia="en-GB" w:bidi="ar-SA"/>
         </w:rPr>
       </w:pPr>
-      <w:hyperlink w:anchor="_Toc261793366" w:history="1">
+      <w:hyperlink w:anchor="_Toc261811033" w:history="1">
         <w:r>
           <w:rPr>
             <w:rStyle w:val="Hyperlink"/>
@@ -530,7 +530,7 @@
             <w:noProof/>
             <w:webHidden/>
           </w:rPr>
-          <w:instrText xml:space="preserve"> PAGEREF _Toc261793366 \h </w:instrText>
+          <w:instrText xml:space="preserve"> PAGEREF _Toc261811033 \h </w:instrText>
         </w:r>
         <w:r>
           <w:rPr>
@@ -575,7 +575,7 @@
           <w:lang w:eastAsia="en-GB" w:bidi="ar-SA"/>
         </w:rPr>
       </w:pPr>
-      <w:hyperlink w:anchor="_Toc261793367" w:history="1">
+      <w:hyperlink w:anchor="_Toc261811034" w:history="1">
         <w:r>
           <w:rPr>
             <w:rStyle w:val="Hyperlink"/>
@@ -620,7 +620,7 @@
             <w:noProof/>
             <w:webHidden/>
           </w:rPr>
-          <w:instrText xml:space="preserve"> PAGEREF _Toc261793367 \h </w:instrText>
+          <w:instrText xml:space="preserve"> PAGEREF _Toc261811034 \h </w:instrText>
         </w:r>
         <w:r>
           <w:rPr>
@@ -665,7 +665,7 @@
           <w:lang w:eastAsia="en-GB" w:bidi="ar-SA"/>
         </w:rPr>
       </w:pPr>
-      <w:hyperlink w:anchor="_Toc261793368" w:history="1">
+      <w:hyperlink w:anchor="_Toc261811035" w:history="1">
         <w:r>
           <w:rPr>
             <w:rStyle w:val="Hyperlink"/>
@@ -708,7 +708,7 @@
             <w:noProof/>
             <w:webHidden/>
           </w:rPr>
-          <w:instrText xml:space="preserve"> PAGEREF _Toc261793368 \h </w:instrText>
+          <w:instrText xml:space="preserve"> PAGEREF _Toc261811035 \h </w:instrText>
         </w:r>
         <w:r>
           <w:rPr>
@@ -753,7 +753,7 @@
           <w:lang w:eastAsia="en-GB" w:bidi="ar-SA"/>
         </w:rPr>
       </w:pPr>
-      <w:hyperlink w:anchor="_Toc261793369" w:history="1">
+      <w:hyperlink w:anchor="_Toc261811036" w:history="1">
         <w:r>
           <w:rPr>
             <w:rStyle w:val="Hyperlink"/>
@@ -798,7 +798,7 @@
             <w:noProof/>
             <w:webHidden/>
           </w:rPr>
-          <w:instrText xml:space="preserve"> PAGEREF _Toc261793369 \h </w:instrText>
+          <w:instrText xml:space="preserve"> PAGEREF _Toc261811036 \h </w:instrText>
         </w:r>
         <w:r>
           <w:rPr>
@@ -843,7 +843,7 @@
           <w:lang w:eastAsia="en-GB" w:bidi="ar-SA"/>
         </w:rPr>
       </w:pPr>
-      <w:hyperlink w:anchor="_Toc261793370" w:history="1">
+      <w:hyperlink w:anchor="_Toc261811037" w:history="1">
         <w:r>
           <w:rPr>
             <w:rStyle w:val="Hyperlink"/>
@@ -886,7 +886,7 @@
             <w:noProof/>
             <w:webHidden/>
           </w:rPr>
-          <w:instrText xml:space="preserve"> PAGEREF _Toc261793370 \h </w:instrText>
+          <w:instrText xml:space="preserve"> PAGEREF _Toc261811037 \h </w:instrText>
         </w:r>
         <w:r>
           <w:rPr>
@@ -931,7 +931,7 @@
           <w:lang w:eastAsia="en-GB" w:bidi="ar-SA"/>
         </w:rPr>
       </w:pPr>
-      <w:hyperlink w:anchor="_Toc261793371" w:history="1">
+      <w:hyperlink w:anchor="_Toc261811038" w:history="1">
         <w:r>
           <w:rPr>
             <w:rStyle w:val="Hyperlink"/>
@@ -974,7 +974,7 @@
             <w:noProof/>
             <w:webHidden/>
           </w:rPr>
-          <w:instrText xml:space="preserve"> PAGEREF _Toc261793371 \h </w:instrText>
+          <w:instrText xml:space="preserve"> PAGEREF _Toc261811038 \h </w:instrText>
         </w:r>
         <w:r>
           <w:rPr>
@@ -1019,7 +1019,7 @@
           <w:lang w:eastAsia="en-GB" w:bidi="ar-SA"/>
         </w:rPr>
       </w:pPr>
-      <w:hyperlink w:anchor="_Toc261793372" w:history="1">
+      <w:hyperlink w:anchor="_Toc261811039" w:history="1">
         <w:r>
           <w:rPr>
             <w:rStyle w:val="Hyperlink"/>
@@ -1062,7 +1062,7 @@
             <w:noProof/>
             <w:webHidden/>
           </w:rPr>
-          <w:instrText xml:space="preserve"> PAGEREF _Toc261793372 \h </w:instrText>
+          <w:instrText xml:space="preserve"> PAGEREF _Toc261811039 \h </w:instrText>
         </w:r>
         <w:r>
           <w:rPr>
@@ -1107,7 +1107,7 @@
           <w:lang w:eastAsia="en-GB" w:bidi="ar-SA"/>
         </w:rPr>
       </w:pPr>
-      <w:hyperlink w:anchor="_Toc261793373" w:history="1">
+      <w:hyperlink w:anchor="_Toc261811040" w:history="1">
         <w:r>
           <w:rPr>
             <w:rStyle w:val="Hyperlink"/>
@@ -1150,7 +1150,7 @@
             <w:noProof/>
             <w:webHidden/>
           </w:rPr>
-          <w:instrText xml:space="preserve"> PAGEREF _Toc261793373 \h </w:instrText>
+          <w:instrText xml:space="preserve"> PAGEREF _Toc261811040 \h </w:instrText>
         </w:r>
         <w:r>
           <w:rPr>
@@ -1195,7 +1195,7 @@
           <w:lang w:eastAsia="en-GB" w:bidi="ar-SA"/>
         </w:rPr>
       </w:pPr>
-      <w:hyperlink w:anchor="_Toc261793374" w:history="1">
+      <w:hyperlink w:anchor="_Toc261811041" w:history="1">
         <w:r>
           <w:rPr>
             <w:rStyle w:val="Hyperlink"/>
@@ -1238,7 +1238,7 @@
             <w:noProof/>
             <w:webHidden/>
           </w:rPr>
-          <w:instrText xml:space="preserve"> PAGEREF _Toc261793374 \h </w:instrText>
+          <w:instrText xml:space="preserve"> PAGEREF _Toc261811041 \h </w:instrText>
         </w:r>
         <w:r>
           <w:rPr>
@@ -1283,7 +1283,7 @@
           <w:lang w:eastAsia="en-GB" w:bidi="ar-SA"/>
         </w:rPr>
       </w:pPr>
-      <w:hyperlink w:anchor="_Toc261793375" w:history="1">
+      <w:hyperlink w:anchor="_Toc261811042" w:history="1">
         <w:r>
           <w:rPr>
             <w:rStyle w:val="Hyperlink"/>
@@ -1326,7 +1326,7 @@
             <w:noProof/>
             <w:webHidden/>
           </w:rPr>
-          <w:instrText xml:space="preserve"> PAGEREF _Toc261793375 \h </w:instrText>
+          <w:instrText xml:space="preserve"> PAGEREF _Toc261811042 \h </w:instrText>
         </w:r>
         <w:r>
           <w:rPr>
@@ -1371,7 +1371,7 @@
           <w:lang w:eastAsia="en-GB" w:bidi="ar-SA"/>
         </w:rPr>
       </w:pPr>
-      <w:hyperlink w:anchor="_Toc261793376" w:history="1">
+      <w:hyperlink w:anchor="_Toc261811043" w:history="1">
         <w:r>
           <w:rPr>
             <w:rStyle w:val="Hyperlink"/>
@@ -1414,7 +1414,7 @@
             <w:noProof/>
             <w:webHidden/>
           </w:rPr>
-          <w:instrText xml:space="preserve"> PAGEREF _Toc261793376 \h </w:instrText>
+          <w:instrText xml:space="preserve"> PAGEREF _Toc261811043 \h </w:instrText>
         </w:r>
         <w:r>
           <w:rPr>
@@ -1459,7 +1459,7 @@
           <w:lang w:eastAsia="en-GB" w:bidi="ar-SA"/>
         </w:rPr>
       </w:pPr>
-      <w:hyperlink w:anchor="_Toc261793377" w:history="1">
+      <w:hyperlink w:anchor="_Toc261811044" w:history="1">
         <w:r>
           <w:rPr>
             <w:rStyle w:val="Hyperlink"/>
@@ -1502,7 +1502,7 @@
             <w:noProof/>
             <w:webHidden/>
           </w:rPr>
-          <w:instrText xml:space="preserve"> PAGEREF _Toc261793377 \h </w:instrText>
+          <w:instrText xml:space="preserve"> PAGEREF _Toc261811044 \h </w:instrText>
         </w:r>
         <w:r>
           <w:rPr>
@@ -1561,7 +1561,7 @@
       <w:bookmarkStart w:id="2" w:name="_Toc261719264"/>
       <w:bookmarkStart w:id="3" w:name="_Toc261719329"/>
       <w:bookmarkStart w:id="4" w:name="_Toc261719383"/>
-      <w:bookmarkStart w:id="5" w:name="_Toc261793364"/>
+      <w:bookmarkStart w:id="5" w:name="_Toc261811031"/>
       <w:r>
         <w:rPr>
           <w:lang w:eastAsia="zh-TW"/>
@@ -1584,7 +1584,49 @@
         <w:rPr>
           <w:lang w:eastAsia="zh-TW"/>
         </w:rPr>
-        <w:t>In this report, the outline of a system for temporal expression recognition and normalisation is presented, called TERNIP – Temporal Expression Recognition and Normalisation in Python.</w:t>
+        <w:t>In this report, the outline of a system for temporal expressi</w:t>
+      </w:r>
+      <w:r>
+        <w:rPr>
+          <w:lang w:eastAsia="zh-TW"/>
+        </w:rPr>
+        <w:t>on recognition and normalisation</w:t>
+      </w:r>
+      <w:r>
+        <w:rPr>
+          <w:lang w:eastAsia="zh-TW"/>
+        </w:rPr>
+        <w:t>, called T</w:t>
+      </w:r>
+      <w:r>
+        <w:rPr>
+          <w:lang w:eastAsia="zh-TW"/>
+        </w:rPr>
+        <w:t>ERNIP (</w:t>
+      </w:r>
+      <w:r>
+        <w:rPr>
+          <w:lang w:eastAsia="zh-TW"/>
+        </w:rPr>
+        <w:t>Temporal Expression Recognition and Normalisation in Python</w:t>
+      </w:r>
+      <w:r>
+        <w:rPr>
+          <w:lang w:eastAsia="zh-TW"/>
+        </w:rPr>
+        <w:t>)</w:t>
+      </w:r>
+      <w:r>
+        <w:rPr>
+          <w:lang w:eastAsia="zh-TW"/>
+        </w:rPr>
+        <w:t>, is presented</w:t>
+      </w:r>
+      <w:r>
+        <w:rPr>
+          <w:lang w:eastAsia="zh-TW"/>
+        </w:rPr>
+        <w:t>.</w:t>
       </w:r>
     </w:p>
     <w:p>
@@ -1664,7 +1706,19 @@
         <w:rPr>
           <w:lang w:eastAsia="zh-TW"/>
         </w:rPr>
-        <w:t>Interest in temporal expressions arises from their obvious utility, both within the wider fields of linguistics and philosophy and as a task within the natural language processing field.</w:t>
+        <w:t>Interest in temporal expressions arises from their obvious utility, both within the wider fields of linguistics and philosophy</w:t>
+      </w:r>
+      <w:r>
+        <w:rPr>
+          <w:lang w:eastAsia="zh-TW"/>
+        </w:rPr>
+        <w:t>,</w:t>
+      </w:r>
+      <w:r>
+        <w:rPr>
+          <w:lang w:eastAsia="zh-TW"/>
+        </w:rPr>
+        <w:t xml:space="preserve"> and as a task within the natural language processing field.</w:t>
       </w:r>
       <w:r>
         <w:rPr>
@@ -1696,7 +1750,7 @@
         <w:rPr>
           <w:lang w:eastAsia="zh-TW"/>
         </w:rPr>
-        <w:t>In the field of natural language understanding, being able to handle temporal expressions in a similar way is clearly desirable. For example, in automatic summarisation of news texts, the ability to be able to construct a chronology of events aids in this task.</w:t>
+        <w:t>In the field of natural language understanding, being able to handle temporal expressions in a similar way is clearly desirable. For example, in automatic summarisation of news texts, the ability to construct a chronology of events aids in this task.</w:t>
       </w:r>
     </w:p>
     <w:p>
@@ -1709,7 +1763,31 @@
         <w:rPr>
           <w:lang w:eastAsia="zh-TW"/>
         </w:rPr>
-        <w:t xml:space="preserve">A more detailed overview of temporal expressions and the development of the fields of recognition and normalisation is given in section </w:t>
+        <w:t>A more detailed overview of temporal expressions</w:t>
+      </w:r>
+      <w:r>
+        <w:rPr>
+          <w:lang w:eastAsia="zh-TW"/>
+        </w:rPr>
+        <w:t>,</w:t>
+      </w:r>
+      <w:r>
+        <w:rPr>
+          <w:lang w:eastAsia="zh-TW"/>
+        </w:rPr>
+        <w:t xml:space="preserve"> and the development of the fields of recognition and normalisation</w:t>
+      </w:r>
+      <w:r>
+        <w:rPr>
+          <w:lang w:eastAsia="zh-TW"/>
+        </w:rPr>
+        <w:t>,</w:t>
+      </w:r>
+      <w:r>
+        <w:rPr>
+          <w:lang w:eastAsia="zh-TW"/>
+        </w:rPr>
+        <w:t xml:space="preserve"> is given in section </w:t>
       </w:r>
       <w:r>
         <w:rPr>
@@ -1763,7 +1841,31 @@
         <w:rPr>
           <w:lang w:eastAsia="zh-TW"/>
         </w:rPr>
-        <w:t xml:space="preserve">A number of systems and approaches have been taken to the tasks of recognition and normalisation, a survey of which appears in section </w:t>
+        <w:t xml:space="preserve">A number of systems </w:t>
+      </w:r>
+      <w:r>
+        <w:rPr>
+          <w:lang w:eastAsia="zh-TW"/>
+        </w:rPr>
+        <w:t xml:space="preserve">have been developed </w:t>
+      </w:r>
+      <w:r>
+        <w:rPr>
+          <w:lang w:eastAsia="zh-TW"/>
+        </w:rPr>
+        <w:t xml:space="preserve">and </w:t>
+      </w:r>
+      <w:r>
+        <w:rPr>
+          <w:lang w:eastAsia="zh-TW"/>
+        </w:rPr>
+        <w:t xml:space="preserve">different </w:t>
+      </w:r>
+      <w:r>
+        <w:rPr>
+          <w:lang w:eastAsia="zh-TW"/>
+        </w:rPr>
+        <w:t xml:space="preserve">approaches have been taken to the tasks of recognition and normalisation, a survey of which appears in section </w:t>
       </w:r>
       <w:r>
         <w:rPr>
@@ -1804,7 +1906,31 @@
         <w:rPr>
           <w:lang w:eastAsia="zh-TW"/>
         </w:rPr>
-        <w:t xml:space="preserve">. Additionally, a number of standards for annotation have been defined which is covered in section </w:t>
+        <w:t>. Additionally, a number of standards for annotation have been defined</w:t>
+      </w:r>
+      <w:r>
+        <w:rPr>
+          <w:lang w:eastAsia="zh-TW"/>
+        </w:rPr>
+        <w:t>,</w:t>
+      </w:r>
+      <w:r>
+        <w:rPr>
+          <w:lang w:eastAsia="zh-TW"/>
+        </w:rPr>
+        <w:t xml:space="preserve"> which </w:t>
+      </w:r>
+      <w:r>
+        <w:rPr>
+          <w:lang w:eastAsia="zh-TW"/>
+        </w:rPr>
+        <w:t>are</w:t>
+      </w:r>
+      <w:r>
+        <w:rPr>
+          <w:lang w:eastAsia="zh-TW"/>
+        </w:rPr>
+        <w:t xml:space="preserve"> covered in section </w:t>
       </w:r>
       <w:r>
         <w:rPr>
@@ -2206,7 +2332,7 @@
       <w:bookmarkStart w:id="7" w:name="_Toc261719265"/>
       <w:bookmarkStart w:id="8" w:name="_Toc261719330"/>
       <w:bookmarkStart w:id="9" w:name="_Toc261719384"/>
-      <w:bookmarkStart w:id="10" w:name="_Toc261793365"/>
+      <w:bookmarkStart w:id="10" w:name="_Toc261811032"/>
       <w:r>
         <w:rPr>
           <w:lang w:eastAsia="zh-TW"/>
@@ -2231,7 +2357,7 @@
       <w:bookmarkStart w:id="12" w:name="_Toc261719266"/>
       <w:bookmarkStart w:id="13" w:name="_Toc261719331"/>
       <w:bookmarkStart w:id="14" w:name="_Toc261719385"/>
-      <w:bookmarkStart w:id="15" w:name="_Toc261793366"/>
+      <w:bookmarkStart w:id="15" w:name="_Toc261811033"/>
       <w:r>
         <w:rPr>
           <w:lang w:eastAsia="zh-TW"/>
@@ -2332,12 +2458,6 @@
         <w:rPr>
           <w:lang w:eastAsia="zh-TW"/>
         </w:rPr>
-        <w:t xml:space="preserve"> </w:t>
-      </w:r>
-      <w:r>
-        <w:rPr>
-          <w:lang w:eastAsia="zh-TW"/>
-        </w:rPr>
         <w:t xml:space="preserve">, and the </w:t>
       </w:r>
       <w:r>
@@ -2525,7 +2645,19 @@
         <w:rPr>
           <w:lang w:eastAsia="zh-TW"/>
         </w:rPr>
-        <w:t>the identified expressions, and attempts to resolve it into some standard format (e.g., ISO 8601)</w:t>
+        <w:t xml:space="preserve">the identified expressions, and attempts to resolve </w:t>
+      </w:r>
+      <w:r>
+        <w:rPr>
+          <w:lang w:eastAsia="zh-TW"/>
+        </w:rPr>
+        <w:t>them</w:t>
+      </w:r>
+      <w:r>
+        <w:rPr>
+          <w:lang w:eastAsia="zh-TW"/>
+        </w:rPr>
+        <w:t xml:space="preserve"> into some standard format (e.g., ISO 8601)</w:t>
       </w:r>
       <w:r>
         <w:rPr>
@@ -2610,7 +2742,19 @@
         <w:rPr>
           <w:lang w:eastAsia="zh-TW"/>
         </w:rPr>
-        <w:t xml:space="preserve">. The Message Understanding Conferences of the 1990s dealt with the tasks of named entity recognition, and early timex recognition systems simply dealt timex recognition as a part of named entity </w:t>
+        <w:t xml:space="preserve">. The Message Understanding Conferences of the 1990s dealt with the task of named entity recognition, and early timex recognition systems simply </w:t>
+      </w:r>
+      <w:r>
+        <w:rPr>
+          <w:lang w:eastAsia="zh-TW"/>
+        </w:rPr>
+        <w:t>treated</w:t>
+      </w:r>
+      <w:r>
+        <w:rPr>
+          <w:lang w:eastAsia="zh-TW"/>
+        </w:rPr>
+        <w:t xml:space="preserve"> timex recognition as a part of named entity </w:t>
       </w:r>
       <w:r>
         <w:rPr>
@@ -2749,7 +2893,43 @@
         <w:rPr>
           <w:lang w:eastAsia="zh-TW"/>
         </w:rPr>
-        <w:t>n the phrase “Do you want to go to the pub at 7?”, a human may normalise the expression “7” to a particular point in time based on context of the current date, and the background knowledge that visits to public houses are more likely in the evening.</w:t>
+        <w:t>n the phrase “</w:t>
+      </w:r>
+      <w:r>
+        <w:rPr>
+          <w:lang w:eastAsia="zh-TW"/>
+        </w:rPr>
+        <w:t>d</w:t>
+      </w:r>
+      <w:r>
+        <w:rPr>
+          <w:lang w:eastAsia="zh-TW"/>
+        </w:rPr>
+        <w:t xml:space="preserve">o you want to go to the pub at 7?”, a human may </w:t>
+      </w:r>
+      <w:r>
+        <w:rPr>
+          <w:lang w:eastAsia="zh-TW"/>
+        </w:rPr>
+        <w:t>recognise</w:t>
+      </w:r>
+      <w:r>
+        <w:rPr>
+          <w:lang w:eastAsia="zh-TW"/>
+        </w:rPr>
+        <w:t xml:space="preserve"> the expression “7”</w:t>
+      </w:r>
+      <w:r>
+        <w:rPr>
+          <w:lang w:eastAsia="zh-TW"/>
+        </w:rPr>
+        <w:t xml:space="preserve"> as a temporal expression and normalise that</w:t>
+      </w:r>
+      <w:r>
+        <w:rPr>
+          <w:lang w:eastAsia="zh-TW"/>
+        </w:rPr>
+        <w:t xml:space="preserve"> to a particular point in time based on context of the current date, and the background knowledge that visits to public houses are more likely in the evening.</w:t>
       </w:r>
     </w:p>
     <w:p>
@@ -2973,7 +3153,43 @@
         <w:rPr>
           <w:lang w:eastAsia="zh-TW"/>
         </w:rPr>
-        <w:t xml:space="preserve">Following this early work and the TERN competition, interest in temporal expressions has grown, with multiple systems and approaches to recognition and normalisation taken. These systems and approaches are discussed further in section </w:t>
+        <w:t>Following this early work and the TERN competition, interest in temporal expressions has grown, with multiple systems</w:t>
+      </w:r>
+      <w:r>
+        <w:rPr>
+          <w:lang w:eastAsia="zh-TW"/>
+        </w:rPr>
+        <w:t xml:space="preserve"> built</w:t>
+      </w:r>
+      <w:r>
+        <w:rPr>
+          <w:lang w:eastAsia="zh-TW"/>
+        </w:rPr>
+        <w:t xml:space="preserve"> and </w:t>
+      </w:r>
+      <w:r>
+        <w:rPr>
+          <w:lang w:eastAsia="zh-TW"/>
+        </w:rPr>
+        <w:t xml:space="preserve">many </w:t>
+      </w:r>
+      <w:r>
+        <w:rPr>
+          <w:lang w:eastAsia="zh-TW"/>
+        </w:rPr>
+        <w:t xml:space="preserve">approaches to recognition and normalisation </w:t>
+      </w:r>
+      <w:r>
+        <w:rPr>
+          <w:lang w:eastAsia="zh-TW"/>
+        </w:rPr>
+        <w:t>investigated</w:t>
+      </w:r>
+      <w:r>
+        <w:rPr>
+          <w:lang w:eastAsia="zh-TW"/>
+        </w:rPr>
+        <w:t xml:space="preserve">. These systems and approaches are discussed further in section </w:t>
       </w:r>
       <w:r>
         <w:rPr>
@@ -3094,7 +3310,19 @@
         <w:rPr>
           <w:lang w:eastAsia="zh-TW"/>
         </w:rPr>
-        <w:t>. For example, in the phrase “A goal was scored shortly after kick-off”, there is no explicit temporal information there, but there is some implicit information that could be obtained. In this case, the events of the goal being scored and kick-off are identified</w:t>
+        <w:t>. For example, in the phrase “</w:t>
+      </w:r>
+      <w:r>
+        <w:rPr>
+          <w:lang w:eastAsia="zh-TW"/>
+        </w:rPr>
+        <w:t>a</w:t>
+      </w:r>
+      <w:r>
+        <w:rPr>
+          <w:lang w:eastAsia="zh-TW"/>
+        </w:rPr>
+        <w:t xml:space="preserve"> goal was scored shortly after kick-off”, there is no explicit temporal information there, but there is some implicit information that could be obtained. In this case, the events of the goal being scored and kick-off are identified</w:t>
       </w:r>
       <w:r>
         <w:rPr>
@@ -3119,7 +3347,79 @@
         <w:rPr>
           <w:lang w:eastAsia="zh-TW"/>
         </w:rPr>
-        <w:t>Much recent research has been done on identifying and annotating temporal relations, which build on top of temporal expression recognition and normalisation, however effective temporal recognition and normalisation is still required for this work to be effective.</w:t>
+        <w:t xml:space="preserve">Much recent research has </w:t>
+      </w:r>
+      <w:r>
+        <w:rPr>
+          <w:lang w:eastAsia="zh-TW"/>
+        </w:rPr>
+        <w:t xml:space="preserve">focussed </w:t>
+      </w:r>
+      <w:r>
+        <w:rPr>
+          <w:lang w:eastAsia="zh-TW"/>
+        </w:rPr>
+        <w:t xml:space="preserve">on identifying and annotating temporal relations, </w:t>
+      </w:r>
+      <w:r>
+        <w:rPr>
+          <w:lang w:eastAsia="zh-TW"/>
+        </w:rPr>
+        <w:t xml:space="preserve">a task </w:t>
+      </w:r>
+      <w:r>
+        <w:rPr>
+          <w:lang w:eastAsia="zh-TW"/>
+        </w:rPr>
+        <w:t>which build</w:t>
+      </w:r>
+      <w:r>
+        <w:rPr>
+          <w:lang w:eastAsia="zh-TW"/>
+        </w:rPr>
+        <w:t>s</w:t>
+      </w:r>
+      <w:r>
+        <w:rPr>
+          <w:lang w:eastAsia="zh-TW"/>
+        </w:rPr>
+        <w:t xml:space="preserve"> on top of temporal expression recognition and normalisation</w:t>
+      </w:r>
+      <w:r>
+        <w:rPr>
+          <w:lang w:eastAsia="zh-TW"/>
+        </w:rPr>
+        <w:t>;</w:t>
+      </w:r>
+      <w:r>
+        <w:rPr>
+          <w:lang w:eastAsia="zh-TW"/>
+        </w:rPr>
+        <w:t xml:space="preserve"> however </w:t>
+      </w:r>
+      <w:r>
+        <w:rPr>
+          <w:lang w:eastAsia="zh-TW"/>
+        </w:rPr>
+        <w:t>a high performing</w:t>
+      </w:r>
+      <w:r>
+        <w:rPr>
+          <w:lang w:eastAsia="zh-TW"/>
+        </w:rPr>
+        <w:t xml:space="preserve"> temporal recognition and normalisation</w:t>
+      </w:r>
+      <w:r>
+        <w:rPr>
+          <w:lang w:eastAsia="zh-TW"/>
+        </w:rPr>
+        <w:t xml:space="preserve"> system</w:t>
+      </w:r>
+      <w:r>
+        <w:rPr>
+          <w:lang w:eastAsia="zh-TW"/>
+        </w:rPr>
+        <w:t xml:space="preserve"> is still required for this work to be effective.</w:t>
       </w:r>
     </w:p>
     <w:p>
@@ -3133,7 +3433,7 @@
       <w:bookmarkStart w:id="17" w:name="_Toc261719267"/>
       <w:bookmarkStart w:id="18" w:name="_Toc261719332"/>
       <w:bookmarkStart w:id="19" w:name="_Toc261719386"/>
-      <w:bookmarkStart w:id="20" w:name="_Toc261793367"/>
+      <w:bookmarkStart w:id="20" w:name="_Toc261811034"/>
       <w:r>
         <w:rPr>
           <w:lang w:eastAsia="zh-TW"/>
@@ -3563,72 +3863,11 @@
         </w:rPr>
         <w:t>.</w:t>
       </w:r>
-    </w:p>
-    <w:p>
-      <w:pPr>
-        <w:rPr>
-          <w:lang w:eastAsia="zh-TW"/>
-        </w:rPr>
-      </w:pPr>
-      <w:r>
-        <w:rPr>
-          <w:lang w:eastAsia="zh-TW"/>
-        </w:rPr>
-        <w:t>The TIMEX</w:t>
-      </w:r>
-      <w:r>
-        <w:rPr>
-          <w:lang w:eastAsia="zh-TW"/>
-        </w:rPr>
-        <w:t>3</w:t>
-      </w:r>
-      <w:r>
-        <w:rPr>
-          <w:lang w:eastAsia="zh-TW"/>
-        </w:rPr>
-        <w:t xml:space="preserve"> tag is used to represent time expressions, and a number of attributes are used to define this. The most important attribute is the </w:t>
-      </w:r>
-      <w:r>
-        <w:rPr>
-          <w:lang w:eastAsia="zh-TW"/>
-        </w:rPr>
-        <w:t>‘value’</w:t>
-      </w:r>
-      <w:r>
-        <w:rPr>
-          <w:lang w:eastAsia="zh-TW"/>
-        </w:rPr>
-        <w:t xml:space="preserve"> attribute</w:t>
-      </w:r>
-      <w:r>
-        <w:rPr>
-          <w:lang w:eastAsia="zh-TW"/>
-        </w:rPr>
-        <w:t>, based on the TIMEX2 ‘val’ attribute</w:t>
-      </w:r>
-      <w:r>
-        <w:rPr>
-          <w:lang w:eastAsia="zh-TW"/>
-        </w:rPr>
-        <w:t>, which is used to hold th</w:t>
-      </w:r>
-      <w:r>
-        <w:rPr>
-          <w:lang w:eastAsia="zh-TW"/>
-        </w:rPr>
-        <w:t>e either the normalised time,</w:t>
-      </w:r>
-      <w:r>
-        <w:rPr>
-          <w:lang w:eastAsia="zh-TW"/>
-        </w:rPr>
-        <w:t xml:space="preserve"> or an unanchored duration.</w:t>
-      </w:r>
-      <w:r>
-        <w:rPr>
-          <w:lang w:eastAsia="zh-TW"/>
-        </w:rPr>
-        <w:t xml:space="preserve"> This value can either be a simple string referencing a specific time, a pair of strings separated by a slash representing a duration anchored in specific points of times, or a simple string representing an unanchored duration.</w:t>
+      <w:r>
+        <w:rPr>
+          <w:lang w:eastAsia="zh-TW"/>
+        </w:rPr>
+        <w:t xml:space="preserve"> </w:t>
       </w:r>
     </w:p>
     <w:p>
@@ -3995,10 +4234,7 @@
       </w:fldSimple>
       <w:bookmarkEnd w:id="21"/>
       <w:r>
-        <w:t xml:space="preserve"> - A sample TIMEX3 tag from the AQUAINT corpus</w:t>
-      </w:r>
-      <w:r>
-        <w:t xml:space="preserve"> </w:t>
+        <w:t xml:space="preserve"> - A sample TIMEX3 tag from the AQUAINT corpus </w:t>
       </w:r>
       <w:sdt>
         <w:sdtPr>
@@ -4027,6 +4263,73 @@
         <w:rPr>
           <w:lang w:eastAsia="zh-TW"/>
         </w:rPr>
+        <w:t>The TIMEX</w:t>
+      </w:r>
+      <w:r>
+        <w:rPr>
+          <w:lang w:eastAsia="zh-TW"/>
+        </w:rPr>
+        <w:t>3</w:t>
+      </w:r>
+      <w:r>
+        <w:rPr>
+          <w:lang w:eastAsia="zh-TW"/>
+        </w:rPr>
+        <w:t xml:space="preserve"> tag is used to represent time expressions, and a number of attributes are used to define this. The most important attribute is the </w:t>
+      </w:r>
+      <w:r>
+        <w:rPr>
+          <w:lang w:eastAsia="zh-TW"/>
+        </w:rPr>
+        <w:t>‘value’</w:t>
+      </w:r>
+      <w:r>
+        <w:rPr>
+          <w:lang w:eastAsia="zh-TW"/>
+        </w:rPr>
+        <w:t xml:space="preserve"> attribute</w:t>
+      </w:r>
+      <w:r>
+        <w:rPr>
+          <w:lang w:eastAsia="zh-TW"/>
+        </w:rPr>
+        <w:t>, based on the TIMEX2 ‘val’ attribute</w:t>
+      </w:r>
+      <w:r>
+        <w:rPr>
+          <w:lang w:eastAsia="zh-TW"/>
+        </w:rPr>
+        <w:t xml:space="preserve">, which is used to hold </w:t>
+      </w:r>
+      <w:r>
+        <w:rPr>
+          <w:lang w:eastAsia="zh-TW"/>
+        </w:rPr>
+        <w:t>either the normalised time,</w:t>
+      </w:r>
+      <w:r>
+        <w:rPr>
+          <w:lang w:eastAsia="zh-TW"/>
+        </w:rPr>
+        <w:t xml:space="preserve"> or an unanchored duration.</w:t>
+      </w:r>
+      <w:r>
+        <w:rPr>
+          <w:lang w:eastAsia="zh-TW"/>
+        </w:rPr>
+        <w:t xml:space="preserve"> This value can either be a simple string referencing a specific time, a pair of strings separated by a slash representing a duration anchored in specific points of times, or a simple string representing an unanchored duration.</w:t>
+      </w:r>
+    </w:p>
+    <w:p>
+      <w:pPr>
+        <w:rPr>
+          <w:lang w:eastAsia="zh-TW"/>
+        </w:rPr>
+      </w:pPr>
+      <w:r>
+        <w:rPr>
+          <w:lang w:eastAsia="zh-TW"/>
+        </w:rPr>
         <w:t xml:space="preserve">The format used for denoting dates </w:t>
       </w:r>
       <w:r>
@@ -4156,7 +4459,19 @@
           <w:lang w:eastAsia="zh-TW"/>
         </w:rPr>
         <w:lastRenderedPageBreak/>
-        <w:t>To support further imprecision in natural language expressions that the ISO 8601 standard does not specify, TIDES, and subsequently TimeML, specify a number of replacement components which can be used as values in particular components of an ISO 8601 expression. This includes tokens such as “DT” in the hour position to represent “day time”, “WI” in the place of month to represent “winter” and “WE” in the place of a day to represent “weekend”.</w:t>
+        <w:t xml:space="preserve">To support further imprecision in natural language expressions that the ISO 8601 standard does not </w:t>
+      </w:r>
+      <w:r>
+        <w:rPr>
+          <w:lang w:eastAsia="zh-TW"/>
+        </w:rPr>
+        <w:t>handle</w:t>
+      </w:r>
+      <w:r>
+        <w:rPr>
+          <w:lang w:eastAsia="zh-TW"/>
+        </w:rPr>
+        <w:t>, TIDES, and subsequently TimeML, specify a number of replacement components which can be used as values in particular components of an ISO 8601 expression. This includes tokens such as “DT” in the hour position to represent “day time”, “WI” in the place of month to represent “winter” and “WE” in the place of a day to represent “weekend”.</w:t>
       </w:r>
     </w:p>
     <w:p>
@@ -4169,7 +4484,43 @@
         <w:rPr>
           <w:lang w:eastAsia="zh-TW"/>
         </w:rPr>
-        <w:t>In addition to these modified ISO 8601 values, a number of tokens are also allowed in the value attribute when expressions can not be resolved to a timestamp, for example “PRESENT_REF” for time expressions such as “currently”, “FUTURE_REF” for “future” and “PAST_REF” for “long ago”.</w:t>
+        <w:t xml:space="preserve">In addition to these modified ISO 8601 values, a number of tokens are also allowed in the value attribute when expressions </w:t>
+      </w:r>
+      <w:r>
+        <w:rPr>
+          <w:lang w:eastAsia="zh-TW"/>
+        </w:rPr>
+        <w:t>cannot</w:t>
+      </w:r>
+      <w:r>
+        <w:rPr>
+          <w:lang w:eastAsia="zh-TW"/>
+        </w:rPr>
+        <w:t xml:space="preserve"> be resolved to a timestamp, for example</w:t>
+      </w:r>
+      <w:r>
+        <w:rPr>
+          <w:lang w:eastAsia="zh-TW"/>
+        </w:rPr>
+        <w:t>:</w:t>
+      </w:r>
+      <w:r>
+        <w:rPr>
+          <w:lang w:eastAsia="zh-TW"/>
+        </w:rPr>
+        <w:t xml:space="preserve"> “PRESENT_REF” for time expressions such as “currently”</w:t>
+      </w:r>
+      <w:r>
+        <w:rPr>
+          <w:lang w:eastAsia="zh-TW"/>
+        </w:rPr>
+        <w:t xml:space="preserve">; “FUTURE_REF” for “future”; </w:t>
+      </w:r>
+      <w:r>
+        <w:rPr>
+          <w:lang w:eastAsia="zh-TW"/>
+        </w:rPr>
+        <w:t>and “PAST_REF” for “long ago”.</w:t>
       </w:r>
     </w:p>
     <w:p>
@@ -4194,13 +4545,37 @@
         <w:rPr>
           <w:lang w:eastAsia="zh-TW"/>
         </w:rPr>
-        <w:t xml:space="preserve"> that can not be </w:t>
-      </w:r>
-      <w:r>
-        <w:rPr>
-          <w:lang w:eastAsia="zh-TW"/>
-        </w:rPr>
-        <w:t>expressed by value alone. These modifiers modify points in time and durations, allowing for expressions such as “before June 6</w:t>
+        <w:t xml:space="preserve"> that </w:t>
+      </w:r>
+      <w:r>
+        <w:rPr>
+          <w:lang w:eastAsia="zh-TW"/>
+        </w:rPr>
+        <w:t>cannot</w:t>
+      </w:r>
+      <w:r>
+        <w:rPr>
+          <w:lang w:eastAsia="zh-TW"/>
+        </w:rPr>
+        <w:t xml:space="preserve"> be </w:t>
+      </w:r>
+      <w:r>
+        <w:rPr>
+          <w:lang w:eastAsia="zh-TW"/>
+        </w:rPr>
+        <w:t xml:space="preserve">expressed by value alone. These modifiers </w:t>
+      </w:r>
+      <w:r>
+        <w:rPr>
+          <w:lang w:eastAsia="zh-TW"/>
+        </w:rPr>
+        <w:t>alter</w:t>
+      </w:r>
+      <w:r>
+        <w:rPr>
+          <w:lang w:eastAsia="zh-TW"/>
+        </w:rPr>
+        <w:t xml:space="preserve"> points in time and durations, allowing for expressions such as “before June 6</w:t>
       </w:r>
       <w:r>
         <w:rPr>
@@ -4304,6 +4679,12 @@
         <w:rPr>
           <w:lang w:eastAsia="zh-TW"/>
         </w:rPr>
+        <w:t>,</w:t>
+      </w:r>
+      <w:r>
+        <w:rPr>
+          <w:lang w:eastAsia="zh-TW"/>
+        </w:rPr>
         <w:t xml:space="preserve"> and denote that a timex can take functions such as creation time, publication time, etc. The PRISM standard is typically used to mark up metadata to a document, rather than directly dealing with the content itself, whereas TimeML expands this to allow the content of the document to be tagged with these functions.</w:t>
       </w:r>
     </w:p>
@@ -4349,7 +4730,31 @@
         <w:rPr>
           <w:lang w:eastAsia="zh-TW"/>
         </w:rPr>
-        <w:t xml:space="preserve">In addition to the formal specification of TimeML, a set of annotation guidelines is published </w:t>
+        <w:t xml:space="preserve">In addition to the formal specification of TimeML, </w:t>
+      </w:r>
+      <w:r>
+        <w:rPr>
+          <w:lang w:eastAsia="zh-TW"/>
+        </w:rPr>
+        <w:t>a set of annotation guidelines ha</w:t>
+      </w:r>
+      <w:r>
+        <w:rPr>
+          <w:lang w:eastAsia="zh-TW"/>
+        </w:rPr>
+        <w:t>s</w:t>
+      </w:r>
+      <w:r>
+        <w:rPr>
+          <w:lang w:eastAsia="zh-TW"/>
+        </w:rPr>
+        <w:t xml:space="preserve"> been</w:t>
+      </w:r>
+      <w:r>
+        <w:rPr>
+          <w:lang w:eastAsia="zh-TW"/>
+        </w:rPr>
+        <w:t xml:space="preserve"> published </w:t>
       </w:r>
       <w:sdt>
         <w:sdtPr>
@@ -4397,7 +4802,19 @@
         <w:rPr>
           <w:lang w:eastAsia="zh-TW"/>
         </w:rPr>
-        <w:t>, which contains information on when an expression should be tagged, and how the attributes should be filled</w:t>
+        <w:t xml:space="preserve">, which contains information </w:t>
+      </w:r>
+      <w:r>
+        <w:rPr>
+          <w:lang w:eastAsia="zh-TW"/>
+        </w:rPr>
+        <w:t>about</w:t>
+      </w:r>
+      <w:r>
+        <w:rPr>
+          <w:lang w:eastAsia="zh-TW"/>
+        </w:rPr>
+        <w:t xml:space="preserve"> when an expression should be tagged, and how the attributes should be filled</w:t>
       </w:r>
       <w:r>
         <w:rPr>
@@ -4543,13 +4960,49 @@
         <w:rPr>
           <w:lang w:eastAsia="zh-TW"/>
         </w:rPr>
-        <w:t>, including fairly detailed indicators to trigger a tag</w:t>
-      </w:r>
-      <w:r>
-        <w:rPr>
-          <w:lang w:eastAsia="zh-TW"/>
-        </w:rPr>
-        <w:t>, and where it should not. One rule it gives relates to proper nouns, where any temporal expression incorporated within (e.g., the terrorist group “Black September”) should not be tagged</w:t>
+        <w:t>, including fairly detailed indicators</w:t>
+      </w:r>
+      <w:r>
+        <w:rPr>
+          <w:lang w:eastAsia="zh-TW"/>
+        </w:rPr>
+        <w:t xml:space="preserve"> of when to </w:t>
+      </w:r>
+      <w:r>
+        <w:rPr>
+          <w:lang w:eastAsia="zh-TW"/>
+        </w:rPr>
+        <w:t>and whe</w:t>
+      </w:r>
+      <w:r>
+        <w:rPr>
+          <w:lang w:eastAsia="zh-TW"/>
+        </w:rPr>
+        <w:t>n</w:t>
+      </w:r>
+      <w:r>
+        <w:rPr>
+          <w:lang w:eastAsia="zh-TW"/>
+        </w:rPr>
+        <w:t xml:space="preserve"> not</w:t>
+      </w:r>
+      <w:r>
+        <w:rPr>
+          <w:lang w:eastAsia="zh-TW"/>
+        </w:rPr>
+        <w:t xml:space="preserve"> </w:t>
+      </w:r>
+      <w:r>
+        <w:rPr>
+          <w:lang w:eastAsia="zh-TW"/>
+        </w:rPr>
+        <w:t>to trigger a tag</w:t>
+      </w:r>
+      <w:r>
+        <w:rPr>
+          <w:lang w:eastAsia="zh-TW"/>
+        </w:rPr>
+        <w:t>. One rule it gives relates to proper nouns, where any temporal expression incorporated within (e.g., the terrorist group “Black September”) should not be tagged</w:t>
       </w:r>
       <w:r>
         <w:rPr>
@@ -4637,13 +5090,31 @@
         <w:rPr>
           <w:lang w:eastAsia="zh-TW"/>
         </w:rPr>
-        <w:t xml:space="preserve"> define how to annotate events, signals and relations</w:t>
-      </w:r>
-      <w:r>
-        <w:rPr>
-          <w:lang w:eastAsia="zh-TW"/>
-        </w:rPr>
-        <w:t>, however as this project focuses on the annotation of timexes only, they are not considered here.</w:t>
+        <w:t xml:space="preserve"> define how to annotate events, signals</w:t>
+      </w:r>
+      <w:r>
+        <w:rPr>
+          <w:lang w:eastAsia="zh-TW"/>
+        </w:rPr>
+        <w:t>,</w:t>
+      </w:r>
+      <w:r>
+        <w:rPr>
+          <w:lang w:eastAsia="zh-TW"/>
+        </w:rPr>
+        <w:t xml:space="preserve"> and relations</w:t>
+      </w:r>
+      <w:r>
+        <w:rPr>
+          <w:lang w:eastAsia="zh-TW"/>
+        </w:rPr>
+        <w:t>;</w:t>
+      </w:r>
+      <w:r>
+        <w:rPr>
+          <w:lang w:eastAsia="zh-TW"/>
+        </w:rPr>
+        <w:t xml:space="preserve"> however as this project focuses on the annotation of timexes only, they are not considered here.</w:t>
       </w:r>
       <w:r>
         <w:rPr>
@@ -4660,7 +5131,7 @@
       <w:bookmarkStart w:id="23" w:name="_Toc261719268"/>
       <w:bookmarkStart w:id="24" w:name="_Toc261719333"/>
       <w:bookmarkStart w:id="25" w:name="_Toc261719387"/>
-      <w:bookmarkStart w:id="26" w:name="_Toc261793368"/>
+      <w:bookmarkStart w:id="26" w:name="_Toc261811035"/>
       <w:r>
         <w:t>Evaluating Tagger Performance</w:t>
       </w:r>
@@ -4728,7 +5199,31 @@
         <w:rPr>
           <w:lang w:eastAsia="zh-TW"/>
         </w:rPr>
-        <w:t>, which focussed on two sorts of systems – those that do recognition only, and those that do recognition and normalisation.</w:t>
+        <w:t xml:space="preserve">, which focussed on two sorts of systems – those that </w:t>
+      </w:r>
+      <w:r>
+        <w:rPr>
+          <w:lang w:eastAsia="zh-TW"/>
+        </w:rPr>
+        <w:t>perform</w:t>
+      </w:r>
+      <w:r>
+        <w:rPr>
+          <w:lang w:eastAsia="zh-TW"/>
+        </w:rPr>
+        <w:t xml:space="preserve"> recognition only, and those that </w:t>
+      </w:r>
+      <w:r>
+        <w:rPr>
+          <w:lang w:eastAsia="zh-TW"/>
+        </w:rPr>
+        <w:t>perform both</w:t>
+      </w:r>
+      <w:r>
+        <w:rPr>
+          <w:lang w:eastAsia="zh-TW"/>
+        </w:rPr>
+        <w:t xml:space="preserve"> recognition and normalisation.</w:t>
       </w:r>
     </w:p>
     <w:p>
@@ -4978,13 +5473,61 @@
           <w:lang w:eastAsia="zh-TW"/>
         </w:rPr>
         <w:lastRenderedPageBreak/>
-        <w:t>The first is that of detection of temporal expressions, the second is to correctly recognise the extent of the temporal expression, and the third is to correctly normalise the temporal expression into some time. This final metric also can be subclassified into an absolute f-measure, which considers the performance of normalisation against all timexes, not just those recognised. Therefore, the absolute f-measure gives the headline metric for all parts of the system, whereas the breakdown allows performance of individual components.</w:t>
-      </w:r>
-      <w:r>
-        <w:rPr>
-          <w:lang w:eastAsia="zh-TW"/>
-        </w:rPr>
-        <w:t xml:space="preserve"> For the systems given below, we consider the recognition metric as both the recognition and extent detection tasks, and normalisation as the final, non-absolute, metric.</w:t>
+        <w:t>The first</w:t>
+      </w:r>
+      <w:r>
+        <w:rPr>
+          <w:lang w:eastAsia="zh-TW"/>
+        </w:rPr>
+        <w:t xml:space="preserve"> metric TERN uses to measure performance</w:t>
+      </w:r>
+      <w:r>
+        <w:rPr>
+          <w:lang w:eastAsia="zh-TW"/>
+        </w:rPr>
+        <w:t xml:space="preserve"> is that of detection of temporal expressions</w:t>
+      </w:r>
+      <w:r>
+        <w:rPr>
+          <w:lang w:eastAsia="zh-TW"/>
+        </w:rPr>
+        <w:t>.</w:t>
+      </w:r>
+      <w:r>
+        <w:rPr>
+          <w:lang w:eastAsia="zh-TW"/>
+        </w:rPr>
+        <w:t xml:space="preserve"> </w:t>
+      </w:r>
+      <w:r>
+        <w:rPr>
+          <w:lang w:eastAsia="zh-TW"/>
+        </w:rPr>
+        <w:t>T</w:t>
+      </w:r>
+      <w:r>
+        <w:rPr>
+          <w:lang w:eastAsia="zh-TW"/>
+        </w:rPr>
+        <w:t>he second is to correctly recognise the extent of the temporal expression, and the third is to correctly normalise the temporal expression into some time. This final metric also can be subclassified into an absolute f-measure, which considers the performance of normalisation against all timexes, not just those recognised. Therefore, the absolute f-measure gives the headline metric for all parts of the system, whereas the breakdown allows performance of individual components</w:t>
+      </w:r>
+      <w:r>
+        <w:rPr>
+          <w:lang w:eastAsia="zh-TW"/>
+        </w:rPr>
+        <w:t xml:space="preserve"> to be considered</w:t>
+      </w:r>
+      <w:r>
+        <w:rPr>
+          <w:lang w:eastAsia="zh-TW"/>
+        </w:rPr>
+        <w:t>.</w:t>
+      </w:r>
+      <w:r>
+        <w:rPr>
+          <w:lang w:eastAsia="zh-TW"/>
+        </w:rPr>
+        <w:t xml:space="preserve"> For the systems given below, we consider the recognition metric as both the recognition and extent detection tasks, and normalisation as the final, non-absolute metric.</w:t>
       </w:r>
     </w:p>
     <w:p>
@@ -5165,7 +5708,7 @@
       <w:bookmarkStart w:id="27" w:name="_Toc261719269"/>
       <w:bookmarkStart w:id="28" w:name="_Toc261719334"/>
       <w:bookmarkStart w:id="29" w:name="_Toc261719388"/>
-      <w:bookmarkStart w:id="30" w:name="_Toc261793369"/>
+      <w:bookmarkStart w:id="30" w:name="_Toc261811036"/>
       <w:r>
         <w:rPr>
           <w:lang w:eastAsia="zh-TW"/>
@@ -5286,7 +5829,16 @@
         <w:t>, and also includes additional documents</w:t>
       </w:r>
       <w:r>
-        <w:t>, still based on news texts</w:t>
+        <w:t xml:space="preserve">, still </w:t>
+      </w:r>
+      <w:r>
+        <w:t>from the</w:t>
+      </w:r>
+      <w:r>
+        <w:t xml:space="preserve"> news </w:t>
+      </w:r>
+      <w:r>
+        <w:t>genre</w:t>
       </w:r>
       <w:r>
         <w:t>. Most recent contests use the TimeBank corpus as a base, although typically modify it for their specific needs (for example, in TempEval, a simplified form of TimeML was used).</w:t>
@@ -5358,7 +5910,25 @@
         <w:t xml:space="preserve"> showed, high inter-annotator agreement on temporal expressions is hard to come by. In the case of the TimeBank corpus, inter-annotator agreement for TIMEX3 tags is 0.83 for exact matches, or 0.96 for partial matches (average of precision and recall)</w:t>
       </w:r>
       <w:r>
-        <w:t xml:space="preserve">. Other tags are lower, but they are of limited interest for this project and are not considered. </w:t>
+        <w:t>. Other tags are lower, but they are of limited interest for this project and</w:t>
+      </w:r>
+      <w:r>
+        <w:t>,</w:t>
+      </w:r>
+      <w:r>
+        <w:t xml:space="preserve"> </w:t>
+      </w:r>
+      <w:r>
+        <w:t>as such</w:t>
+      </w:r>
+      <w:r>
+        <w:t>,</w:t>
+      </w:r>
+      <w:r>
+        <w:t xml:space="preserve"> </w:t>
+      </w:r>
+      <w:r>
+        <w:t xml:space="preserve">are not considered. </w:t>
       </w:r>
     </w:p>
     <w:p>
@@ -5371,7 +5941,7 @@
       <w:bookmarkStart w:id="34" w:name="_Toc261719270"/>
       <w:bookmarkStart w:id="35" w:name="_Toc261719335"/>
       <w:bookmarkStart w:id="36" w:name="_Toc261719389"/>
-      <w:bookmarkStart w:id="37" w:name="_Toc261793370"/>
+      <w:bookmarkStart w:id="37" w:name="_Toc261811037"/>
       <w:r>
         <w:t>Temporal Expression</w:t>
       </w:r>
@@ -5432,7 +6002,11 @@
         </w:sdtContent>
       </w:sdt>
       <w:r>
-        <w:t>. In both systems, grammars were provided for the named entity recognisers and the time expressions simply recognised. No normalisation was performed in these early systems.</w:t>
+        <w:t xml:space="preserve">. In both </w:t>
+      </w:r>
+      <w:r>
+        <w:lastRenderedPageBreak/>
+        <w:t>systems, grammars were provided for the named entity recognisers and the time expressions simply recognised. No normalisation was performed in these early systems.</w:t>
       </w:r>
     </w:p>
     <w:p>
@@ -5445,7 +6019,6 @@
         <w:rPr>
           <w:lang w:eastAsia="zh-TW"/>
         </w:rPr>
-        <w:lastRenderedPageBreak/>
         <w:t xml:space="preserve">The recognition task is generally considered to be “do-able” </w:t>
       </w:r>
       <w:sdt>
@@ -5658,7 +6231,7 @@
         <w:rPr>
           <w:lang w:eastAsia="zh-TW"/>
         </w:rPr>
-        <w:t>, in addition to their rule-based tagger discussed below, also experimented with machine learning based systems in order solve the problem of distinguishing between the specific use of the word “today” as a temporal expression and the generic use to mean “nowadays”. Following this, a number of completely machine learning based systems have been developed.</w:t>
+        <w:t>, in addition to their rule-based tagger discussed below, also experimented with machine learning based systems in order solve the problem of distinguishing between the specific use of the word “today” as a temporal expression and the generic use to mean “nowadays”. Following this, a number of machine learning based systems have been developed.</w:t>
       </w:r>
     </w:p>
     <w:p>
@@ -5671,7 +6244,19 @@
         <w:rPr>
           <w:lang w:eastAsia="zh-TW"/>
         </w:rPr>
-        <w:t xml:space="preserve">Machine learning systems generally all offer an advantage other rule-based systems as the tedious creation of rules is avoided, and also allows a certain amount of flexibility between languages. Some rule-based systems </w:t>
+        <w:t>Machine learning systems generally all offer an advantage</w:t>
+      </w:r>
+      <w:r>
+        <w:rPr>
+          <w:lang w:eastAsia="zh-TW"/>
+        </w:rPr>
+        <w:t xml:space="preserve"> over</w:t>
+      </w:r>
+      <w:r>
+        <w:rPr>
+          <w:lang w:eastAsia="zh-TW"/>
+        </w:rPr>
+        <w:t xml:space="preserve"> other rule-based systems as the tedious creation of rules is avoided, and also allows a certain amount of flexibility between languages. Some rule-based systems </w:t>
       </w:r>
       <w:sdt>
         <w:sdtPr>
@@ -5786,7 +6371,7 @@
         <w:rPr>
           <w:lang w:eastAsia="zh-TW"/>
         </w:rPr>
-        <w:t xml:space="preserve">With performance between machine learning and rule-based systems as close as it is, there is no clear superior approach to timex annotation, with different authors extolling the advantages of their </w:t>
+        <w:t xml:space="preserve">With performance between machine learning and rule-based systems as close as it is there is no clear superior approach to timex annotation, with different authors extolling the advantages of their </w:t>
       </w:r>
       <w:r>
         <w:rPr>
@@ -5853,7 +6438,19 @@
         <w:rPr>
           <w:lang w:eastAsia="zh-TW"/>
         </w:rPr>
-        <w:t xml:space="preserve"> argue that separation of these components is beneficial</w:t>
+        <w:t xml:space="preserve"> argue</w:t>
+      </w:r>
+      <w:r>
+        <w:rPr>
+          <w:lang w:eastAsia="zh-TW"/>
+        </w:rPr>
+        <w:t>s</w:t>
+      </w:r>
+      <w:r>
+        <w:rPr>
+          <w:lang w:eastAsia="zh-TW"/>
+        </w:rPr>
+        <w:t xml:space="preserve"> that separation of these components is beneficial</w:t>
       </w:r>
       <w:r>
         <w:rPr>
@@ -5927,11 +6524,18 @@
         </w:rPr>
         <w:t>.</w:t>
       </w:r>
-      <w:r>
-        <w:rPr>
-          <w:lang w:eastAsia="zh-TW"/>
-        </w:rPr>
-        <w:t xml:space="preserve"> A number of these temporal expression annotators are discussed further below.</w:t>
+    </w:p>
+    <w:p>
+      <w:pPr>
+        <w:rPr>
+          <w:lang w:eastAsia="zh-TW"/>
+        </w:rPr>
+      </w:pPr>
+      <w:r>
+        <w:rPr>
+          <w:lang w:eastAsia="zh-TW"/>
+        </w:rPr>
+        <w:t>A number of temporal expression annotators are discussed further below.</w:t>
       </w:r>
     </w:p>
     <w:p>
@@ -5994,16 +6598,73 @@
         <w:t>r</w:t>
       </w:r>
       <w:r>
-        <w:t xml:space="preserve"> that accepts a document tokenised into words, sentences and tagged for part-of-speech before performing various operations. The first is the identification of the extent of the time expression, where a number of regular expressions are used to define the extent of what should be tagged.</w:t>
+        <w:t xml:space="preserve"> that accepts </w:t>
+      </w:r>
+      <w:r>
+        <w:t>a document tokenised into words and</w:t>
+      </w:r>
+      <w:r>
+        <w:t xml:space="preserve"> sentences and</w:t>
+      </w:r>
+      <w:r>
+        <w:t xml:space="preserve"> </w:t>
+      </w:r>
+      <w:r>
+        <w:t>tagged for part-of-speech</w:t>
+      </w:r>
+      <w:r>
+        <w:t xml:space="preserve">. A number of operations are applied to this input document, the </w:t>
+      </w:r>
+      <w:r>
+        <w:t>first</w:t>
+      </w:r>
+      <w:r>
+        <w:t xml:space="preserve"> of which</w:t>
+      </w:r>
+      <w:r>
+        <w:t xml:space="preserve"> is the identification of the e</w:t>
+      </w:r>
+      <w:r>
+        <w:t xml:space="preserve">xtent of the time expression. A number of regular expression rules </w:t>
+      </w:r>
+      <w:r>
+        <w:t>are used to define the extent of what should be tagged.</w:t>
       </w:r>
     </w:p>
     <w:p>
       <w:r>
-        <w:t xml:space="preserve">The second module deals with the normalisation of self-contained expressions, and then a third module, called the “discourse processing module” deals with relative expressions. For relative times, a reference time is established, either from the context of the surrounding sentences, or from the document creation date, and then rules handle temporal expressions representing offsets from this date – first computing the magnitude of the offset (e.g., “month”, “week”, etc), and then the direction, either from </w:t>
+        <w:t>The second module deals with the normalisation of self-contained expressions, and then a third module, called the “discourse processing module”</w:t>
+      </w:r>
+      <w:r>
+        <w:t>,</w:t>
+      </w:r>
+      <w:r>
+        <w:t xml:space="preserve"> deals with relative </w:t>
       </w:r>
       <w:r>
         <w:lastRenderedPageBreak/>
-        <w:t>direct indicators (e.g., “last Thursday”) or from the tense of the sentence (“600,000 barrels were loaded on Thursday”).</w:t>
+        <w:t>expressions. For relative times, a reference time is established, either from the conte</w:t>
+      </w:r>
+      <w:r>
+        <w:t>xt of the surrounding sentences</w:t>
+      </w:r>
+      <w:r>
+        <w:t xml:space="preserve"> or the document creation date, and then rules handle temporal expressions representing offsets from this date </w:t>
+      </w:r>
+      <w:r>
+        <w:t>by</w:t>
+      </w:r>
+      <w:r>
+        <w:t xml:space="preserve"> first computing the magnitude of the offset (e.g., “month”, “week”, etc), and then the direction, either from direct indicators (e.g., “last Thursday”) or from the tense of the sentence (“600,000 barrels </w:t>
+      </w:r>
+      <w:r>
+        <w:rPr>
+          <w:u w:val="single"/>
+        </w:rPr>
+        <w:t>were</w:t>
+      </w:r>
+      <w:r>
+        <w:t xml:space="preserve"> loaded on Thursday”).</w:t>
       </w:r>
       <w:r>
         <w:t xml:space="preserve"> </w:t>
@@ -6036,7 +6697,13 @@
         <w:t xml:space="preserve"> </w:t>
       </w:r>
       <w:r>
-        <w:t>that extends the capabilities of TempEx to include the new TIMEX3 tag defined in TimeML, as well as some TIMEX2 expressions not handled by TempEx, such as durations, some temporal modifiers and European date formats.</w:t>
+        <w:t>that extends the capabilities of TempEx to include the new TIMEX3 tag defined in TimeML, as well as some expressions not handled by TempEx, such as durations, some temporal modifiers</w:t>
+      </w:r>
+      <w:r>
+        <w:t>,</w:t>
+      </w:r>
+      <w:r>
+        <w:t xml:space="preserve"> and European date formats.</w:t>
       </w:r>
     </w:p>
     <w:p>
@@ -6089,7 +6756,21 @@
         <w:t xml:space="preserve"> itself has a number of deficiencies which make extending this software difficult. </w:t>
       </w:r>
       <w:r>
-        <w:t xml:space="preserve">The tagging aspects of TempEx are provided in a number of very large Perl functions which are driven by a Perl script. This is wrapped around by another Perl script and additional rules coded in to create GUTime. When incorporated into toolkits, such as TARSQI </w:t>
+        <w:t xml:space="preserve">The tagging aspects of TempEx are provided in a number of very large Perl functions which are driven by a Perl script. This is wrapped around by another Perl script and additional rules </w:t>
+      </w:r>
+      <w:r>
+        <w:t xml:space="preserve">were </w:t>
+      </w:r>
+      <w:r>
+        <w:t>added to the TempEx Perl module</w:t>
+      </w:r>
+      <w:r>
+        <w:t xml:space="preserve"> to create GUTime.</w:t>
+      </w:r>
+    </w:p>
+    <w:p>
+      <w:r>
+        <w:t xml:space="preserve">When incorporated into toolkits, such as TARSQI </w:t>
       </w:r>
       <w:sdt>
         <w:sdtPr>
@@ -6108,12 +6789,46 @@
         </w:sdtContent>
       </w:sdt>
       <w:r>
-        <w:t>, there is yet again another wrapper to fit this into the toolkit. These multiple levels of wrappers are code which are designed to hide the issues with monolithic nature of the core TempEx code.</w:t>
-      </w:r>
-    </w:p>
-    <w:p>
-      <w:r>
-        <w:t>In particular, there is a very heavy coupling between the higher level tagging logic and the actual tagging rules – a single function is used which contains all the rules. Similarly, the second and third modules as outlined above are coupled together into a single module.</w:t>
+        <w:t xml:space="preserve">, there is yet again another wrapper to fit this into the toolkit. These multiple levels of wrappers are </w:t>
+      </w:r>
+      <w:r>
+        <w:t>code which hides</w:t>
+      </w:r>
+      <w:r>
+        <w:t xml:space="preserve"> issues </w:t>
+      </w:r>
+      <w:r>
+        <w:t>due to</w:t>
+      </w:r>
+      <w:r>
+        <w:t xml:space="preserve"> </w:t>
+      </w:r>
+      <w:r>
+        <w:t xml:space="preserve">the </w:t>
+      </w:r>
+      <w:r>
+        <w:t>monolithic</w:t>
+      </w:r>
+      <w:r>
+        <w:t xml:space="preserve"> nature of the core TempEx code.</w:t>
+      </w:r>
+      <w:r>
+        <w:t xml:space="preserve"> </w:t>
+      </w:r>
+      <w:r>
+        <w:t>In particular, there is a very heavy coupling between the higher level tagging logic and the actual tagging rules – a single function is used which contains all the rules</w:t>
+      </w:r>
+      <w:r>
+        <w:t xml:space="preserve"> and logic</w:t>
+      </w:r>
+      <w:r>
+        <w:t xml:space="preserve">. Similarly, the second and third modules as outlined above are coupled together into a single </w:t>
+      </w:r>
+      <w:r>
+        <w:t>function</w:t>
+      </w:r>
+      <w:r>
+        <w:t>.</w:t>
       </w:r>
     </w:p>
     <w:p>
@@ -6163,7 +6878,28 @@
         <w:t>normalisation</w:t>
       </w:r>
       <w:r>
-        <w:t xml:space="preserve"> however separates out these two tasks into separate internal components.</w:t>
+        <w:t>.</w:t>
+      </w:r>
+      <w:r>
+        <w:t xml:space="preserve"> </w:t>
+      </w:r>
+      <w:r>
+        <w:t>H</w:t>
+      </w:r>
+      <w:r>
+        <w:t>owever</w:t>
+      </w:r>
+      <w:r>
+        <w:t>,</w:t>
+      </w:r>
+      <w:r>
+        <w:t xml:space="preserve"> these two tasks </w:t>
+      </w:r>
+      <w:r>
+        <w:t xml:space="preserve">are split </w:t>
+      </w:r>
+      <w:r>
+        <w:t>into separate internal components.</w:t>
       </w:r>
       <w:r>
         <w:t xml:space="preserve"> Chronos is designed to be a multi-lingual system, coping with both English and Italian text.</w:t>
@@ -6186,30 +6922,83 @@
         <w:t xml:space="preserve"> </w:t>
       </w:r>
       <w:r>
-        <w:t>and part-of-speech tagging occurs in the first phase of the program. This does have the downside of making Chronos more difficult to componentise, as if it is incorporated into a larger system, this pre-processing may want to be separated out to use a better system.</w:t>
+        <w:t>and part-of-speech tagging occurs in the first phase of the program. This does have the downside of making Chronos mo</w:t>
+      </w:r>
+      <w:r>
+        <w:t>re difficult to componentise; if it were to be</w:t>
+      </w:r>
+      <w:r>
+        <w:t xml:space="preserve"> incorporated into a larger system, this pre-processing may want to be separated out to use a better system.</w:t>
       </w:r>
     </w:p>
     <w:p>
       <w:r>
-        <w:t xml:space="preserve">The recognition phase of Chronos uses about 1000 hand-written rules (considerably more than GUTime), which not only identify an expression and its extent, but are also used to collect information about an identified expression (such as modifiers and other “clues”) which help the later normalisation phase. </w:t>
-      </w:r>
-      <w:r>
-        <w:t xml:space="preserve">Additional rules also exist handle conflicts between possible multiple tagging which in GUTime, this is handled by an implicit rule ordering. </w:t>
-      </w:r>
-      <w:r>
-        <w:t>This is also in contrast to GUTime, which has a clear separation of components, whereas Chronos appears to have a heavier coupling and a more integrated system.</w:t>
-      </w:r>
-      <w:r>
-        <w:t xml:space="preserve"> This recognition phase results in an intermediate representation, </w:t>
+        <w:t>The recognition phase of Chronos uses about 1000 hand-written rules (considerably more than GUTime), which not only identify an expression and it</w:t>
+      </w:r>
+      <w:r>
+        <w:t>’</w:t>
+      </w:r>
+      <w:r>
+        <w:t xml:space="preserve">s extent, but are also used to collect information about an identified expression (such as modifiers and other “clues”) which help the later normalisation phase. </w:t>
+      </w:r>
+      <w:r>
+        <w:t xml:space="preserve">Additional rules also exist </w:t>
+      </w:r>
+      <w:r>
+        <w:t xml:space="preserve">which </w:t>
       </w:r>
       <w:r>
         <w:lastRenderedPageBreak/>
-        <w:t>which is an extension of the TIMEX2 standard, which provides the metadata detected in the recognition phase as additional attributes to a tag.</w:t>
+        <w:t>handle conflicts between possible multiple tagging</w:t>
+      </w:r>
+      <w:r>
+        <w:t>.</w:t>
+      </w:r>
+      <w:r>
+        <w:t xml:space="preserve"> </w:t>
+      </w:r>
+      <w:r>
+        <w:t>I</w:t>
+      </w:r>
+      <w:r>
+        <w:t>n GUTime, this is handle</w:t>
+      </w:r>
+      <w:r>
+        <w:t>d by an implicit rule ordering.</w:t>
       </w:r>
     </w:p>
     <w:p>
       <w:r>
-        <w:t>Although this intermediate representation represents a heavy coupling between the two modules of Chronos</w:t>
+        <w:t>Additionally, Chronos,</w:t>
+      </w:r>
+      <w:r>
+        <w:t xml:space="preserve"> in contrast to GUTime which has a clear separation of components, appears to have a heavier coupling and a more integrated system.</w:t>
+      </w:r>
+      <w:r>
+        <w:t xml:space="preserve"> This recognition phase results in an intermediate representation</w:t>
+      </w:r>
+      <w:r>
+        <w:t xml:space="preserve"> – an </w:t>
+      </w:r>
+      <w:r>
+        <w:t>extension of the TIMEX2 standard</w:t>
+      </w:r>
+      <w:r>
+        <w:t xml:space="preserve"> – which </w:t>
+      </w:r>
+      <w:r>
+        <w:t>provides the metadata detected in the recognition phase as additional attributes to a tag.</w:t>
+      </w:r>
+    </w:p>
+    <w:p>
+      <w:r>
+        <w:t xml:space="preserve">Although this intermediate representation </w:t>
+      </w:r>
+      <w:r>
+        <w:t>causes</w:t>
+      </w:r>
+      <w:r>
+        <w:t xml:space="preserve"> a heavy coupling between the two modules of Chronos</w:t>
       </w:r>
       <w:r>
         <w:t>, it may offer some advantages in reducing any repetition between the two modules by utilising all the information gleamed in the recognition stage.</w:t>
@@ -6372,7 +7161,67 @@
         <w:rPr>
           <w:lang w:eastAsia="zh-TW"/>
         </w:rPr>
-        <w:t>Like Chronos, DANTE takes in plain text, so suffers from the same issue of componentisation as Chronos, and also similar to GUTime and Chronos, DANTE uses grammar rules (using the JAPE system) for identification of timexes. In this recognition phase, a “local semantic encoding” is used, which is an extension of the TIMEX2 standard which produces a (typically underspecified) value for the TIMEX2 value attribute. The interpretation phase then takes this “local semantic encoding” and transforms it into a document-level encoding, using a number of assumptions on the progression of the timeline through the document.</w:t>
+        <w:t>Like Chronos, DANTE takes in plain text, so suffers from the same issue</w:t>
+      </w:r>
+      <w:r>
+        <w:rPr>
+          <w:lang w:eastAsia="zh-TW"/>
+        </w:rPr>
+        <w:t xml:space="preserve"> of componentisation as Chronos.</w:t>
+      </w:r>
+      <w:r>
+        <w:rPr>
+          <w:lang w:eastAsia="zh-TW"/>
+        </w:rPr>
+        <w:t xml:space="preserve"> </w:t>
+      </w:r>
+      <w:r>
+        <w:rPr>
+          <w:lang w:eastAsia="zh-TW"/>
+        </w:rPr>
+        <w:t>A</w:t>
+      </w:r>
+      <w:r>
+        <w:rPr>
+          <w:lang w:eastAsia="zh-TW"/>
+        </w:rPr>
+        <w:t xml:space="preserve">lso similar to GUTime and Chronos, DANTE uses grammar rules (using the JAPE system) for identification of timexes. In this recognition phase, a “local semantic encoding” is used, which is an extension of the TIMEX2 standard </w:t>
+      </w:r>
+      <w:r>
+        <w:rPr>
+          <w:lang w:eastAsia="zh-TW"/>
+        </w:rPr>
+        <w:t>that</w:t>
+      </w:r>
+      <w:r>
+        <w:rPr>
+          <w:lang w:eastAsia="zh-TW"/>
+        </w:rPr>
+        <w:t xml:space="preserve"> produces a (typically underspecified) value for the TIMEX2 </w:t>
+      </w:r>
+      <w:r>
+        <w:rPr>
+          <w:lang w:eastAsia="zh-TW"/>
+        </w:rPr>
+        <w:t>‘</w:t>
+      </w:r>
+      <w:r>
+        <w:rPr>
+          <w:lang w:eastAsia="zh-TW"/>
+        </w:rPr>
+        <w:t>val</w:t>
+      </w:r>
+      <w:r>
+        <w:rPr>
+          <w:lang w:eastAsia="zh-TW"/>
+        </w:rPr>
+        <w:t>’</w:t>
+      </w:r>
+      <w:r>
+        <w:rPr>
+          <w:lang w:eastAsia="zh-TW"/>
+        </w:rPr>
+        <w:t xml:space="preserve"> attribute. The interpretation phase then takes this “local semantic encoding” and transforms it into a document-level encoding, using a number of assumptions on the progression of the timeline through the document.</w:t>
       </w:r>
     </w:p>
     <w:p>
@@ -6500,7 +7349,19 @@
         <w:rPr>
           <w:lang w:eastAsia="zh-TW"/>
         </w:rPr>
-        <w:t xml:space="preserve"> differs from the systems presented up until now in that it uses a machine learning approach to recognition, however does not handle normalisation at all.</w:t>
+        <w:t xml:space="preserve"> differs from the systems presented </w:t>
+      </w:r>
+      <w:r>
+        <w:rPr>
+          <w:lang w:eastAsia="zh-TW"/>
+        </w:rPr>
+        <w:t>to this point</w:t>
+      </w:r>
+      <w:r>
+        <w:rPr>
+          <w:lang w:eastAsia="zh-TW"/>
+        </w:rPr>
+        <w:t xml:space="preserve"> in that it uses a machine learning approach to recognition, however does not handle normalisation at all.</w:t>
       </w:r>
     </w:p>
     <w:p>
@@ -6519,7 +7380,7 @@
         <w:rPr>
           <w:lang w:eastAsia="zh-TW"/>
         </w:rPr>
-        <w:t xml:space="preserve"> takes full advantage of the machine learning approach to flexibility with languages by testing on both Chinese and English,</w:t>
+        <w:t xml:space="preserve"> takes full advantage of the machine learning approach to flexibility with languages by testing both Chinese and English,</w:t>
       </w:r>
       <w:r>
         <w:rPr>
@@ -6537,7 +7398,14 @@
         <w:rPr>
           <w:lang w:eastAsia="zh-TW"/>
         </w:rPr>
-        <w:t xml:space="preserve"> The system scans for words as tokens, and then classifies each token as either ‘O’, for outside a time expression, or ‘(*’, ‘*’, or ‘*)’ for the beginning, inside or end of a </w:t>
+        <w:t xml:space="preserve"> The system scans for words as tokens, and then classifies each token as either ‘O’ for outside a time expression, or ‘(*’, ‘*’, or ‘*)’ </w:t>
+      </w:r>
+      <w:r>
+        <w:rPr>
+          <w:lang w:eastAsia="zh-TW"/>
+        </w:rPr>
+        <w:lastRenderedPageBreak/>
+        <w:t xml:space="preserve">for the beginning, inside or end of a </w:t>
       </w:r>
       <w:r>
         <w:rPr>
@@ -6556,7 +7424,6 @@
         <w:rPr>
           <w:lang w:eastAsia="zh-TW"/>
         </w:rPr>
-        <w:lastRenderedPageBreak/>
         <w:t>Each word is associated with a number of features in a sliding window, and a support vector machine classifier is used to classify tokens, expanding the possible classifications to include classes like ‘((*’ and ‘*)))’ to allow for embedded expressions.</w:t>
       </w:r>
     </w:p>
@@ -6794,7 +7661,19 @@
         <w:rPr>
           <w:lang w:eastAsia="zh-TW"/>
         </w:rPr>
-        <w:t>, TimexTag does not identify timex phrases by considering the individual components, but treats it as a phrase classification task, by classifying each node in a parse tree as timex or non-timex</w:t>
+        <w:t xml:space="preserve">, TimexTag does not identify timex phrases by considering the individual </w:t>
+      </w:r>
+      <w:r>
+        <w:rPr>
+          <w:lang w:eastAsia="zh-TW"/>
+        </w:rPr>
+        <w:t>tokens</w:t>
+      </w:r>
+      <w:r>
+        <w:rPr>
+          <w:lang w:eastAsia="zh-TW"/>
+        </w:rPr>
+        <w:t>, but treats it as a phrase classification task, by classifying each node in a parse tree as timex or non-timex</w:t>
       </w:r>
       <w:r>
         <w:rPr>
@@ -6813,7 +7692,31 @@
         <w:rPr>
           <w:lang w:eastAsia="zh-TW"/>
         </w:rPr>
-        <w:t>Once these timexes have been identified, a classifier is used to classify the phrases into what sort of timex they represent semantically (e.g., recurrence, duration, a point in time, and the vagueness of these). Once again, a SVM is used for this classification, and the same features as in phrasal identification are used.</w:t>
+        <w:t xml:space="preserve">Once these timexes have been identified, a classifier is used to </w:t>
+      </w:r>
+      <w:r>
+        <w:rPr>
+          <w:lang w:eastAsia="zh-TW"/>
+        </w:rPr>
+        <w:t>categorise</w:t>
+      </w:r>
+      <w:r>
+        <w:rPr>
+          <w:lang w:eastAsia="zh-TW"/>
+        </w:rPr>
+        <w:t xml:space="preserve"> the phrases into </w:t>
+      </w:r>
+      <w:r>
+        <w:rPr>
+          <w:lang w:eastAsia="zh-TW"/>
+        </w:rPr>
+        <w:t>the type</w:t>
+      </w:r>
+      <w:r>
+        <w:rPr>
+          <w:lang w:eastAsia="zh-TW"/>
+        </w:rPr>
+        <w:t xml:space="preserve"> of timex they represent semantically (e.g., recurrence, duration, a point in time, and the vagueness of these). Once again, a SVM is used for this classification, and the same features as in phrasal identification are used.</w:t>
       </w:r>
     </w:p>
     <w:p>
@@ -7057,20 +7960,32 @@
         <w:rPr>
           <w:lang w:eastAsia="zh-TW"/>
         </w:rPr>
-        <w:t>The rule induction method implemented here first attempts to classify the incoming TIMEX tags into types (durations, references, dates and set-denoting expressions) and specificity (absolute/fully specified, relative/underspecified, and containing ‘X’ placeholders)</w:t>
-      </w:r>
-      <w:r>
-        <w:rPr>
-          <w:lang w:eastAsia="zh-TW"/>
-        </w:rPr>
-        <w:t xml:space="preserve">. Fully specified data is then processed separately, in order to discover a standard form for natural language expressions of dates which can be used with less </w:t>
+        <w:t>The rule induction method implemented here first attempts to classify the incoming TIMEX tags into types (durations, references, dates</w:t>
+      </w:r>
+      <w:r>
+        <w:rPr>
+          <w:lang w:eastAsia="zh-TW"/>
+        </w:rPr>
+        <w:t>,</w:t>
+      </w:r>
+      <w:r>
+        <w:rPr>
+          <w:lang w:eastAsia="zh-TW"/>
+        </w:rPr>
+        <w:t xml:space="preserve"> and set-denoting expressions) and </w:t>
       </w:r>
       <w:r>
         <w:rPr>
           <w:lang w:eastAsia="zh-TW"/>
         </w:rPr>
         <w:lastRenderedPageBreak/>
-        <w:t>specified expressions.</w:t>
+        <w:t>specificity (absolute/fully specified, relative/underspecified, and containing ‘X’ placeholders)</w:t>
+      </w:r>
+      <w:r>
+        <w:rPr>
+          <w:lang w:eastAsia="zh-TW"/>
+        </w:rPr>
+        <w:t>. Fully specified data is then processed separately, in order to discover a standard form for natural language expressions of dates which can be used with less specified expressions.</w:t>
       </w:r>
       <w:r>
         <w:rPr>
@@ -7113,7 +8028,31 @@
         <w:rPr>
           <w:lang w:eastAsia="zh-TW"/>
         </w:rPr>
-        <w:t>, but this was against the French dataset, not the TERN dataset so is not directly comparable.</w:t>
+        <w:t>, but this was against the French dataset, not the TERN dataset</w:t>
+      </w:r>
+      <w:r>
+        <w:rPr>
+          <w:lang w:eastAsia="zh-TW"/>
+        </w:rPr>
+        <w:t>,</w:t>
+      </w:r>
+      <w:r>
+        <w:rPr>
+          <w:lang w:eastAsia="zh-TW"/>
+        </w:rPr>
+        <w:t xml:space="preserve"> so is not directly comparable</w:t>
+      </w:r>
+      <w:r>
+        <w:rPr>
+          <w:lang w:eastAsia="zh-TW"/>
+        </w:rPr>
+        <w:t xml:space="preserve"> to the other systems presented here</w:t>
+      </w:r>
+      <w:r>
+        <w:rPr>
+          <w:lang w:eastAsia="zh-TW"/>
+        </w:rPr>
+        <w:t>.</w:t>
       </w:r>
     </w:p>
     <w:p>
@@ -7175,7 +8114,19 @@
         <w:rPr>
           <w:lang w:eastAsia="zh-TW"/>
         </w:rPr>
-        <w:t>build on this with</w:t>
+        <w:t>buil</w:t>
+      </w:r>
+      <w:r>
+        <w:rPr>
+          <w:lang w:eastAsia="zh-TW"/>
+        </w:rPr>
+        <w:t>t</w:t>
+      </w:r>
+      <w:r>
+        <w:rPr>
+          <w:lang w:eastAsia="zh-TW"/>
+        </w:rPr>
+        <w:t xml:space="preserve"> on this with</w:t>
       </w:r>
       <w:r>
         <w:rPr>
@@ -7290,7 +8241,7 @@
       <w:bookmarkStart w:id="53" w:name="_Toc261719342"/>
       <w:bookmarkStart w:id="54" w:name="_Toc261719396"/>
       <w:bookmarkStart w:id="55" w:name="_Ref248752996"/>
-      <w:bookmarkStart w:id="56" w:name="_Toc261793371"/>
+      <w:bookmarkStart w:id="56" w:name="_Toc261811038"/>
       <w:r>
         <w:lastRenderedPageBreak/>
         <w:t>Project Aims</w:t>
@@ -7504,7 +8455,7 @@
       <w:bookmarkStart w:id="58" w:name="_Toc261719272"/>
       <w:bookmarkStart w:id="59" w:name="_Toc261719343"/>
       <w:bookmarkStart w:id="60" w:name="_Toc261719397"/>
-      <w:bookmarkStart w:id="61" w:name="_Toc261793372"/>
+      <w:bookmarkStart w:id="61" w:name="_Toc261811039"/>
       <w:r>
         <w:lastRenderedPageBreak/>
         <w:t>Work Plan</w:t>
@@ -7556,7 +8507,7 @@
       <w:bookmarkStart w:id="62" w:name="_Toc261719273"/>
       <w:bookmarkStart w:id="63" w:name="_Toc261719344"/>
       <w:bookmarkStart w:id="64" w:name="_Toc261719398"/>
-      <w:bookmarkStart w:id="65" w:name="_Toc261793373"/>
+      <w:bookmarkStart w:id="65" w:name="_Toc261811040"/>
       <w:r>
         <w:t>Python Tagger</w:t>
       </w:r>
@@ -7924,7 +8875,7 @@
       <w:bookmarkStart w:id="68" w:name="_Toc261719274"/>
       <w:bookmarkStart w:id="69" w:name="_Toc261719347"/>
       <w:bookmarkStart w:id="70" w:name="_Toc261719401"/>
-      <w:bookmarkStart w:id="71" w:name="_Toc261793374"/>
+      <w:bookmarkStart w:id="71" w:name="_Toc261811041"/>
       <w:r>
         <w:t>Machine Learning Techniques</w:t>
       </w:r>
@@ -8132,7 +9083,7 @@
       <w:bookmarkStart w:id="72" w:name="_Toc261719275"/>
       <w:bookmarkStart w:id="73" w:name="_Toc261719350"/>
       <w:bookmarkStart w:id="74" w:name="_Toc261719404"/>
-      <w:bookmarkStart w:id="75" w:name="_Toc261793375"/>
+      <w:bookmarkStart w:id="75" w:name="_Toc261811042"/>
       <w:r>
         <w:lastRenderedPageBreak/>
         <w:t>Evaluation</w:t>
@@ -8414,7 +9365,7 @@
           </wp:anchor>
         </w:drawing>
       </w:r>
-      <w:bookmarkStart w:id="79" w:name="_Toc261793376"/>
+      <w:bookmarkStart w:id="79" w:name="_Toc261811043"/>
       <w:r>
         <w:t>Timescal</w:t>
       </w:r>
@@ -8451,10 +9402,10 @@
         </w:docPartObj>
       </w:sdtPr>
       <w:sdtContent>
-        <w:bookmarkStart w:id="80" w:name="_Toc261793377" w:displacedByCustomXml="prev"/>
-        <w:bookmarkStart w:id="81" w:name="_Toc261719277" w:displacedByCustomXml="prev"/>
+        <w:bookmarkStart w:id="80" w:name="_Toc261811044" w:displacedByCustomXml="prev"/>
+        <w:bookmarkStart w:id="81" w:name="_Toc261719408" w:displacedByCustomXml="prev"/>
         <w:bookmarkStart w:id="82" w:name="_Toc261719354" w:displacedByCustomXml="prev"/>
-        <w:bookmarkStart w:id="83" w:name="_Toc261719408" w:displacedByCustomXml="prev"/>
+        <w:bookmarkStart w:id="83" w:name="_Toc261719277" w:displacedByCustomXml="prev"/>
         <w:p>
           <w:pPr>
             <w:pStyle w:val="Heading1"/>
@@ -9283,7 +10234,7 @@
             <w:rPr>
               <w:noProof/>
             </w:rPr>
-            <w:t>17</w:t>
+            <w:t>15</w:t>
           </w:r>
         </w:fldSimple>
       </w:p>
@@ -9348,7 +10299,7 @@
             <w:rPr>
               <w:noProof/>
             </w:rPr>
-            <w:t>16</w:t>
+            <w:t>14</w:t>
           </w:r>
         </w:fldSimple>
       </w:p>
@@ -17052,7 +18003,7 @@
 </file>
 
 <file path=customXml/itemProps2.xml><?xml version="1.0" encoding="utf-8"?>
-<ds:datastoreItem xmlns:ds="http://schemas.openxmlformats.org/officeDocument/2006/customXml" ds:itemID="{EB58C900-4DEB-4C9D-A46F-CA174639B78C}">
+<ds:datastoreItem xmlns:ds="http://schemas.openxmlformats.org/officeDocument/2006/customXml" ds:itemID="{A22ED547-6208-43F1-A9B1-4BE5143D2408}">
   <ds:schemaRefs>
     <ds:schemaRef ds:uri="http://schemas.openxmlformats.org/officeDocument/2006/bibliography"/>
   </ds:schemaRefs>

</xml_diff>

<commit_message>
Final print out. Style changes to citations made (Baldwin is no longer an "active" citation - beware)
git-svn-id: http://svn.pling.org.uk/msc_dissertation/trunk@1655 046eaa17-6a8d-4e70-a5e5-287f5f62e04c
</commit_message>
<xml_diff>
--- a/docs/interim_report.docx
+++ b/docs/interim_report.docx
@@ -2502,48 +2502,27 @@
         </w:rPr>
         <w:t xml:space="preserve"> </w:t>
       </w:r>
-      <w:sdt>
-        <w:sdtPr>
-          <w:rPr>
-            <w:lang w:eastAsia="zh-TW"/>
-          </w:rPr>
-          <w:id w:val="590747614"/>
-          <w:citation/>
-        </w:sdtPr>
-        <w:sdtContent>
-          <w:r>
-            <w:rPr>
-              <w:lang w:eastAsia="zh-TW"/>
-            </w:rPr>
-            <w:fldChar w:fldCharType="begin"/>
-          </w:r>
-          <w:r>
-            <w:rPr>
-              <w:lang w:eastAsia="zh-TW"/>
-            </w:rPr>
-            <w:instrText xml:space="preserve"> CITATION Pus03 \l 2057 </w:instrText>
-          </w:r>
-          <w:r>
-            <w:rPr>
-              <w:lang w:eastAsia="zh-TW"/>
-            </w:rPr>
-            <w:fldChar w:fldCharType="separate"/>
-          </w:r>
-          <w:r>
-            <w:rPr>
-              <w:noProof/>
-              <w:lang w:eastAsia="zh-TW"/>
-            </w:rPr>
-            <w:t>(Pustejovsky, et al., 2003)</w:t>
-          </w:r>
-          <w:r>
-            <w:rPr>
-              <w:lang w:eastAsia="zh-TW"/>
-            </w:rPr>
-            <w:fldChar w:fldCharType="end"/>
-          </w:r>
-        </w:sdtContent>
-      </w:sdt>
+      <w:r>
+        <w:rPr>
+          <w:noProof/>
+          <w:lang w:eastAsia="zh-TW"/>
+        </w:rPr>
+        <w:t xml:space="preserve">Pustejovsky, et al. </w:t>
+      </w:r>
+      <w:r>
+        <w:rPr>
+          <w:noProof/>
+          <w:lang w:eastAsia="zh-TW"/>
+        </w:rPr>
+        <w:t>(</w:t>
+      </w:r>
+      <w:r>
+        <w:rPr>
+          <w:noProof/>
+          <w:lang w:eastAsia="zh-TW"/>
+        </w:rPr>
+        <w:t>2003)</w:t>
+      </w:r>
       <w:r>
         <w:rPr>
           <w:lang w:eastAsia="zh-TW"/>
@@ -2938,48 +2917,34 @@
           <w:lang w:eastAsia="zh-TW"/>
         </w:rPr>
       </w:pPr>
-      <w:sdt>
-        <w:sdtPr>
-          <w:rPr>
-            <w:lang w:eastAsia="zh-TW"/>
-          </w:rPr>
-          <w:id w:val="590747696"/>
-          <w:citation/>
-        </w:sdtPr>
-        <w:sdtContent>
-          <w:r>
-            <w:rPr>
-              <w:lang w:eastAsia="zh-TW"/>
-            </w:rPr>
-            <w:fldChar w:fldCharType="begin"/>
-          </w:r>
-          <w:r>
-            <w:rPr>
-              <w:lang w:eastAsia="zh-TW"/>
-            </w:rPr>
-            <w:instrText xml:space="preserve"> CITATION Man00 \l 2057 </w:instrText>
-          </w:r>
-          <w:r>
-            <w:rPr>
-              <w:lang w:eastAsia="zh-TW"/>
-            </w:rPr>
-            <w:fldChar w:fldCharType="separate"/>
-          </w:r>
-          <w:r>
-            <w:rPr>
-              <w:noProof/>
-              <w:lang w:eastAsia="zh-TW"/>
-            </w:rPr>
-            <w:t>(Mani &amp; Wilson, 2000)</w:t>
-          </w:r>
-          <w:r>
-            <w:rPr>
-              <w:lang w:eastAsia="zh-TW"/>
-            </w:rPr>
-            <w:fldChar w:fldCharType="end"/>
-          </w:r>
-        </w:sdtContent>
-      </w:sdt>
+      <w:r>
+        <w:rPr>
+          <w:noProof/>
+          <w:lang w:eastAsia="zh-TW"/>
+        </w:rPr>
+        <w:t>Mani &amp; Wilson</w:t>
+      </w:r>
+      <w:r>
+        <w:rPr>
+          <w:noProof/>
+          <w:lang w:eastAsia="zh-TW"/>
+        </w:rPr>
+        <w:t xml:space="preserve"> </w:t>
+      </w:r>
+      <w:r>
+        <w:rPr>
+          <w:noProof/>
+          <w:lang w:eastAsia="zh-TW"/>
+        </w:rPr>
+        <w:t>(</w:t>
+      </w:r>
+      <w:r>
+        <w:rPr>
+          <w:noProof/>
+          <w:lang w:eastAsia="zh-TW"/>
+        </w:rPr>
+        <w:t>2000)</w:t>
+      </w:r>
       <w:r>
         <w:rPr>
           <w:lang w:eastAsia="zh-TW"/>
@@ -3636,50 +3601,41 @@
         <w:rPr>
           <w:lang w:eastAsia="zh-TW"/>
         </w:rPr>
-        <w:t xml:space="preserve"> and work by </w:t>
-      </w:r>
-      <w:sdt>
-        <w:sdtPr>
-          <w:rPr>
-            <w:lang w:eastAsia="zh-TW"/>
-          </w:rPr>
-          <w:id w:val="483411440"/>
-          <w:citation/>
-        </w:sdtPr>
-        <w:sdtContent>
-          <w:r>
-            <w:rPr>
-              <w:lang w:eastAsia="zh-TW"/>
-            </w:rPr>
-            <w:fldChar w:fldCharType="begin"/>
-          </w:r>
-          <w:r>
-            <w:rPr>
-              <w:lang w:eastAsia="zh-TW"/>
-            </w:rPr>
-            <w:instrText xml:space="preserve"> CITATION Set01 \t  \l 2057  </w:instrText>
-          </w:r>
-          <w:r>
-            <w:rPr>
-              <w:lang w:eastAsia="zh-TW"/>
-            </w:rPr>
-            <w:fldChar w:fldCharType="separate"/>
-          </w:r>
-          <w:r>
-            <w:rPr>
-              <w:noProof/>
-              <w:lang w:eastAsia="zh-TW"/>
-            </w:rPr>
-            <w:t>(Setzer, 2001)</w:t>
-          </w:r>
-          <w:r>
-            <w:rPr>
-              <w:lang w:eastAsia="zh-TW"/>
-            </w:rPr>
-            <w:fldChar w:fldCharType="end"/>
-          </w:r>
-        </w:sdtContent>
-      </w:sdt>
+        <w:t xml:space="preserve"> and work </w:t>
+      </w:r>
+      <w:r>
+        <w:rPr>
+          <w:lang w:eastAsia="zh-TW"/>
+        </w:rPr>
+        <w:t>in</w:t>
+      </w:r>
+      <w:r>
+        <w:rPr>
+          <w:lang w:eastAsia="zh-TW"/>
+        </w:rPr>
+        <w:t xml:space="preserve"> </w:t>
+      </w:r>
+      <w:r>
+        <w:rPr>
+          <w:noProof/>
+          <w:lang w:eastAsia="zh-TW"/>
+        </w:rPr>
+        <w:t xml:space="preserve">Setzer </w:t>
+      </w:r>
+      <w:r>
+        <w:rPr>
+          <w:noProof/>
+          <w:lang w:eastAsia="zh-TW"/>
+        </w:rPr>
+        <w:t>(</w:t>
+      </w:r>
+      <w:r>
+        <w:rPr>
+          <w:noProof/>
+          <w:lang w:eastAsia="zh-TW"/>
+        </w:rPr>
+        <w:t>2001)</w:t>
+      </w:r>
       <w:r>
         <w:rPr>
           <w:lang w:eastAsia="zh-TW"/>
@@ -5890,22 +5846,24 @@
       <w:r>
         <w:t xml:space="preserve"> above are not considered perfect. As </w:t>
       </w:r>
-      <w:sdt>
-        <w:sdtPr>
-          <w:id w:val="10595342"/>
-          <w:citation/>
-        </w:sdtPr>
-        <w:sdtContent>
-          <w:fldSimple w:instr=" CITATION Set012 \t  \l 2057  ">
-            <w:r>
-              <w:rPr>
-                <w:noProof/>
-              </w:rPr>
-              <w:t>(Setzer &amp; Gaizauskas, 2001)</w:t>
-            </w:r>
-          </w:fldSimple>
-        </w:sdtContent>
-      </w:sdt>
+      <w:r>
+        <w:rPr>
+          <w:noProof/>
+        </w:rPr>
+        <w:t xml:space="preserve">Setzer &amp; Gaizauskas </w:t>
+      </w:r>
+      <w:r>
+        <w:rPr>
+          <w:noProof/>
+        </w:rPr>
+        <w:t>(</w:t>
+      </w:r>
+      <w:r>
+        <w:rPr>
+          <w:noProof/>
+        </w:rPr>
+        <w:t>2001)</w:t>
+      </w:r>
       <w:r>
         <w:t xml:space="preserve"> showed, high inter-annotator agreement on temporal expressions is hard to come by. In the case of the TimeBank corpus, inter-annotator agreement for TIMEX3 tags is 0.83 for exact matches, or 0.96 for partial matches (average of precision and recall)</w:t>
       </w:r>
@@ -6185,53 +6143,51 @@
           <w:lang w:eastAsia="zh-TW"/>
         </w:rPr>
       </w:pPr>
-      <w:sdt>
-        <w:sdtPr>
-          <w:rPr>
-            <w:lang w:eastAsia="zh-TW"/>
-          </w:rPr>
-          <w:id w:val="63107308"/>
-          <w:citation/>
-        </w:sdtPr>
-        <w:sdtContent>
-          <w:r>
-            <w:rPr>
-              <w:lang w:eastAsia="zh-TW"/>
-            </w:rPr>
-            <w:fldChar w:fldCharType="begin"/>
-          </w:r>
-          <w:r>
-            <w:rPr>
-              <w:lang w:eastAsia="zh-TW"/>
-            </w:rPr>
-            <w:instrText xml:space="preserve"> CITATION Man00 \l 2057 </w:instrText>
-          </w:r>
-          <w:r>
-            <w:rPr>
-              <w:lang w:eastAsia="zh-TW"/>
-            </w:rPr>
-            <w:fldChar w:fldCharType="separate"/>
-          </w:r>
-          <w:r>
-            <w:rPr>
-              <w:noProof/>
-              <w:lang w:eastAsia="zh-TW"/>
-            </w:rPr>
-            <w:t>(Mani &amp; Wilson, 2000)</w:t>
-          </w:r>
-          <w:r>
-            <w:rPr>
-              <w:lang w:eastAsia="zh-TW"/>
-            </w:rPr>
-            <w:fldChar w:fldCharType="end"/>
-          </w:r>
-        </w:sdtContent>
-      </w:sdt>
-      <w:r>
-        <w:rPr>
-          <w:lang w:eastAsia="zh-TW"/>
-        </w:rPr>
-        <w:t>, in addition to their rule-based tagger discussed below, also experimented with machine learning based systems in order solve the problem of distinguishing between the specific use of the word “today” as a temporal expression and the generic use to mean “nowadays”. Following this, a number of machine learning based systems have been developed.</w:t>
+      <w:r>
+        <w:rPr>
+          <w:noProof/>
+          <w:lang w:eastAsia="zh-TW"/>
+        </w:rPr>
+        <w:t>M</w:t>
+      </w:r>
+      <w:r>
+        <w:rPr>
+          <w:noProof/>
+          <w:lang w:eastAsia="zh-TW"/>
+        </w:rPr>
+        <w:t xml:space="preserve">ani &amp; Wilson </w:t>
+      </w:r>
+      <w:r>
+        <w:rPr>
+          <w:noProof/>
+          <w:lang w:eastAsia="zh-TW"/>
+        </w:rPr>
+        <w:t>(</w:t>
+      </w:r>
+      <w:r>
+        <w:rPr>
+          <w:noProof/>
+          <w:lang w:eastAsia="zh-TW"/>
+        </w:rPr>
+        <w:t>2000)</w:t>
+      </w:r>
+      <w:r>
+        <w:rPr>
+          <w:lang w:eastAsia="zh-TW"/>
+        </w:rPr>
+        <w:t xml:space="preserve">, in addition to </w:t>
+      </w:r>
+      <w:r>
+        <w:rPr>
+          <w:lang w:eastAsia="zh-TW"/>
+        </w:rPr>
+        <w:t>the</w:t>
+      </w:r>
+      <w:r>
+        <w:rPr>
+          <w:lang w:eastAsia="zh-TW"/>
+        </w:rPr>
+        <w:t xml:space="preserve"> rule-based tagger discussed below, also experimented with machine learning based systems in order solve the problem of distinguishing between the specific use of the word “today” as a temporal expression and the generic use to mean “nowadays”. Following this, a number of machine learning based systems have been developed.</w:t>
       </w:r>
     </w:p>
     <w:p>
@@ -6312,48 +6268,34 @@
         </w:rPr>
         <w:t xml:space="preserve"> </w:t>
       </w:r>
-      <w:sdt>
-        <w:sdtPr>
-          <w:rPr>
-            <w:lang w:eastAsia="zh-TW"/>
-          </w:rPr>
-          <w:id w:val="63107305"/>
-          <w:citation/>
-        </w:sdtPr>
-        <w:sdtContent>
-          <w:r>
-            <w:rPr>
-              <w:lang w:eastAsia="zh-TW"/>
-            </w:rPr>
-            <w:fldChar w:fldCharType="begin"/>
-          </w:r>
-          <w:r>
-            <w:rPr>
-              <w:lang w:eastAsia="zh-TW"/>
-            </w:rPr>
-            <w:instrText xml:space="preserve"> CITATION Neg04 \l 2057 </w:instrText>
-          </w:r>
-          <w:r>
-            <w:rPr>
-              <w:lang w:eastAsia="zh-TW"/>
-            </w:rPr>
-            <w:fldChar w:fldCharType="separate"/>
-          </w:r>
-          <w:r>
-            <w:rPr>
-              <w:noProof/>
-              <w:lang w:eastAsia="zh-TW"/>
-            </w:rPr>
-            <w:t>(Negri &amp; Marseglia, 2004)</w:t>
-          </w:r>
-          <w:r>
-            <w:rPr>
-              <w:lang w:eastAsia="zh-TW"/>
-            </w:rPr>
-            <w:fldChar w:fldCharType="end"/>
-          </w:r>
-        </w:sdtContent>
-      </w:sdt>
+      <w:r>
+        <w:rPr>
+          <w:noProof/>
+          <w:lang w:eastAsia="zh-TW"/>
+        </w:rPr>
+        <w:t>Negri &amp; Marseglia</w:t>
+      </w:r>
+      <w:r>
+        <w:rPr>
+          <w:noProof/>
+          <w:lang w:eastAsia="zh-TW"/>
+        </w:rPr>
+        <w:t xml:space="preserve"> </w:t>
+      </w:r>
+      <w:r>
+        <w:rPr>
+          <w:noProof/>
+          <w:lang w:eastAsia="zh-TW"/>
+        </w:rPr>
+        <w:t>(</w:t>
+      </w:r>
+      <w:r>
+        <w:rPr>
+          <w:noProof/>
+          <w:lang w:eastAsia="zh-TW"/>
+        </w:rPr>
+        <w:t>2004)</w:t>
+      </w:r>
       <w:r>
         <w:rPr>
           <w:lang w:eastAsia="zh-TW"/>
@@ -6392,48 +6334,27 @@
         </w:rPr>
         <w:t xml:space="preserve">The tasks of automated recognition and normalisation are often rolled into the same tool, although </w:t>
       </w:r>
-      <w:sdt>
-        <w:sdtPr>
-          <w:rPr>
-            <w:lang w:eastAsia="zh-TW"/>
-          </w:rPr>
-          <w:id w:val="10424445"/>
-          <w:citation/>
-        </w:sdtPr>
-        <w:sdtContent>
-          <w:r>
-            <w:rPr>
-              <w:lang w:eastAsia="zh-TW"/>
-            </w:rPr>
-            <w:fldChar w:fldCharType="begin"/>
-          </w:r>
-          <w:r>
-            <w:rPr>
-              <w:lang w:eastAsia="zh-TW"/>
-            </w:rPr>
-            <w:instrText xml:space="preserve"> CITATION Ahn \t  \l 2057  </w:instrText>
-          </w:r>
-          <w:r>
-            <w:rPr>
-              <w:lang w:eastAsia="zh-TW"/>
-            </w:rPr>
-            <w:fldChar w:fldCharType="separate"/>
-          </w:r>
-          <w:r>
-            <w:rPr>
-              <w:noProof/>
-              <w:lang w:eastAsia="zh-TW"/>
-            </w:rPr>
-            <w:t>(Ahn, Adafre, &amp; de Rijke, 2005)</w:t>
-          </w:r>
-          <w:r>
-            <w:rPr>
-              <w:lang w:eastAsia="zh-TW"/>
-            </w:rPr>
-            <w:fldChar w:fldCharType="end"/>
-          </w:r>
-        </w:sdtContent>
-      </w:sdt>
+      <w:r>
+        <w:rPr>
+          <w:noProof/>
+          <w:lang w:eastAsia="zh-TW"/>
+        </w:rPr>
+        <w:t xml:space="preserve">Ahn, Adafre, &amp; de Rijke </w:t>
+      </w:r>
+      <w:r>
+        <w:rPr>
+          <w:noProof/>
+          <w:lang w:eastAsia="zh-TW"/>
+        </w:rPr>
+        <w:t>(</w:t>
+      </w:r>
+      <w:r>
+        <w:rPr>
+          <w:noProof/>
+          <w:lang w:eastAsia="zh-TW"/>
+        </w:rPr>
+        <w:t>2005)</w:t>
+      </w:r>
       <w:r>
         <w:rPr>
           <w:lang w:eastAsia="zh-TW"/>
@@ -7546,50 +7467,14 @@
         <w:rPr>
           <w:lang w:eastAsia="zh-TW"/>
         </w:rPr>
-        <w:t xml:space="preserve">uses a machine learning approach, but unlike </w:t>
-      </w:r>
-      <w:sdt>
-        <w:sdtPr>
-          <w:rPr>
-            <w:lang w:eastAsia="zh-TW"/>
-          </w:rPr>
-          <w:id w:val="63107307"/>
-          <w:citation/>
-        </w:sdtPr>
-        <w:sdtContent>
-          <w:r>
-            <w:rPr>
-              <w:lang w:eastAsia="zh-TW"/>
-            </w:rPr>
-            <w:fldChar w:fldCharType="begin"/>
-          </w:r>
-          <w:r>
-            <w:rPr>
-              <w:lang w:eastAsia="zh-TW"/>
-            </w:rPr>
-            <w:instrText xml:space="preserve"> CITATION Hac05 \l 2057 </w:instrText>
-          </w:r>
-          <w:r>
-            <w:rPr>
-              <w:lang w:eastAsia="zh-TW"/>
-            </w:rPr>
-            <w:fldChar w:fldCharType="separate"/>
-          </w:r>
-          <w:r>
-            <w:rPr>
-              <w:noProof/>
-              <w:lang w:eastAsia="zh-TW"/>
-            </w:rPr>
-            <w:t>(Hacioglu, Chen, &amp; Douglas, 2005)</w:t>
-          </w:r>
-          <w:r>
-            <w:rPr>
-              <w:lang w:eastAsia="zh-TW"/>
-            </w:rPr>
-            <w:fldChar w:fldCharType="end"/>
-          </w:r>
-        </w:sdtContent>
-      </w:sdt>
+        <w:t>uses a machine learning approach, but unlike</w:t>
+      </w:r>
+      <w:r>
+        <w:rPr>
+          <w:lang w:eastAsia="zh-TW"/>
+        </w:rPr>
+        <w:t xml:space="preserve"> ATEL</w:t>
+      </w:r>
       <w:r>
         <w:rPr>
           <w:lang w:eastAsia="zh-TW"/>
@@ -7613,50 +7498,14 @@
         <w:rPr>
           <w:lang w:eastAsia="zh-TW"/>
         </w:rPr>
-        <w:t xml:space="preserve">Unlike the system implemented by </w:t>
-      </w:r>
-      <w:sdt>
-        <w:sdtPr>
-          <w:rPr>
-            <w:lang w:eastAsia="zh-TW"/>
-          </w:rPr>
-          <w:id w:val="63107310"/>
-          <w:citation/>
-        </w:sdtPr>
-        <w:sdtContent>
-          <w:r>
-            <w:rPr>
-              <w:lang w:eastAsia="zh-TW"/>
-            </w:rPr>
-            <w:fldChar w:fldCharType="begin"/>
-          </w:r>
-          <w:r>
-            <w:rPr>
-              <w:lang w:eastAsia="zh-TW"/>
-            </w:rPr>
-            <w:instrText xml:space="preserve"> CITATION Hac05 \l 2057 </w:instrText>
-          </w:r>
-          <w:r>
-            <w:rPr>
-              <w:lang w:eastAsia="zh-TW"/>
-            </w:rPr>
-            <w:fldChar w:fldCharType="separate"/>
-          </w:r>
-          <w:r>
-            <w:rPr>
-              <w:noProof/>
-              <w:lang w:eastAsia="zh-TW"/>
-            </w:rPr>
-            <w:t>(Hacioglu, Chen, &amp; Douglas, 2005)</w:t>
-          </w:r>
-          <w:r>
-            <w:rPr>
-              <w:lang w:eastAsia="zh-TW"/>
-            </w:rPr>
-            <w:fldChar w:fldCharType="end"/>
-          </w:r>
-        </w:sdtContent>
-      </w:sdt>
+        <w:t xml:space="preserve">Unlike </w:t>
+      </w:r>
+      <w:r>
+        <w:rPr>
+          <w:lang w:eastAsia="zh-TW"/>
+        </w:rPr>
+        <w:t>ATEL</w:t>
+      </w:r>
       <w:r>
         <w:rPr>
           <w:lang w:eastAsia="zh-TW"/>
@@ -7729,50 +7578,14 @@
         <w:rPr>
           <w:lang w:eastAsia="zh-TW"/>
         </w:rPr>
-        <w:t xml:space="preserve">The TimexTag system isn’t based completely on machine learning, as rules are used to compute an under-specified representation for the start of the normalisation phase. However, these rules number considerably fewer than in other systems (89 vs. the 1000+ in </w:t>
-      </w:r>
-      <w:sdt>
-        <w:sdtPr>
-          <w:rPr>
-            <w:lang w:eastAsia="zh-TW"/>
-          </w:rPr>
-          <w:id w:val="63107311"/>
-          <w:citation/>
-        </w:sdtPr>
-        <w:sdtContent>
-          <w:r>
-            <w:rPr>
-              <w:lang w:eastAsia="zh-TW"/>
-            </w:rPr>
-            <w:fldChar w:fldCharType="begin"/>
-          </w:r>
-          <w:r>
-            <w:rPr>
-              <w:lang w:eastAsia="zh-TW"/>
-            </w:rPr>
-            <w:instrText xml:space="preserve"> CITATION Neg04 \l 2057 </w:instrText>
-          </w:r>
-          <w:r>
-            <w:rPr>
-              <w:lang w:eastAsia="zh-TW"/>
-            </w:rPr>
-            <w:fldChar w:fldCharType="separate"/>
-          </w:r>
-          <w:r>
-            <w:rPr>
-              <w:noProof/>
-              <w:lang w:eastAsia="zh-TW"/>
-            </w:rPr>
-            <w:t>(Negri &amp; Marseglia, 2004)</w:t>
-          </w:r>
-          <w:r>
-            <w:rPr>
-              <w:lang w:eastAsia="zh-TW"/>
-            </w:rPr>
-            <w:fldChar w:fldCharType="end"/>
-          </w:r>
-        </w:sdtContent>
-      </w:sdt>
+        <w:t>The TimexTag system isn’t based completely on machine learning, as rules are used to compute an under-specified representation for the start of the normalisation phase. However, these rules number considerably fewer than in other systems (89 vs. the 1000+ in</w:t>
+      </w:r>
+      <w:r>
+        <w:rPr>
+          <w:lang w:eastAsia="zh-TW"/>
+        </w:rPr>
+        <w:t xml:space="preserve"> Chronos</w:t>
+      </w:r>
       <w:r>
         <w:rPr>
           <w:lang w:eastAsia="zh-TW"/>
@@ -7791,53 +7604,18 @@
         </w:rPr>
         <w:t xml:space="preserve">this is determined using simple heuristics. As with other systems discussed previously, the magnitude and direction of a relative timex also needs to be determined, which in TimexTag is once again using a SVM, utilising the same feature sets as before, but also considers tense of surrounding verbs as a feature (a similar approach to </w:t>
       </w:r>
-      <w:sdt>
-        <w:sdtPr>
-          <w:rPr>
-            <w:lang w:eastAsia="zh-TW"/>
-          </w:rPr>
-          <w:id w:val="63107353"/>
-          <w:citation/>
-        </w:sdtPr>
-        <w:sdtContent>
-          <w:r>
-            <w:rPr>
-              <w:lang w:eastAsia="zh-TW"/>
-            </w:rPr>
-            <w:fldChar w:fldCharType="begin"/>
-          </w:r>
-          <w:r>
-            <w:rPr>
-              <w:lang w:eastAsia="zh-TW"/>
-            </w:rPr>
-            <w:instrText xml:space="preserve"> CITATION Man00 \l 2057 </w:instrText>
-          </w:r>
-          <w:r>
-            <w:rPr>
-              <w:lang w:eastAsia="zh-TW"/>
-            </w:rPr>
-            <w:fldChar w:fldCharType="separate"/>
-          </w:r>
-          <w:r>
-            <w:rPr>
-              <w:noProof/>
-              <w:lang w:eastAsia="zh-TW"/>
-            </w:rPr>
-            <w:t>(Mani &amp; Wilson, 2000)</w:t>
-          </w:r>
-          <w:r>
-            <w:rPr>
-              <w:lang w:eastAsia="zh-TW"/>
-            </w:rPr>
-            <w:fldChar w:fldCharType="end"/>
-          </w:r>
-        </w:sdtContent>
-      </w:sdt>
-      <w:r>
-        <w:rPr>
-          <w:lang w:eastAsia="zh-TW"/>
-        </w:rPr>
-        <w:t>).</w:t>
+      <w:r>
+        <w:rPr>
+          <w:noProof/>
+          <w:lang w:eastAsia="zh-TW"/>
+        </w:rPr>
+        <w:t>Mani &amp; Wilson, 2000)</w:t>
+      </w:r>
+      <w:r>
+        <w:rPr>
+          <w:lang w:eastAsia="zh-TW"/>
+        </w:rPr>
+        <w:t>.</w:t>
       </w:r>
     </w:p>
     <w:p>
@@ -7889,48 +7667,34 @@
         </w:rPr>
         <w:t xml:space="preserve">An alternate machine learning approach to temporal annotation is that of rule induction. </w:t>
       </w:r>
-      <w:sdt>
-        <w:sdtPr>
-          <w:rPr>
-            <w:lang w:eastAsia="zh-TW"/>
-          </w:rPr>
-          <w:id w:val="584475421"/>
-          <w:citation/>
-        </w:sdtPr>
-        <w:sdtContent>
-          <w:r>
-            <w:rPr>
-              <w:lang w:eastAsia="zh-TW"/>
-            </w:rPr>
-            <w:fldChar w:fldCharType="begin"/>
-          </w:r>
-          <w:r>
-            <w:rPr>
-              <w:lang w:eastAsia="zh-TW"/>
-            </w:rPr>
-            <w:instrText xml:space="preserve"> CITATION Bal02 \l 2057 </w:instrText>
-          </w:r>
-          <w:r>
-            <w:rPr>
-              <w:lang w:eastAsia="zh-TW"/>
-            </w:rPr>
-            <w:fldChar w:fldCharType="separate"/>
-          </w:r>
-          <w:r>
-            <w:rPr>
-              <w:noProof/>
-              <w:lang w:eastAsia="zh-TW"/>
-            </w:rPr>
-            <w:t>(Baldwin, 2002)</w:t>
-          </w:r>
-          <w:r>
-            <w:rPr>
-              <w:lang w:eastAsia="zh-TW"/>
-            </w:rPr>
-            <w:fldChar w:fldCharType="end"/>
-          </w:r>
-        </w:sdtContent>
-      </w:sdt>
+      <w:r>
+        <w:rPr>
+          <w:noProof/>
+          <w:lang w:eastAsia="zh-TW"/>
+        </w:rPr>
+        <w:t>Baldwin</w:t>
+      </w:r>
+      <w:r>
+        <w:rPr>
+          <w:noProof/>
+          <w:lang w:eastAsia="zh-TW"/>
+        </w:rPr>
+        <w:t xml:space="preserve"> </w:t>
+      </w:r>
+      <w:r>
+        <w:rPr>
+          <w:noProof/>
+          <w:lang w:eastAsia="zh-TW"/>
+        </w:rPr>
+        <w:t>(</w:t>
+      </w:r>
+      <w:r>
+        <w:rPr>
+          <w:noProof/>
+          <w:lang w:eastAsia="zh-TW"/>
+        </w:rPr>
+        <w:t>2002)</w:t>
+      </w:r>
       <w:r>
         <w:rPr>
           <w:lang w:eastAsia="zh-TW"/>
@@ -8164,48 +7928,41 @@
         </w:rPr>
         <w:t xml:space="preserve">, instead of attempting to generalise these as in </w:t>
       </w:r>
-      <w:sdt>
-        <w:sdtPr>
-          <w:rPr>
-            <w:lang w:eastAsia="zh-TW"/>
-          </w:rPr>
-          <w:id w:val="584475425"/>
-          <w:citation/>
-        </w:sdtPr>
-        <w:sdtContent>
-          <w:r>
-            <w:rPr>
-              <w:lang w:eastAsia="zh-TW"/>
-            </w:rPr>
-            <w:fldChar w:fldCharType="begin"/>
-          </w:r>
-          <w:r>
-            <w:rPr>
-              <w:lang w:eastAsia="zh-TW"/>
-            </w:rPr>
-            <w:instrText xml:space="preserve"> CITATION Bal02 \l 2057 </w:instrText>
-          </w:r>
-          <w:r>
-            <w:rPr>
-              <w:lang w:eastAsia="zh-TW"/>
-            </w:rPr>
-            <w:fldChar w:fldCharType="separate"/>
-          </w:r>
-          <w:r>
-            <w:rPr>
-              <w:noProof/>
-              <w:lang w:eastAsia="zh-TW"/>
-            </w:rPr>
-            <w:t>(Baldwin, 2002)</w:t>
-          </w:r>
-          <w:r>
-            <w:rPr>
-              <w:lang w:eastAsia="zh-TW"/>
-            </w:rPr>
-            <w:fldChar w:fldCharType="end"/>
-          </w:r>
-        </w:sdtContent>
-      </w:sdt>
+      <w:r>
+        <w:rPr>
+          <w:noProof/>
+          <w:lang w:eastAsia="zh-TW"/>
+        </w:rPr>
+        <w:t>Baldwi</w:t>
+      </w:r>
+      <w:r>
+        <w:rPr>
+          <w:noProof/>
+          <w:lang w:eastAsia="zh-TW"/>
+        </w:rPr>
+        <w:t>n</w:t>
+      </w:r>
+      <w:r>
+        <w:rPr>
+          <w:noProof/>
+          <w:lang w:eastAsia="zh-TW"/>
+        </w:rPr>
+        <w:t xml:space="preserve"> </w:t>
+      </w:r>
+      <w:r>
+        <w:rPr>
+          <w:noProof/>
+          <w:lang w:eastAsia="zh-TW"/>
+        </w:rPr>
+        <w:t>(</w:t>
+      </w:r>
+      <w:r>
+        <w:rPr>
+          <w:noProof/>
+          <w:lang w:eastAsia="zh-TW"/>
+        </w:rPr>
+        <w:t>2002)</w:t>
+      </w:r>
       <w:r>
         <w:rPr>
           <w:lang w:eastAsia="zh-TW"/>
@@ -8346,22 +8103,30 @@
       <w:r>
         <w:t xml:space="preserve">Following the recommendations given in </w:t>
       </w:r>
-      <w:sdt>
-        <w:sdtPr>
-          <w:id w:val="185484659"/>
-          <w:citation/>
-        </w:sdtPr>
-        <w:sdtContent>
-          <w:fldSimple w:instr=" CITATION Ahn \t  \l 2057  ">
-            <w:r>
-              <w:rPr>
-                <w:noProof/>
-              </w:rPr>
-              <w:t>(Ahn, Adafre, &amp; de Rijke, 2005)</w:t>
-            </w:r>
-          </w:fldSimple>
-        </w:sdtContent>
-      </w:sdt>
+      <w:r>
+        <w:rPr>
+          <w:noProof/>
+        </w:rPr>
+        <w:t>Ahn, Adafre, &amp; de Rijke</w:t>
+      </w:r>
+      <w:r>
+        <w:rPr>
+          <w:noProof/>
+        </w:rPr>
+        <w:t xml:space="preserve"> </w:t>
+      </w:r>
+      <w:r>
+        <w:rPr>
+          <w:noProof/>
+        </w:rPr>
+        <w:t>(</w:t>
+      </w:r>
+      <w:r>
+        <w:rPr>
+          <w:noProof/>
+        </w:rPr>
+        <w:t>2005)</w:t>
+      </w:r>
       <w:r>
         <w:t xml:space="preserve">, to </w:t>
       </w:r>
@@ -10234,7 +9999,7 @@
             <w:rPr>
               <w:noProof/>
             </w:rPr>
-            <w:t>15</w:t>
+            <w:t>17</w:t>
           </w:r>
         </w:fldSimple>
       </w:p>
@@ -10299,7 +10064,7 @@
             <w:rPr>
               <w:noProof/>
             </w:rPr>
-            <w:t>14</w:t>
+            <w:t>16</w:t>
           </w:r>
         </w:fldSimple>
       </w:p>
@@ -18003,7 +17768,7 @@
 </file>
 
 <file path=customXml/itemProps2.xml><?xml version="1.0" encoding="utf-8"?>
-<ds:datastoreItem xmlns:ds="http://schemas.openxmlformats.org/officeDocument/2006/customXml" ds:itemID="{A22ED547-6208-43F1-A9B1-4BE5143D2408}">
+<ds:datastoreItem xmlns:ds="http://schemas.openxmlformats.org/officeDocument/2006/customXml" ds:itemID="{1C2975E7-6C60-4DF8-864B-0C6BDFEC0A8E}">
   <ds:schemaRefs>
     <ds:schemaRef ds:uri="http://schemas.openxmlformats.org/officeDocument/2006/bibliography"/>
   </ds:schemaRefs>

</xml_diff>